<commit_message>
start section about invisible sides
</commit_message>
<xml_diff>
--- a/doc/Климов Илья отчет по практике.docx
+++ b/doc/Климов Илья отчет по практике.docx
@@ -844,100 +844,98 @@
           <w:sz w:val="24"/>
           <w:szCs w:val="18"/>
         </w:rPr>
-        <w:t xml:space="preserve">, </w:t>
-      </w:r>
-      <w:proofErr w:type="spellStart"/>
+        <w:t>, и.о.</w:t>
+      </w:r>
       <w:r>
         <w:rPr>
           <w:i/>
           <w:sz w:val="24"/>
           <w:szCs w:val="18"/>
         </w:rPr>
-        <w:t>и.о</w:t>
-      </w:r>
-      <w:proofErr w:type="spellEnd"/>
-      <w:r>
+        <w:t xml:space="preserve">            </w:t>
+      </w:r>
+    </w:p>
+    <w:p>
+      <w:pPr>
+        <w:jc w:val="both"/>
+      </w:pPr>
+    </w:p>
+    <w:p>
+      <w:pPr>
+        <w:rPr>
+          <w:b/>
+          <w:sz w:val="28"/>
+        </w:rPr>
+      </w:pPr>
+      <w:r>
+        <w:rPr>
+          <w:sz w:val="28"/>
+        </w:rPr>
+        <w:t>Руководитель</w:t>
+      </w:r>
+      <w:r>
+        <w:rPr>
+          <w:sz w:val="28"/>
+        </w:rPr>
+        <w:t xml:space="preserve"> </w:t>
+      </w:r>
+      <w:r>
+        <w:rPr>
+          <w:sz w:val="28"/>
+        </w:rPr>
+        <w:t>практики</w:t>
+      </w:r>
+      <w:r>
+        <w:rPr>
+          <w:sz w:val="28"/>
+        </w:rPr>
+        <w:tab/>
+      </w:r>
+      <w:r>
+        <w:rPr>
+          <w:sz w:val="28"/>
+        </w:rPr>
+        <w:tab/>
+      </w:r>
+      <w:r>
+        <w:rPr>
+          <w:sz w:val="28"/>
+        </w:rPr>
+        <w:tab/>
+      </w:r>
+      <w:r>
+        <w:rPr>
+          <w:b/>
+          <w:sz w:val="28"/>
+        </w:rPr>
+        <w:t xml:space="preserve">_________________  ____________________ </w:t>
+      </w:r>
+    </w:p>
+    <w:p>
+      <w:pPr>
+        <w:ind w:left="709" w:right="565" w:firstLine="709"/>
         <w:rPr>
           <w:i/>
           <w:sz w:val="24"/>
           <w:szCs w:val="18"/>
         </w:rPr>
-        <w:t>.</w:t>
-      </w:r>
+      </w:pPr>
       <w:r>
         <w:rPr>
           <w:i/>
           <w:sz w:val="24"/>
           <w:szCs w:val="18"/>
         </w:rPr>
-        <w:t xml:space="preserve">            </w:t>
-      </w:r>
-    </w:p>
-    <w:p>
-      <w:pPr>
-        <w:jc w:val="both"/>
-      </w:pPr>
-    </w:p>
-    <w:p>
-      <w:pPr>
-        <w:rPr>
-          <w:b/>
-          <w:sz w:val="28"/>
-        </w:rPr>
-      </w:pPr>
-      <w:r>
-        <w:rPr>
-          <w:sz w:val="28"/>
-        </w:rPr>
-        <w:t>Руководитель</w:t>
-      </w:r>
-      <w:r>
-        <w:rPr>
-          <w:sz w:val="28"/>
-        </w:rPr>
-        <w:t xml:space="preserve"> </w:t>
-      </w:r>
-      <w:r>
-        <w:rPr>
-          <w:sz w:val="28"/>
-        </w:rPr>
-        <w:t>практики</w:t>
-      </w:r>
-      <w:r>
-        <w:rPr>
-          <w:sz w:val="28"/>
-        </w:rPr>
         <w:tab/>
       </w:r>
       <w:r>
-        <w:rPr>
-          <w:sz w:val="28"/>
-        </w:rPr>
-        <w:tab/>
-      </w:r>
-      <w:r>
-        <w:rPr>
-          <w:sz w:val="28"/>
-        </w:rPr>
-        <w:tab/>
-      </w:r>
-      <w:r>
-        <w:rPr>
-          <w:b/>
-          <w:sz w:val="28"/>
-        </w:rPr>
-        <w:t xml:space="preserve">_________________  ____________________ </w:t>
-      </w:r>
-    </w:p>
-    <w:p>
-      <w:pPr>
-        <w:ind w:left="709" w:right="565" w:firstLine="709"/>
         <w:rPr>
           <w:i/>
           <w:sz w:val="24"/>
           <w:szCs w:val="18"/>
         </w:rPr>
-      </w:pPr>
+        <w:tab/>
+      </w:r>
       <w:r>
         <w:rPr>
           <w:i/>
@@ -953,6 +951,7 @@
           <w:szCs w:val="18"/>
         </w:rPr>
         <w:tab/>
+        <w:t xml:space="preserve">         </w:t>
       </w:r>
       <w:r>
         <w:rPr>
@@ -960,7 +959,7 @@
           <w:sz w:val="24"/>
           <w:szCs w:val="18"/>
         </w:rPr>
-        <w:tab/>
+        <w:t>п</w:t>
       </w:r>
       <w:r>
         <w:rPr>
@@ -968,8 +967,7 @@
           <w:sz w:val="24"/>
           <w:szCs w:val="18"/>
         </w:rPr>
-        <w:tab/>
-        <w:t xml:space="preserve">         </w:t>
+        <w:t xml:space="preserve">одпись, дата                   </w:t>
       </w:r>
       <w:r>
         <w:rPr>
@@ -977,7 +975,7 @@
           <w:sz w:val="24"/>
           <w:szCs w:val="18"/>
         </w:rPr>
-        <w:t>п</w:t>
+        <w:t>ф</w:t>
       </w:r>
       <w:r>
         <w:rPr>
@@ -985,7 +983,7 @@
           <w:sz w:val="24"/>
           <w:szCs w:val="18"/>
         </w:rPr>
-        <w:t xml:space="preserve">одпись, дата                   </w:t>
+        <w:t>амилия</w:t>
       </w:r>
       <w:r>
         <w:rPr>
@@ -993,41 +991,7 @@
           <w:sz w:val="24"/>
           <w:szCs w:val="18"/>
         </w:rPr>
-        <w:t>ф</w:t>
-      </w:r>
-      <w:r>
-        <w:rPr>
-          <w:i/>
-          <w:sz w:val="24"/>
-          <w:szCs w:val="18"/>
-        </w:rPr>
-        <w:t>амилия</w:t>
-      </w:r>
-      <w:r>
-        <w:rPr>
-          <w:i/>
-          <w:sz w:val="24"/>
-          <w:szCs w:val="18"/>
-        </w:rPr>
-        <w:t xml:space="preserve">, </w:t>
-      </w:r>
-      <w:proofErr w:type="spellStart"/>
-      <w:r>
-        <w:rPr>
-          <w:i/>
-          <w:sz w:val="24"/>
-          <w:szCs w:val="18"/>
-        </w:rPr>
-        <w:t>и.о</w:t>
-      </w:r>
-      <w:proofErr w:type="spellEnd"/>
-      <w:r>
-        <w:rPr>
-          <w:i/>
-          <w:sz w:val="24"/>
-          <w:szCs w:val="18"/>
-        </w:rPr>
-        <w:t>.</w:t>
+        <w:t>, и.о.</w:t>
       </w:r>
       <w:r>
         <w:rPr>
@@ -2628,23 +2592,7 @@
           <w:sz w:val="28"/>
           <w:szCs w:val="28"/>
         </w:rPr>
-        <w:t xml:space="preserve">В 1974 году венгерский скульптор </w:t>
-      </w:r>
-      <w:proofErr w:type="spellStart"/>
-      <w:r>
-        <w:rPr>
-          <w:sz w:val="28"/>
-          <w:szCs w:val="28"/>
-        </w:rPr>
-        <w:t>Эрнё</w:t>
-      </w:r>
-      <w:proofErr w:type="spellEnd"/>
-      <w:r>
-        <w:rPr>
-          <w:sz w:val="28"/>
-          <w:szCs w:val="28"/>
-        </w:rPr>
-        <w:t xml:space="preserve"> Рубик изобрел головоломку, которая впоследствии стала </w:t>
+        <w:t xml:space="preserve">В 1974 году венгерский скульптор Эрнё Рубик изобрел головоломку, которая впоследствии стала </w:t>
       </w:r>
       <w:r>
         <w:rPr>
@@ -2959,6 +2907,13 @@
           <w:szCs w:val="28"/>
         </w:rPr>
         <w:t>.</w:t>
+      </w:r>
+      <w:r>
+        <w:rPr>
+          <w:sz w:val="28"/>
+          <w:szCs w:val="28"/>
+        </w:rPr>
+        <w:t xml:space="preserve"> Одними из самых популярных являются «пирамидка Мефферта» и «мегаминкс» (головоломка в форме додекаэдра). Они имеют схожий принцип с кубиком, но разное количество граней и деталей.</w:t>
       </w:r>
     </w:p>
     <w:p>
@@ -3107,7 +3062,49 @@
           <w:sz w:val="28"/>
           <w:szCs w:val="28"/>
         </w:rPr>
-        <w:t>Задача состоит в сборке кубика в изначальное положение путем поворотов граней.</w:t>
+        <w:t xml:space="preserve">Задача </w:t>
+      </w:r>
+      <w:r>
+        <w:rPr>
+          <w:sz w:val="28"/>
+          <w:szCs w:val="28"/>
+        </w:rPr>
+        <w:t xml:space="preserve">решения кубика </w:t>
+      </w:r>
+      <w:r>
+        <w:rPr>
+          <w:sz w:val="28"/>
+          <w:szCs w:val="28"/>
+        </w:rPr>
+        <w:t xml:space="preserve">состоит в </w:t>
+      </w:r>
+      <w:r>
+        <w:rPr>
+          <w:sz w:val="28"/>
+          <w:szCs w:val="28"/>
+        </w:rPr>
+        <w:t>его</w:t>
+      </w:r>
+      <w:r>
+        <w:rPr>
+          <w:sz w:val="28"/>
+          <w:szCs w:val="28"/>
+        </w:rPr>
+        <w:t xml:space="preserve"> </w:t>
+      </w:r>
+      <w:r>
+        <w:rPr>
+          <w:sz w:val="28"/>
+          <w:szCs w:val="28"/>
+        </w:rPr>
+        <w:t>сборке</w:t>
+      </w:r>
+      <w:r>
+        <w:rPr>
+          <w:sz w:val="28"/>
+          <w:szCs w:val="28"/>
+        </w:rPr>
+        <w:t xml:space="preserve"> в изначальное положение путем поворотов граней.</w:t>
       </w:r>
       <w:r>
         <w:rPr>
@@ -3233,7 +3230,21 @@
           <w:sz w:val="28"/>
           <w:szCs w:val="28"/>
         </w:rPr>
-        <w:t>оловоломку «кубик Рубик</w:t>
+        <w:t>оловоломк</w:t>
+      </w:r>
+      <w:r>
+        <w:rPr>
+          <w:sz w:val="28"/>
+          <w:szCs w:val="28"/>
+        </w:rPr>
+        <w:t>и</w:t>
+      </w:r>
+      <w:r>
+        <w:rPr>
+          <w:sz w:val="28"/>
+          <w:szCs w:val="28"/>
+        </w:rPr>
+        <w:t xml:space="preserve"> «кубик Рубик</w:t>
       </w:r>
       <w:r>
         <w:rPr>
@@ -3254,14 +3265,21 @@
           <w:sz w:val="28"/>
           <w:szCs w:val="28"/>
         </w:rPr>
-        <w:t xml:space="preserve"> и позволяющего собирать её</w:t>
-      </w:r>
-      <w:r>
-        <w:rPr>
-          <w:sz w:val="28"/>
-          <w:szCs w:val="28"/>
-        </w:rPr>
-        <w:t>.</w:t>
+        <w:t>, «пирамидка Мефферта» и «мигаминкс»</w:t>
+      </w:r>
+      <w:r>
+        <w:rPr>
+          <w:sz w:val="28"/>
+          <w:szCs w:val="28"/>
+        </w:rPr>
+        <w:t xml:space="preserve"> и позволяющего собирать </w:t>
+      </w:r>
+      <w:r>
+        <w:rPr>
+          <w:sz w:val="28"/>
+          <w:szCs w:val="28"/>
+        </w:rPr>
+        <w:t>их.</w:t>
       </w:r>
       <w:r>
         <w:rPr>
@@ -3780,39 +3798,7 @@
           <w:sz w:val="28"/>
           <w:szCs w:val="28"/>
         </w:rPr>
-        <w:t xml:space="preserve">Возможность выбора головоломки (кубик Рубика, пирамидка </w:t>
-      </w:r>
-      <w:proofErr w:type="spellStart"/>
-      <w:r>
-        <w:rPr>
-          <w:sz w:val="28"/>
-          <w:szCs w:val="28"/>
-        </w:rPr>
-        <w:t>Мефферта</w:t>
-      </w:r>
-      <w:proofErr w:type="spellEnd"/>
-      <w:r>
-        <w:rPr>
-          <w:sz w:val="28"/>
-          <w:szCs w:val="28"/>
-        </w:rPr>
-        <w:t xml:space="preserve">, </w:t>
-      </w:r>
-      <w:proofErr w:type="spellStart"/>
-      <w:r>
-        <w:rPr>
-          <w:sz w:val="28"/>
-          <w:szCs w:val="28"/>
-        </w:rPr>
-        <w:t>мегаминкс</w:t>
-      </w:r>
-      <w:proofErr w:type="spellEnd"/>
-      <w:r>
-        <w:rPr>
-          <w:sz w:val="28"/>
-          <w:szCs w:val="28"/>
-        </w:rPr>
-        <w:t>) и её размер</w:t>
+        <w:t>Возможность выбора головоломки (кубик Рубика, пирамидка Мефферта, мегаминкс) и её размер</w:t>
       </w:r>
       <w:r>
         <w:rPr>
@@ -4505,14 +4491,7 @@
           <w:szCs w:val="28"/>
         </w:rPr>
         <w:lastRenderedPageBreak/>
-        <w:t>Отсутствие кнопок для управления головоломкой</w:t>
-      </w:r>
-      <w:r>
-        <w:rPr>
-          <w:sz w:val="28"/>
-          <w:szCs w:val="28"/>
-        </w:rPr>
-        <w:t>.</w:t>
+        <w:t>Отсутствие кнопок для управления головоломкой.</w:t>
       </w:r>
     </w:p>
     <w:p>
@@ -4739,23 +4718,7 @@
           <w:sz w:val="28"/>
           <w:szCs w:val="28"/>
         </w:rPr>
-        <w:t xml:space="preserve">Видны цвета </w:t>
-      </w:r>
-      <w:proofErr w:type="spellStart"/>
-      <w:r>
-        <w:rPr>
-          <w:sz w:val="28"/>
-          <w:szCs w:val="28"/>
-        </w:rPr>
-        <w:t>нелицевых</w:t>
-      </w:r>
-      <w:proofErr w:type="spellEnd"/>
-      <w:r>
-        <w:rPr>
-          <w:sz w:val="28"/>
-          <w:szCs w:val="28"/>
-        </w:rPr>
-        <w:t xml:space="preserve"> граней</w:t>
+        <w:t>Видны цвета нелицевых граней</w:t>
       </w:r>
       <w:r>
         <w:rPr>
@@ -4909,14 +4872,7 @@
           <w:sz w:val="28"/>
           <w:szCs w:val="28"/>
         </w:rPr>
-        <w:t>Отсутствие выбора головоломок</w:t>
-      </w:r>
-      <w:r>
-        <w:rPr>
-          <w:sz w:val="28"/>
-          <w:szCs w:val="28"/>
-        </w:rPr>
-        <w:t>;</w:t>
+        <w:t>Отсутствие выбора головоломок;</w:t>
       </w:r>
     </w:p>
     <w:p>
@@ -4937,14 +4893,7 @@
           <w:sz w:val="28"/>
           <w:szCs w:val="28"/>
         </w:rPr>
-        <w:t>Отсутствие кнопок для управления головоломкой</w:t>
-      </w:r>
-      <w:r>
-        <w:rPr>
-          <w:sz w:val="28"/>
-          <w:szCs w:val="28"/>
-        </w:rPr>
-        <w:t>.</w:t>
+        <w:t>Отсутствие кнопок для управления головоломкой.</w:t>
       </w:r>
     </w:p>
     <w:p>
@@ -5093,23 +5042,7 @@
           <w:sz w:val="28"/>
           <w:szCs w:val="28"/>
         </w:rPr>
-        <w:t xml:space="preserve">Возможность выбора головоломки (кубик, пирамидка, </w:t>
-      </w:r>
-      <w:proofErr w:type="spellStart"/>
-      <w:r>
-        <w:rPr>
-          <w:sz w:val="28"/>
-          <w:szCs w:val="28"/>
-        </w:rPr>
-        <w:t>мегаминкс</w:t>
-      </w:r>
-      <w:proofErr w:type="spellEnd"/>
-      <w:r>
-        <w:rPr>
-          <w:sz w:val="28"/>
-          <w:szCs w:val="28"/>
-        </w:rPr>
-        <w:t>) и её размерности;</w:t>
+        <w:t>Возможность выбора головоломки (кубик, пирамидка, мегаминкс) и её размерности;</w:t>
       </w:r>
     </w:p>
     <w:p>
@@ -5270,6 +5203,266 @@
           <w:szCs w:val="28"/>
         </w:rPr>
         <w:t xml:space="preserve">Задача удаления невидимых поверхностей является одной из самых важных и сложных в компьютерной графике. </w:t>
+      </w:r>
+      <w:r>
+        <w:rPr>
+          <w:sz w:val="28"/>
+          <w:szCs w:val="28"/>
+        </w:rPr>
+        <w:t>Выделяют три класса</w:t>
+      </w:r>
+      <w:r>
+        <w:rPr>
+          <w:sz w:val="28"/>
+          <w:szCs w:val="28"/>
+        </w:rPr>
+        <w:t xml:space="preserve"> данных алгоритмов:</w:t>
+      </w:r>
+    </w:p>
+    <w:p>
+      <w:pPr>
+        <w:pStyle w:val="a7"/>
+        <w:numPr>
+          <w:ilvl w:val="0"/>
+          <w:numId w:val="16"/>
+        </w:numPr>
+        <w:spacing w:line="360" w:lineRule="auto"/>
+        <w:rPr>
+          <w:sz w:val="28"/>
+          <w:szCs w:val="28"/>
+        </w:rPr>
+      </w:pPr>
+      <w:r>
+        <w:rPr>
+          <w:sz w:val="28"/>
+          <w:szCs w:val="28"/>
+        </w:rPr>
+        <w:t>Работающие в о</w:t>
+      </w:r>
+      <w:r>
+        <w:rPr>
+          <w:sz w:val="28"/>
+          <w:szCs w:val="28"/>
+        </w:rPr>
+        <w:t>бъектном пространстве – работают с физической системой координат</w:t>
+      </w:r>
+      <w:r>
+        <w:rPr>
+          <w:sz w:val="28"/>
+          <w:szCs w:val="28"/>
+        </w:rPr>
+        <w:t>, в которой описаны объекты. Получаются весьма точные результаты, объем вычислений растет</w:t>
+      </w:r>
+      <w:r>
+        <w:rPr>
+          <w:sz w:val="28"/>
+          <w:szCs w:val="28"/>
+        </w:rPr>
+        <w:t>,</w:t>
+      </w:r>
+      <w:r>
+        <w:rPr>
+          <w:sz w:val="28"/>
+          <w:szCs w:val="28"/>
+        </w:rPr>
+        <w:t xml:space="preserve"> как </w:t>
+      </w:r>
+      <w:r>
+        <w:rPr>
+          <w:sz w:val="28"/>
+          <w:szCs w:val="28"/>
+        </w:rPr>
+        <w:t>квадрат</w:t>
+      </w:r>
+      <w:r>
+        <w:rPr>
+          <w:sz w:val="28"/>
+          <w:szCs w:val="28"/>
+        </w:rPr>
+        <w:t xml:space="preserve"> числа объектов</w:t>
+      </w:r>
+      <w:r>
+        <w:rPr>
+          <w:sz w:val="28"/>
+          <w:szCs w:val="28"/>
+        </w:rPr>
+        <w:t>;</w:t>
+      </w:r>
+    </w:p>
+    <w:p>
+      <w:pPr>
+        <w:pStyle w:val="a7"/>
+        <w:numPr>
+          <w:ilvl w:val="0"/>
+          <w:numId w:val="16"/>
+        </w:numPr>
+        <w:spacing w:line="360" w:lineRule="auto"/>
+        <w:rPr>
+          <w:sz w:val="28"/>
+          <w:szCs w:val="28"/>
+        </w:rPr>
+      </w:pPr>
+      <w:r>
+        <w:rPr>
+          <w:sz w:val="28"/>
+          <w:szCs w:val="28"/>
+        </w:rPr>
+        <w:t>Работающие в пространстве изображения</w:t>
+      </w:r>
+      <w:r>
+        <w:rPr>
+          <w:sz w:val="28"/>
+          <w:szCs w:val="28"/>
+        </w:rPr>
+        <w:t xml:space="preserve"> – работают с системой координат экрана, на котором визуализируются объекты. Точность вычислений ограничена разрешением экрана, </w:t>
+      </w:r>
+      <w:r>
+        <w:rPr>
+          <w:sz w:val="28"/>
+          <w:szCs w:val="28"/>
+        </w:rPr>
+        <w:t xml:space="preserve">объем вычислений растет, как произведение количества объектов на </w:t>
+      </w:r>
+      <w:r>
+        <w:rPr>
+          <w:sz w:val="28"/>
+          <w:szCs w:val="28"/>
+        </w:rPr>
+        <w:t>число</w:t>
+      </w:r>
+      <w:r>
+        <w:rPr>
+          <w:sz w:val="28"/>
+          <w:szCs w:val="28"/>
+        </w:rPr>
+        <w:t xml:space="preserve"> пикселей</w:t>
+      </w:r>
+      <w:r>
+        <w:rPr>
+          <w:sz w:val="28"/>
+          <w:szCs w:val="28"/>
+        </w:rPr>
+        <w:t>;</w:t>
+      </w:r>
+    </w:p>
+    <w:p>
+      <w:pPr>
+        <w:pStyle w:val="a7"/>
+        <w:numPr>
+          <w:ilvl w:val="0"/>
+          <w:numId w:val="16"/>
+        </w:numPr>
+        <w:spacing w:line="360" w:lineRule="auto"/>
+        <w:rPr>
+          <w:sz w:val="28"/>
+          <w:szCs w:val="28"/>
+        </w:rPr>
+      </w:pPr>
+      <w:r>
+        <w:rPr>
+          <w:sz w:val="28"/>
+          <w:szCs w:val="28"/>
+        </w:rPr>
+        <w:t>Формирующие списки приоритетов</w:t>
+      </w:r>
+      <w:r>
+        <w:rPr>
+          <w:sz w:val="28"/>
+          <w:szCs w:val="28"/>
+        </w:rPr>
+        <w:t xml:space="preserve"> – работают попеременно с физической и системой координат экрана</w:t>
+      </w:r>
+      <w:r>
+        <w:rPr>
+          <w:sz w:val="28"/>
+          <w:szCs w:val="28"/>
+        </w:rPr>
+        <w:t>.</w:t>
+      </w:r>
+      <w:r>
+        <w:rPr>
+          <w:sz w:val="28"/>
+          <w:szCs w:val="28"/>
+        </w:rPr>
+        <w:t xml:space="preserve"> </w:t>
+      </w:r>
+    </w:p>
+    <w:p>
+      <w:pPr>
+        <w:spacing w:line="360" w:lineRule="auto"/>
+        <w:rPr>
+          <w:sz w:val="28"/>
+          <w:szCs w:val="28"/>
+        </w:rPr>
+      </w:pPr>
+    </w:p>
+    <w:p>
+      <w:pPr>
+        <w:spacing w:line="360" w:lineRule="auto"/>
+        <w:ind w:firstLine="709"/>
+        <w:rPr>
+          <w:sz w:val="28"/>
+          <w:szCs w:val="28"/>
+        </w:rPr>
+      </w:pPr>
+      <w:r>
+        <w:rPr>
+          <w:sz w:val="28"/>
+          <w:szCs w:val="28"/>
+        </w:rPr>
+        <w:t>Так как взаимодействие между пользователем и программой происходит в режиме реального времени, то одной из главных характеристик будет время, затрачиваемое на алгоритм.</w:t>
+      </w:r>
+    </w:p>
+    <w:p>
+      <w:pPr>
+        <w:spacing w:line="360" w:lineRule="auto"/>
+        <w:ind w:firstLine="709"/>
+        <w:rPr>
+          <w:sz w:val="28"/>
+          <w:szCs w:val="28"/>
+        </w:rPr>
+      </w:pPr>
+    </w:p>
+    <w:p>
+      <w:pPr>
+        <w:pStyle w:val="2"/>
+        <w:numPr>
+          <w:ilvl w:val="2"/>
+          <w:numId w:val="4"/>
+        </w:numPr>
+        <w:spacing w:line="360" w:lineRule="auto"/>
+        <w:rPr>
+          <w:b/>
+          <w:bCs/>
+          <w:color w:val="auto"/>
+          <w:sz w:val="32"/>
+          <w:szCs w:val="32"/>
+        </w:rPr>
+      </w:pPr>
+      <w:r>
+        <w:rPr>
+          <w:b/>
+          <w:bCs/>
+          <w:color w:val="auto"/>
+          <w:sz w:val="32"/>
+          <w:szCs w:val="32"/>
+        </w:rPr>
+        <w:t>Алгоритм Робертса</w:t>
+      </w:r>
+    </w:p>
+    <w:p>
+      <w:pPr>
+        <w:rPr>
+          <w:sz w:val="28"/>
+          <w:szCs w:val="28"/>
+        </w:rPr>
+      </w:pPr>
+      <w:r>
+        <w:rPr>
+          <w:sz w:val="28"/>
+          <w:szCs w:val="28"/>
+        </w:rPr>
+        <w:t>Алгоритм Робертса является первым известным решением задачи удаления невидимых линий. Он позволяет определить, какие рёбра или часть рёбер</w:t>
       </w:r>
     </w:p>
     <w:p>
@@ -6227,6 +6420,95 @@
     </w:lvl>
   </w:abstractNum>
   <w:abstractNum w:abstractNumId="5" w15:restartNumberingAfterBreak="0">
+    <w:nsid w:val="21822C5C"/>
+    <w:multiLevelType w:val="hybridMultilevel"/>
+    <w:tmpl w:val="2EC497C0"/>
+    <w:lvl w:ilvl="0" w:tplc="0F1039D6">
+      <w:start w:val="1"/>
+      <w:numFmt w:val="decimal"/>
+      <w:lvlText w:val="%1)"/>
+      <w:lvlJc w:val="left"/>
+      <w:pPr>
+        <w:ind w:left="1069" w:hanging="360"/>
+      </w:pPr>
+      <w:rPr>
+        <w:rFonts w:hint="default"/>
+      </w:rPr>
+    </w:lvl>
+    <w:lvl w:ilvl="1" w:tplc="04190019" w:tentative="1">
+      <w:start w:val="1"/>
+      <w:numFmt w:val="lowerLetter"/>
+      <w:lvlText w:val="%2."/>
+      <w:lvlJc w:val="left"/>
+      <w:pPr>
+        <w:ind w:left="1789" w:hanging="360"/>
+      </w:pPr>
+    </w:lvl>
+    <w:lvl w:ilvl="2" w:tplc="0419001B" w:tentative="1">
+      <w:start w:val="1"/>
+      <w:numFmt w:val="lowerRoman"/>
+      <w:lvlText w:val="%3."/>
+      <w:lvlJc w:val="right"/>
+      <w:pPr>
+        <w:ind w:left="2509" w:hanging="180"/>
+      </w:pPr>
+    </w:lvl>
+    <w:lvl w:ilvl="3" w:tplc="0419000F" w:tentative="1">
+      <w:start w:val="1"/>
+      <w:numFmt w:val="decimal"/>
+      <w:lvlText w:val="%4."/>
+      <w:lvlJc w:val="left"/>
+      <w:pPr>
+        <w:ind w:left="3229" w:hanging="360"/>
+      </w:pPr>
+    </w:lvl>
+    <w:lvl w:ilvl="4" w:tplc="04190019" w:tentative="1">
+      <w:start w:val="1"/>
+      <w:numFmt w:val="lowerLetter"/>
+      <w:lvlText w:val="%5."/>
+      <w:lvlJc w:val="left"/>
+      <w:pPr>
+        <w:ind w:left="3949" w:hanging="360"/>
+      </w:pPr>
+    </w:lvl>
+    <w:lvl w:ilvl="5" w:tplc="0419001B" w:tentative="1">
+      <w:start w:val="1"/>
+      <w:numFmt w:val="lowerRoman"/>
+      <w:lvlText w:val="%6."/>
+      <w:lvlJc w:val="right"/>
+      <w:pPr>
+        <w:ind w:left="4669" w:hanging="180"/>
+      </w:pPr>
+    </w:lvl>
+    <w:lvl w:ilvl="6" w:tplc="0419000F" w:tentative="1">
+      <w:start w:val="1"/>
+      <w:numFmt w:val="decimal"/>
+      <w:lvlText w:val="%7."/>
+      <w:lvlJc w:val="left"/>
+      <w:pPr>
+        <w:ind w:left="5389" w:hanging="360"/>
+      </w:pPr>
+    </w:lvl>
+    <w:lvl w:ilvl="7" w:tplc="04190019" w:tentative="1">
+      <w:start w:val="1"/>
+      <w:numFmt w:val="lowerLetter"/>
+      <w:lvlText w:val="%8."/>
+      <w:lvlJc w:val="left"/>
+      <w:pPr>
+        <w:ind w:left="6109" w:hanging="360"/>
+      </w:pPr>
+    </w:lvl>
+    <w:lvl w:ilvl="8" w:tplc="0419001B" w:tentative="1">
+      <w:start w:val="1"/>
+      <w:numFmt w:val="lowerRoman"/>
+      <w:lvlText w:val="%9."/>
+      <w:lvlJc w:val="right"/>
+      <w:pPr>
+        <w:ind w:left="6829" w:hanging="180"/>
+      </w:pPr>
+    </w:lvl>
+  </w:abstractNum>
+  <w:abstractNum w:abstractNumId="6" w15:restartNumberingAfterBreak="0">
     <w:nsid w:val="21E74B95"/>
     <w:multiLevelType w:val="hybridMultilevel"/>
     <w:tmpl w:val="B72480B4"/>
@@ -6339,7 +6621,7 @@
       </w:rPr>
     </w:lvl>
   </w:abstractNum>
-  <w:abstractNum w:abstractNumId="6" w15:restartNumberingAfterBreak="0">
+  <w:abstractNum w:abstractNumId="7" w15:restartNumberingAfterBreak="0">
     <w:nsid w:val="24A04ACB"/>
     <w:multiLevelType w:val="hybridMultilevel"/>
     <w:tmpl w:val="87AC3AF8"/>
@@ -6433,7 +6715,7 @@
       </w:pPr>
     </w:lvl>
   </w:abstractNum>
-  <w:abstractNum w:abstractNumId="7" w15:restartNumberingAfterBreak="0">
+  <w:abstractNum w:abstractNumId="8" w15:restartNumberingAfterBreak="0">
     <w:nsid w:val="399C5E5C"/>
     <w:multiLevelType w:val="hybridMultilevel"/>
     <w:tmpl w:val="4E72EF74"/>
@@ -6548,7 +6830,7 @@
       </w:rPr>
     </w:lvl>
   </w:abstractNum>
-  <w:abstractNum w:abstractNumId="8" w15:restartNumberingAfterBreak="0">
+  <w:abstractNum w:abstractNumId="9" w15:restartNumberingAfterBreak="0">
     <w:nsid w:val="3F17130C"/>
     <w:multiLevelType w:val="hybridMultilevel"/>
     <w:tmpl w:val="09649466"/>
@@ -6663,7 +6945,7 @@
       </w:rPr>
     </w:lvl>
   </w:abstractNum>
-  <w:abstractNum w:abstractNumId="9" w15:restartNumberingAfterBreak="0">
+  <w:abstractNum w:abstractNumId="10" w15:restartNumberingAfterBreak="0">
     <w:nsid w:val="48C869BF"/>
     <w:multiLevelType w:val="hybridMultilevel"/>
     <w:tmpl w:val="835AAD58"/>
@@ -6776,7 +7058,7 @@
       </w:rPr>
     </w:lvl>
   </w:abstractNum>
-  <w:abstractNum w:abstractNumId="10" w15:restartNumberingAfterBreak="0">
+  <w:abstractNum w:abstractNumId="11" w15:restartNumberingAfterBreak="0">
     <w:nsid w:val="4DB57103"/>
     <w:multiLevelType w:val="hybridMultilevel"/>
     <w:tmpl w:val="2982DE68"/>
@@ -6865,7 +7147,7 @@
       </w:pPr>
     </w:lvl>
   </w:abstractNum>
-  <w:abstractNum w:abstractNumId="11" w15:restartNumberingAfterBreak="0">
+  <w:abstractNum w:abstractNumId="12" w15:restartNumberingAfterBreak="0">
     <w:nsid w:val="5B2B5167"/>
     <w:multiLevelType w:val="hybridMultilevel"/>
     <w:tmpl w:val="50762342"/>
@@ -6978,7 +7260,7 @@
       </w:rPr>
     </w:lvl>
   </w:abstractNum>
-  <w:abstractNum w:abstractNumId="12" w15:restartNumberingAfterBreak="0">
+  <w:abstractNum w:abstractNumId="13" w15:restartNumberingAfterBreak="0">
     <w:nsid w:val="60770483"/>
     <w:multiLevelType w:val="hybridMultilevel"/>
     <w:tmpl w:val="68BEA04A"/>
@@ -7091,7 +7373,7 @@
       </w:rPr>
     </w:lvl>
   </w:abstractNum>
-  <w:abstractNum w:abstractNumId="13" w15:restartNumberingAfterBreak="0">
+  <w:abstractNum w:abstractNumId="14" w15:restartNumberingAfterBreak="0">
     <w:nsid w:val="7CA34C88"/>
     <w:multiLevelType w:val="hybridMultilevel"/>
     <w:tmpl w:val="A19434A6"/>
@@ -7204,7 +7486,7 @@
       </w:rPr>
     </w:lvl>
   </w:abstractNum>
-  <w:abstractNum w:abstractNumId="14" w15:restartNumberingAfterBreak="0">
+  <w:abstractNum w:abstractNumId="15" w15:restartNumberingAfterBreak="0">
     <w:nsid w:val="7DC9527B"/>
     <w:multiLevelType w:val="hybridMultilevel"/>
     <w:tmpl w:val="73D0592E"/>
@@ -7297,7 +7579,7 @@
     <w:abstractNumId w:val="3"/>
   </w:num>
   <w:num w:numId="2">
-    <w:abstractNumId w:val="6"/>
+    <w:abstractNumId w:val="7"/>
     <w:lvlOverride w:ilvl="0">
       <w:startOverride w:val="2"/>
     </w:lvlOverride>
@@ -7336,34 +7618,37 @@
     <w:abstractNumId w:val="4"/>
   </w:num>
   <w:num w:numId="6">
-    <w:abstractNumId w:val="10"/>
+    <w:abstractNumId w:val="11"/>
   </w:num>
   <w:num w:numId="7">
+    <w:abstractNumId w:val="15"/>
+  </w:num>
+  <w:num w:numId="8">
     <w:abstractNumId w:val="14"/>
   </w:num>
-  <w:num w:numId="8">
-    <w:abstractNumId w:val="13"/>
-  </w:num>
   <w:num w:numId="9">
-    <w:abstractNumId w:val="11"/>
+    <w:abstractNumId w:val="12"/>
   </w:num>
   <w:num w:numId="10">
-    <w:abstractNumId w:val="9"/>
+    <w:abstractNumId w:val="10"/>
   </w:num>
   <w:num w:numId="11">
     <w:abstractNumId w:val="2"/>
   </w:num>
   <w:num w:numId="12">
-    <w:abstractNumId w:val="12"/>
+    <w:abstractNumId w:val="13"/>
   </w:num>
   <w:num w:numId="13">
-    <w:abstractNumId w:val="5"/>
+    <w:abstractNumId w:val="6"/>
   </w:num>
   <w:num w:numId="14">
+    <w:abstractNumId w:val="9"/>
+  </w:num>
+  <w:num w:numId="15">
     <w:abstractNumId w:val="8"/>
   </w:num>
-  <w:num w:numId="15">
-    <w:abstractNumId w:val="7"/>
+  <w:num w:numId="16">
+    <w:abstractNumId w:val="5"/>
   </w:num>
 </w:numbering>
 </file>

</xml_diff>

<commit_message>
add about z buffer
</commit_message>
<xml_diff>
--- a/doc/Климов Илья отчет по практике.docx
+++ b/doc/Климов Илья отчет по практике.docx
@@ -1,6 +1,6 @@
 
 <file path=word/document.xml><?xml version="1.0" encoding="utf-8"?>
-<w:document xmlns:wpc="http://schemas.microsoft.com/office/word/2010/wordprocessingCanvas" xmlns:cx="http://schemas.microsoft.com/office/drawing/2014/chartex" xmlns:cx1="http://schemas.microsoft.com/office/drawing/2015/9/8/chartex" xmlns:cx2="http://schemas.microsoft.com/office/drawing/2015/10/21/chartex" xmlns:cx3="http://schemas.microsoft.com/office/drawing/2016/5/9/chartex" xmlns:cx4="http://schemas.microsoft.com/office/drawing/2016/5/10/chartex" xmlns:cx5="http://schemas.microsoft.com/office/drawing/2016/5/11/chartex" xmlns:cx6="http://schemas.microsoft.com/office/drawing/2016/5/12/chartex" xmlns:cx7="http://schemas.microsoft.com/office/drawing/2016/5/13/chartex" xmlns:cx8="http://schemas.microsoft.com/office/drawing/2016/5/14/chartex" xmlns:mc="http://schemas.openxmlformats.org/markup-compatibility/2006" xmlns:aink="http://schemas.microsoft.com/office/drawing/2016/ink" xmlns:am3d="http://schemas.microsoft.com/office/drawing/2017/model3d" xmlns:o="urn:schemas-microsoft-com:office:office" xmlns:r="http://schemas.openxmlformats.org/officeDocument/2006/relationships" xmlns:m="http://schemas.openxmlformats.org/officeDocument/2006/math" xmlns:v="urn:schemas-microsoft-com:vml" xmlns:wp14="http://schemas.microsoft.com/office/word/2010/wordprocessingDrawing" xmlns:wp="http://schemas.openxmlformats.org/drawingml/2006/wordprocessingDrawing" xmlns:w10="urn:schemas-microsoft-com:office:word" xmlns:w="http://schemas.openxmlformats.org/wordprocessingml/2006/main" xmlns:w14="http://schemas.microsoft.com/office/word/2010/wordml" xmlns:w15="http://schemas.microsoft.com/office/word/2012/wordml" xmlns:w16cex="http://schemas.microsoft.com/office/word/2018/wordml/cex" xmlns:w16cid="http://schemas.microsoft.com/office/word/2016/wordml/cid" xmlns:w16="http://schemas.microsoft.com/office/word/2018/wordml" xmlns:w16sdtdh="http://schemas.microsoft.com/office/word/2020/wordml/sdtdatahash" xmlns:w16se="http://schemas.microsoft.com/office/word/2015/wordml/symex" xmlns:wpg="http://schemas.microsoft.com/office/word/2010/wordprocessingGroup" xmlns:wpi="http://schemas.microsoft.com/office/word/2010/wordprocessingInk" xmlns:wne="http://schemas.microsoft.com/office/word/2006/wordml" xmlns:wps="http://schemas.microsoft.com/office/word/2010/wordprocessingShape" mc:Ignorable="w14 w15 w16se w16cid w16 w16cex w16sdtdh wp14">
+<w:document xmlns:wpc="http://schemas.microsoft.com/office/word/2010/wordprocessingCanvas" xmlns:cx="http://schemas.microsoft.com/office/drawing/2014/chartex" xmlns:cx1="http://schemas.microsoft.com/office/drawing/2015/9/8/chartex" xmlns:mc="http://schemas.openxmlformats.org/markup-compatibility/2006" xmlns:o="urn:schemas-microsoft-com:office:office" xmlns:r="http://schemas.openxmlformats.org/officeDocument/2006/relationships" xmlns:m="http://schemas.openxmlformats.org/officeDocument/2006/math" xmlns:v="urn:schemas-microsoft-com:vml" xmlns:wp14="http://schemas.microsoft.com/office/word/2010/wordprocessingDrawing" xmlns:wp="http://schemas.openxmlformats.org/drawingml/2006/wordprocessingDrawing" xmlns:w10="urn:schemas-microsoft-com:office:word" xmlns:w="http://schemas.openxmlformats.org/wordprocessingml/2006/main" xmlns:w14="http://schemas.microsoft.com/office/word/2010/wordml" xmlns:w15="http://schemas.microsoft.com/office/word/2012/wordml" xmlns:w16se="http://schemas.microsoft.com/office/word/2015/wordml/symex" xmlns:wpg="http://schemas.microsoft.com/office/word/2010/wordprocessingGroup" xmlns:wpi="http://schemas.microsoft.com/office/word/2010/wordprocessingInk" xmlns:wne="http://schemas.microsoft.com/office/word/2006/wordml" xmlns:wps="http://schemas.microsoft.com/office/word/2010/wordprocessingShape" mc:Ignorable="w14 w15 w16se wp14">
   <w:body>
     <w:tbl>
       <w:tblPr>
@@ -845,100 +845,98 @@
           <w:sz w:val="24"/>
           <w:szCs w:val="18"/>
         </w:rPr>
-        <w:t xml:space="preserve">, </w:t>
-      </w:r>
-      <w:proofErr w:type="spellStart"/>
+        <w:t>, и.о.</w:t>
+      </w:r>
       <w:r>
         <w:rPr>
           <w:i/>
           <w:sz w:val="24"/>
           <w:szCs w:val="18"/>
         </w:rPr>
-        <w:t>и.о</w:t>
-      </w:r>
-      <w:proofErr w:type="spellEnd"/>
-      <w:r>
+        <w:t xml:space="preserve">            </w:t>
+      </w:r>
+    </w:p>
+    <w:p>
+      <w:pPr>
+        <w:jc w:val="both"/>
+      </w:pPr>
+    </w:p>
+    <w:p>
+      <w:pPr>
+        <w:rPr>
+          <w:b/>
+          <w:sz w:val="28"/>
+        </w:rPr>
+      </w:pPr>
+      <w:r>
+        <w:rPr>
+          <w:sz w:val="28"/>
+        </w:rPr>
+        <w:t>Руководитель</w:t>
+      </w:r>
+      <w:r>
+        <w:rPr>
+          <w:sz w:val="28"/>
+        </w:rPr>
+        <w:t xml:space="preserve"> </w:t>
+      </w:r>
+      <w:r>
+        <w:rPr>
+          <w:sz w:val="28"/>
+        </w:rPr>
+        <w:t>практики</w:t>
+      </w:r>
+      <w:r>
+        <w:rPr>
+          <w:sz w:val="28"/>
+        </w:rPr>
+        <w:tab/>
+      </w:r>
+      <w:r>
+        <w:rPr>
+          <w:sz w:val="28"/>
+        </w:rPr>
+        <w:tab/>
+      </w:r>
+      <w:r>
+        <w:rPr>
+          <w:sz w:val="28"/>
+        </w:rPr>
+        <w:tab/>
+      </w:r>
+      <w:r>
+        <w:rPr>
+          <w:b/>
+          <w:sz w:val="28"/>
+        </w:rPr>
+        <w:t xml:space="preserve">_________________  ____________________ </w:t>
+      </w:r>
+    </w:p>
+    <w:p>
+      <w:pPr>
+        <w:ind w:left="709" w:right="565" w:firstLine="709"/>
         <w:rPr>
           <w:i/>
           <w:sz w:val="24"/>
           <w:szCs w:val="18"/>
         </w:rPr>
-        <w:t>.</w:t>
-      </w:r>
+      </w:pPr>
       <w:r>
         <w:rPr>
           <w:i/>
           <w:sz w:val="24"/>
           <w:szCs w:val="18"/>
         </w:rPr>
-        <w:t xml:space="preserve">            </w:t>
-      </w:r>
-    </w:p>
-    <w:p>
-      <w:pPr>
-        <w:jc w:val="both"/>
-      </w:pPr>
-    </w:p>
-    <w:p>
-      <w:pPr>
-        <w:rPr>
-          <w:b/>
-          <w:sz w:val="28"/>
-        </w:rPr>
-      </w:pPr>
-      <w:r>
-        <w:rPr>
-          <w:sz w:val="28"/>
-        </w:rPr>
-        <w:t>Руководитель</w:t>
-      </w:r>
-      <w:r>
-        <w:rPr>
-          <w:sz w:val="28"/>
-        </w:rPr>
-        <w:t xml:space="preserve"> </w:t>
-      </w:r>
-      <w:r>
-        <w:rPr>
-          <w:sz w:val="28"/>
-        </w:rPr>
-        <w:t>практики</w:t>
-      </w:r>
-      <w:r>
-        <w:rPr>
-          <w:sz w:val="28"/>
-        </w:rPr>
         <w:tab/>
       </w:r>
       <w:r>
-        <w:rPr>
-          <w:sz w:val="28"/>
-        </w:rPr>
-        <w:tab/>
-      </w:r>
-      <w:r>
-        <w:rPr>
-          <w:sz w:val="28"/>
-        </w:rPr>
-        <w:tab/>
-      </w:r>
-      <w:r>
-        <w:rPr>
-          <w:b/>
-          <w:sz w:val="28"/>
-        </w:rPr>
-        <w:t xml:space="preserve">_________________  ____________________ </w:t>
-      </w:r>
-    </w:p>
-    <w:p>
-      <w:pPr>
-        <w:ind w:left="709" w:right="565" w:firstLine="709"/>
         <w:rPr>
           <w:i/>
           <w:sz w:val="24"/>
           <w:szCs w:val="18"/>
         </w:rPr>
-      </w:pPr>
+        <w:tab/>
+      </w:r>
       <w:r>
         <w:rPr>
           <w:i/>
@@ -954,6 +952,7 @@
           <w:szCs w:val="18"/>
         </w:rPr>
         <w:tab/>
+        <w:t xml:space="preserve">         </w:t>
       </w:r>
       <w:r>
         <w:rPr>
@@ -961,7 +960,7 @@
           <w:sz w:val="24"/>
           <w:szCs w:val="18"/>
         </w:rPr>
-        <w:tab/>
+        <w:t>п</w:t>
       </w:r>
       <w:r>
         <w:rPr>
@@ -969,8 +968,7 @@
           <w:sz w:val="24"/>
           <w:szCs w:val="18"/>
         </w:rPr>
-        <w:tab/>
-        <w:t xml:space="preserve">         </w:t>
+        <w:t xml:space="preserve">одпись, дата                   </w:t>
       </w:r>
       <w:r>
         <w:rPr>
@@ -978,7 +976,7 @@
           <w:sz w:val="24"/>
           <w:szCs w:val="18"/>
         </w:rPr>
-        <w:t>п</w:t>
+        <w:t>ф</w:t>
       </w:r>
       <w:r>
         <w:rPr>
@@ -986,7 +984,7 @@
           <w:sz w:val="24"/>
           <w:szCs w:val="18"/>
         </w:rPr>
-        <w:t xml:space="preserve">одпись, дата                   </w:t>
+        <w:t>амилия</w:t>
       </w:r>
       <w:r>
         <w:rPr>
@@ -994,41 +992,7 @@
           <w:sz w:val="24"/>
           <w:szCs w:val="18"/>
         </w:rPr>
-        <w:t>ф</w:t>
-      </w:r>
-      <w:r>
-        <w:rPr>
-          <w:i/>
-          <w:sz w:val="24"/>
-          <w:szCs w:val="18"/>
-        </w:rPr>
-        <w:t>амилия</w:t>
-      </w:r>
-      <w:r>
-        <w:rPr>
-          <w:i/>
-          <w:sz w:val="24"/>
-          <w:szCs w:val="18"/>
-        </w:rPr>
-        <w:t xml:space="preserve">, </w:t>
-      </w:r>
-      <w:proofErr w:type="spellStart"/>
-      <w:r>
-        <w:rPr>
-          <w:i/>
-          <w:sz w:val="24"/>
-          <w:szCs w:val="18"/>
-        </w:rPr>
-        <w:t>и.о</w:t>
-      </w:r>
-      <w:proofErr w:type="spellEnd"/>
-      <w:r>
-        <w:rPr>
-          <w:i/>
-          <w:sz w:val="24"/>
-          <w:szCs w:val="18"/>
-        </w:rPr>
-        <w:t>.</w:t>
+        <w:t>, и.о.</w:t>
       </w:r>
       <w:r>
         <w:rPr>
@@ -2629,23 +2593,7 @@
           <w:sz w:val="28"/>
           <w:szCs w:val="28"/>
         </w:rPr>
-        <w:t xml:space="preserve">В 1974 году венгерский скульптор </w:t>
-      </w:r>
-      <w:proofErr w:type="spellStart"/>
-      <w:r>
-        <w:rPr>
-          <w:sz w:val="28"/>
-          <w:szCs w:val="28"/>
-        </w:rPr>
-        <w:t>Эрнё</w:t>
-      </w:r>
-      <w:proofErr w:type="spellEnd"/>
-      <w:r>
-        <w:rPr>
-          <w:sz w:val="28"/>
-          <w:szCs w:val="28"/>
-        </w:rPr>
-        <w:t xml:space="preserve"> Рубик изобрел головоломку, которая впоследствии стала </w:t>
+        <w:t xml:space="preserve">В 1974 году венгерский скульптор Эрнё Рубик изобрел головоломку, которая впоследствии стала </w:t>
       </w:r>
       <w:r>
         <w:rPr>
@@ -2967,39 +2915,7 @@
           <w:sz w:val="28"/>
           <w:szCs w:val="28"/>
         </w:rPr>
-        <w:t xml:space="preserve"> Одними из самых популярных являются «пирамидка </w:t>
-      </w:r>
-      <w:proofErr w:type="spellStart"/>
-      <w:r>
-        <w:rPr>
-          <w:sz w:val="28"/>
-          <w:szCs w:val="28"/>
-        </w:rPr>
-        <w:t>Мефферта</w:t>
-      </w:r>
-      <w:proofErr w:type="spellEnd"/>
-      <w:r>
-        <w:rPr>
-          <w:sz w:val="28"/>
-          <w:szCs w:val="28"/>
-        </w:rPr>
-        <w:t>» и «</w:t>
-      </w:r>
-      <w:proofErr w:type="spellStart"/>
-      <w:r>
-        <w:rPr>
-          <w:sz w:val="28"/>
-          <w:szCs w:val="28"/>
-        </w:rPr>
-        <w:t>мегаминкс</w:t>
-      </w:r>
-      <w:proofErr w:type="spellEnd"/>
-      <w:r>
-        <w:rPr>
-          <w:sz w:val="28"/>
-          <w:szCs w:val="28"/>
-        </w:rPr>
-        <w:t>» (головоломка в форме додекаэдра). Они имеют схожий принцип с кубиком, но разное количество граней и деталей.</w:t>
+        <w:t xml:space="preserve"> Одними из самых популярных являются «пирамидка Мефферта» и «мегаминкс» (головоломка в форме додекаэдра). Они имеют схожий принцип с кубиком, но разное количество граней и деталей.</w:t>
       </w:r>
     </w:p>
     <w:p>
@@ -3307,10 +3223,18 @@
       </w:pPr>
       <w:r>
         <w:rPr>
-          <w:sz w:val="28"/>
-          <w:szCs w:val="28"/>
-        </w:rPr>
-        <w:t xml:space="preserve">Цель работы – </w:t>
+          <w:b/>
+          <w:sz w:val="28"/>
+          <w:szCs w:val="28"/>
+        </w:rPr>
+        <w:t>Цель работы</w:t>
+      </w:r>
+      <w:r>
+        <w:rPr>
+          <w:sz w:val="28"/>
+          <w:szCs w:val="28"/>
+        </w:rPr>
+        <w:t xml:space="preserve"> – </w:t>
       </w:r>
       <w:r>
         <w:rPr>
@@ -3359,39 +3283,7 @@
           <w:sz w:val="28"/>
           <w:szCs w:val="28"/>
         </w:rPr>
-        <w:t xml:space="preserve">, «пирамидка </w:t>
-      </w:r>
-      <w:proofErr w:type="spellStart"/>
-      <w:r>
-        <w:rPr>
-          <w:sz w:val="28"/>
-          <w:szCs w:val="28"/>
-        </w:rPr>
-        <w:t>Мефферта</w:t>
-      </w:r>
-      <w:proofErr w:type="spellEnd"/>
-      <w:r>
-        <w:rPr>
-          <w:sz w:val="28"/>
-          <w:szCs w:val="28"/>
-        </w:rPr>
-        <w:t>» и «</w:t>
-      </w:r>
-      <w:proofErr w:type="spellStart"/>
-      <w:r>
-        <w:rPr>
-          <w:sz w:val="28"/>
-          <w:szCs w:val="28"/>
-        </w:rPr>
-        <w:t>мигаминкс</w:t>
-      </w:r>
-      <w:proofErr w:type="spellEnd"/>
-      <w:r>
-        <w:rPr>
-          <w:sz w:val="28"/>
-          <w:szCs w:val="28"/>
-        </w:rPr>
-        <w:t>»</w:t>
+        <w:t>, «пирамидка Мефферта» и «мигаминкс»</w:t>
       </w:r>
       <w:r>
         <w:rPr>
@@ -3412,7 +3304,22 @@
           <w:sz w:val="28"/>
           <w:szCs w:val="28"/>
         </w:rPr>
-        <w:t xml:space="preserve"> Для достижения цели были выделены следующие задачи:</w:t>
+        <w:t xml:space="preserve"> Для достижения цели были выделены следующие </w:t>
+      </w:r>
+      <w:r>
+        <w:rPr>
+          <w:b/>
+          <w:sz w:val="28"/>
+          <w:szCs w:val="28"/>
+        </w:rPr>
+        <w:t>задачи</w:t>
+      </w:r>
+      <w:r>
+        <w:rPr>
+          <w:sz w:val="28"/>
+          <w:szCs w:val="28"/>
+        </w:rPr>
+        <w:t>:</w:t>
       </w:r>
     </w:p>
     <w:p>
@@ -3475,7 +3382,16 @@
           <w:sz w:val="28"/>
           <w:szCs w:val="28"/>
         </w:rPr>
-        <w:t>Провести анализ алгоритмов удаления невидимых поверхностей и выбрать подходящий;</w:t>
+        <w:t>Провести анализ алгоритмов удаления невидимых поверхностей и выбрать подхо</w:t>
+      </w:r>
+      <w:bookmarkStart w:id="1" w:name="_GoBack"/>
+      <w:bookmarkEnd w:id="1"/>
+      <w:r>
+        <w:rPr>
+          <w:sz w:val="28"/>
+          <w:szCs w:val="28"/>
+        </w:rPr>
+        <w:t>дящий;</w:t>
       </w:r>
     </w:p>
     <w:p>
@@ -3523,7 +3439,7 @@
           <w:szCs w:val="36"/>
         </w:rPr>
       </w:pPr>
-      <w:bookmarkStart w:id="1" w:name="_Toc80880128"/>
+      <w:bookmarkStart w:id="2" w:name="_Toc80880128"/>
       <w:r>
         <w:rPr>
           <w:b/>
@@ -3535,7 +3451,7 @@
         <w:lastRenderedPageBreak/>
         <w:t>Аналитическая часть</w:t>
       </w:r>
-      <w:bookmarkEnd w:id="1"/>
+      <w:bookmarkEnd w:id="2"/>
     </w:p>
     <w:p>
       <w:pPr>
@@ -3606,7 +3522,7 @@
           <w:szCs w:val="32"/>
         </w:rPr>
       </w:pPr>
-      <w:bookmarkStart w:id="2" w:name="_Toc80880129"/>
+      <w:bookmarkStart w:id="3" w:name="_Toc80880129"/>
       <w:r>
         <w:rPr>
           <w:b/>
@@ -3677,7 +3593,7 @@
         </w:rPr>
         <w:t>обеспечени</w:t>
       </w:r>
-      <w:bookmarkEnd w:id="2"/>
+      <w:bookmarkEnd w:id="3"/>
       <w:r>
         <w:rPr>
           <w:b/>
@@ -3810,7 +3726,7 @@
           <w:szCs w:val="32"/>
         </w:rPr>
       </w:pPr>
-      <w:bookmarkStart w:id="3" w:name="_Toc80880130"/>
+      <w:bookmarkStart w:id="4" w:name="_Toc80880130"/>
       <w:r>
         <w:rPr>
           <w:b/>
@@ -3821,7 +3737,7 @@
         </w:rPr>
         <w:t>Приложение «Кубик Рубика»</w:t>
       </w:r>
-      <w:bookmarkEnd w:id="3"/>
+      <w:bookmarkEnd w:id="4"/>
     </w:p>
     <w:p>
       <w:pPr>
@@ -3967,39 +3883,7 @@
           <w:sz w:val="28"/>
           <w:szCs w:val="28"/>
         </w:rPr>
-        <w:t xml:space="preserve">Возможность выбора головоломки (кубик Рубика, пирамидка </w:t>
-      </w:r>
-      <w:proofErr w:type="spellStart"/>
-      <w:r>
-        <w:rPr>
-          <w:sz w:val="28"/>
-          <w:szCs w:val="28"/>
-        </w:rPr>
-        <w:t>Мефферта</w:t>
-      </w:r>
-      <w:proofErr w:type="spellEnd"/>
-      <w:r>
-        <w:rPr>
-          <w:sz w:val="28"/>
-          <w:szCs w:val="28"/>
-        </w:rPr>
-        <w:t xml:space="preserve">, </w:t>
-      </w:r>
-      <w:proofErr w:type="spellStart"/>
-      <w:r>
-        <w:rPr>
-          <w:sz w:val="28"/>
-          <w:szCs w:val="28"/>
-        </w:rPr>
-        <w:t>мегаминкс</w:t>
-      </w:r>
-      <w:proofErr w:type="spellEnd"/>
-      <w:r>
-        <w:rPr>
-          <w:sz w:val="28"/>
-          <w:szCs w:val="28"/>
-        </w:rPr>
-        <w:t>) и её размер</w:t>
+        <w:t>Возможность выбора головоломки (кубик Рубика, пирамидка Мефферта, мегаминкс) и её размер</w:t>
       </w:r>
       <w:r>
         <w:rPr>
@@ -4293,7 +4177,7 @@
           <w:szCs w:val="32"/>
         </w:rPr>
       </w:pPr>
-      <w:bookmarkStart w:id="4" w:name="_Toc80880131"/>
+      <w:bookmarkStart w:id="5" w:name="_Toc80880131"/>
       <w:r>
         <w:rPr>
           <w:b/>
@@ -4325,7 +4209,7 @@
         </w:rPr>
         <w:t>»</w:t>
       </w:r>
-      <w:bookmarkEnd w:id="4"/>
+      <w:bookmarkEnd w:id="5"/>
     </w:p>
     <w:p>
       <w:pPr>
@@ -4722,7 +4606,7 @@
           <w:szCs w:val="28"/>
         </w:rPr>
       </w:pPr>
-      <w:bookmarkStart w:id="5" w:name="_Toc80880132"/>
+      <w:bookmarkStart w:id="6" w:name="_Toc80880132"/>
       <w:r>
         <w:rPr>
           <w:b/>
@@ -4754,7 +4638,7 @@
         </w:rPr>
         <w:t>»</w:t>
       </w:r>
-      <w:bookmarkEnd w:id="5"/>
+      <w:bookmarkEnd w:id="6"/>
     </w:p>
     <w:p>
       <w:pPr>
@@ -4921,23 +4805,7 @@
           <w:sz w:val="28"/>
           <w:szCs w:val="28"/>
         </w:rPr>
-        <w:t xml:space="preserve">Видны цвета </w:t>
-      </w:r>
-      <w:proofErr w:type="spellStart"/>
-      <w:r>
-        <w:rPr>
-          <w:sz w:val="28"/>
-          <w:szCs w:val="28"/>
-        </w:rPr>
-        <w:t>нелицевых</w:t>
-      </w:r>
-      <w:proofErr w:type="spellEnd"/>
-      <w:r>
-        <w:rPr>
-          <w:sz w:val="28"/>
-          <w:szCs w:val="28"/>
-        </w:rPr>
-        <w:t xml:space="preserve"> граней</w:t>
+        <w:t>Видны цвета нелицевых граней</w:t>
       </w:r>
       <w:r>
         <w:rPr>
@@ -5275,23 +5143,7 @@
           <w:sz w:val="28"/>
           <w:szCs w:val="28"/>
         </w:rPr>
-        <w:t xml:space="preserve">Возможность выбора головоломки (кубик, пирамидка, </w:t>
-      </w:r>
-      <w:proofErr w:type="spellStart"/>
-      <w:r>
-        <w:rPr>
-          <w:sz w:val="28"/>
-          <w:szCs w:val="28"/>
-        </w:rPr>
-        <w:t>мегаминкс</w:t>
-      </w:r>
-      <w:proofErr w:type="spellEnd"/>
-      <w:r>
-        <w:rPr>
-          <w:sz w:val="28"/>
-          <w:szCs w:val="28"/>
-        </w:rPr>
-        <w:t>) и её размерности;</w:t>
+        <w:t>Возможность выбора головоломки (кубик, пирамидка, мегаминкс) и её размерности;</w:t>
       </w:r>
     </w:p>
     <w:p>
@@ -5396,7 +5248,7 @@
           <w:szCs w:val="32"/>
         </w:rPr>
       </w:pPr>
-      <w:bookmarkStart w:id="6" w:name="_Toc80880133"/>
+      <w:bookmarkStart w:id="7" w:name="_Toc80880133"/>
       <w:r>
         <w:rPr>
           <w:b/>
@@ -5433,7 +5285,7 @@
         <w:lastRenderedPageBreak/>
         <w:t>Алгоритмы удаления невидимых поверхностей.</w:t>
       </w:r>
-      <w:bookmarkEnd w:id="6"/>
+      <w:bookmarkEnd w:id="7"/>
     </w:p>
     <w:p>
       <w:pPr>
@@ -5801,23 +5653,7 @@
           <w:sz w:val="28"/>
           <w:szCs w:val="28"/>
         </w:rPr>
-        <w:t xml:space="preserve">Определение </w:t>
-      </w:r>
-      <w:proofErr w:type="spellStart"/>
-      <w:r>
-        <w:rPr>
-          <w:sz w:val="28"/>
-          <w:szCs w:val="28"/>
-        </w:rPr>
-        <w:t>нелицевых</w:t>
-      </w:r>
-      <w:proofErr w:type="spellEnd"/>
-      <w:r>
-        <w:rPr>
-          <w:sz w:val="28"/>
-          <w:szCs w:val="28"/>
-        </w:rPr>
-        <w:t xml:space="preserve"> для каждого объекта;</w:t>
+        <w:t>Определение нелицевых для каждого объекта;</w:t>
       </w:r>
     </w:p>
     <w:p>
@@ -6200,7 +6036,7 @@
           <w:sz w:val="28"/>
           <w:szCs w:val="28"/>
         </w:rPr>
-        <w:t>Простота использования.</w:t>
+        <w:t>Простота.</w:t>
       </w:r>
     </w:p>
     <w:p>
@@ -6377,6 +6213,10 @@
       <w:pPr>
         <w:spacing w:line="360" w:lineRule="auto"/>
         <w:ind w:firstLine="709"/>
+        <w:rPr>
+          <w:sz w:val="28"/>
+          <w:szCs w:val="28"/>
+        </w:rPr>
       </w:pPr>
       <w:r>
         <w:rPr>
@@ -6420,7 +6260,49 @@
           <w:szCs w:val="28"/>
         </w:rPr>
         <w:lastRenderedPageBreak/>
-        <w:t xml:space="preserve">невидимых поверхностей. Сам по себе </w:t>
+        <w:t>невидимых поверхностей</w:t>
+      </w:r>
+      <w:r>
+        <w:rPr>
+          <w:sz w:val="28"/>
+          <w:szCs w:val="28"/>
+        </w:rPr>
+        <w:t>, работает в пространстве изображения</w:t>
+      </w:r>
+      <w:r>
+        <w:rPr>
+          <w:sz w:val="28"/>
+          <w:szCs w:val="28"/>
+        </w:rPr>
+        <w:t xml:space="preserve">. </w:t>
+      </w:r>
+      <w:r>
+        <w:rPr>
+          <w:sz w:val="28"/>
+          <w:szCs w:val="28"/>
+        </w:rPr>
+        <w:t xml:space="preserve">[3] </w:t>
+      </w:r>
+      <w:r>
+        <w:rPr>
+          <w:sz w:val="28"/>
+          <w:szCs w:val="28"/>
+        </w:rPr>
+        <w:t>Можно сказать, что это обобщение идеи о буфере кадра</w:t>
+      </w:r>
+      <w:r>
+        <w:rPr>
+          <w:sz w:val="28"/>
+          <w:szCs w:val="28"/>
+        </w:rPr>
+        <w:t xml:space="preserve">. Он </w:t>
+      </w:r>
+      <w:r>
+        <w:rPr>
+          <w:sz w:val="28"/>
+          <w:szCs w:val="28"/>
+        </w:rPr>
+        <w:t xml:space="preserve">используется для запоминания цвета каждого пикселя. </w:t>
       </w:r>
       <w:r>
         <w:rPr>
@@ -6435,7 +6317,202 @@
           <w:sz w:val="28"/>
           <w:szCs w:val="28"/>
         </w:rPr>
-        <w:t xml:space="preserve">-буфер является двухмерным массивом, размеры которого равны размерам окна, и в каждой ячейке хранится значение глубины пикселя. </w:t>
+        <w:t xml:space="preserve">-буфер </w:t>
+      </w:r>
+      <w:r>
+        <w:rPr>
+          <w:sz w:val="28"/>
+          <w:szCs w:val="28"/>
+        </w:rPr>
+        <w:t xml:space="preserve">же </w:t>
+      </w:r>
+      <w:r>
+        <w:rPr>
+          <w:sz w:val="28"/>
+          <w:szCs w:val="28"/>
+        </w:rPr>
+        <w:t>является двухмерным массивом, размеры которого равны размерам окна, и в каждой ячейке хра</w:t>
+      </w:r>
+      <w:r>
+        <w:rPr>
+          <w:sz w:val="28"/>
+          <w:szCs w:val="28"/>
+        </w:rPr>
+        <w:t>нится значение глубины пикселя.</w:t>
+      </w:r>
+      <w:r>
+        <w:rPr>
+          <w:sz w:val="28"/>
+          <w:szCs w:val="28"/>
+        </w:rPr>
+        <w:t xml:space="preserve"> В процессе работы </w:t>
+      </w:r>
+      <w:r>
+        <w:rPr>
+          <w:sz w:val="28"/>
+          <w:szCs w:val="28"/>
+          <w:lang w:val="en-US"/>
+        </w:rPr>
+        <w:t>z</w:t>
+      </w:r>
+      <w:r>
+        <w:rPr>
+          <w:sz w:val="28"/>
+          <w:szCs w:val="28"/>
+        </w:rPr>
+        <w:t>-координата каждого пиксел</w:t>
+      </w:r>
+      <w:r>
+        <w:rPr>
+          <w:sz w:val="28"/>
+          <w:szCs w:val="28"/>
+        </w:rPr>
+        <w:t xml:space="preserve">я сравнивается с соответствующим значением в </w:t>
+      </w:r>
+      <w:r>
+        <w:rPr>
+          <w:sz w:val="28"/>
+          <w:szCs w:val="28"/>
+          <w:lang w:val="en-US"/>
+        </w:rPr>
+        <w:t>Z</w:t>
+      </w:r>
+      <w:r>
+        <w:rPr>
+          <w:sz w:val="28"/>
+          <w:szCs w:val="28"/>
+        </w:rPr>
+        <w:t>-</w:t>
+      </w:r>
+      <w:r>
+        <w:rPr>
+          <w:sz w:val="28"/>
+          <w:szCs w:val="28"/>
+        </w:rPr>
+        <w:t>буфере</w:t>
+      </w:r>
+      <w:r>
+        <w:rPr>
+          <w:sz w:val="28"/>
+          <w:szCs w:val="28"/>
+        </w:rPr>
+        <w:t>.</w:t>
+      </w:r>
+      <w:r>
+        <w:rPr>
+          <w:sz w:val="28"/>
+          <w:szCs w:val="28"/>
+        </w:rPr>
+        <w:t xml:space="preserve"> Если она ближе, то значения в двух буферах обновляются. </w:t>
+      </w:r>
+      <w:r>
+        <w:rPr>
+          <w:sz w:val="28"/>
+          <w:szCs w:val="28"/>
+        </w:rPr>
+        <w:t>[6]</w:t>
+      </w:r>
+      <w:r>
+        <w:rPr>
+          <w:sz w:val="28"/>
+          <w:szCs w:val="28"/>
+        </w:rPr>
+        <w:t xml:space="preserve"> </w:t>
+      </w:r>
+      <w:r>
+        <w:rPr>
+          <w:sz w:val="28"/>
+          <w:szCs w:val="28"/>
+        </w:rPr>
+        <w:t>Производительность можно оценить</w:t>
+      </w:r>
+      <w:r>
+        <w:rPr>
+          <w:sz w:val="28"/>
+          <w:szCs w:val="28"/>
+        </w:rPr>
+        <w:t xml:space="preserve">, </w:t>
+      </w:r>
+      <w:r>
+        <w:rPr>
+          <w:sz w:val="28"/>
+          <w:szCs w:val="28"/>
+        </w:rPr>
+        <w:t xml:space="preserve">как </w:t>
+      </w:r>
+      <w:r>
+        <w:rPr>
+          <w:sz w:val="28"/>
+          <w:szCs w:val="28"/>
+          <w:lang w:val="en-US"/>
+        </w:rPr>
+        <w:t>O</w:t>
+      </w:r>
+      <w:r>
+        <w:rPr>
+          <w:sz w:val="28"/>
+          <w:szCs w:val="28"/>
+        </w:rPr>
+        <w:t>(</w:t>
+      </w:r>
+      <w:r>
+        <w:rPr>
+          <w:sz w:val="28"/>
+          <w:szCs w:val="28"/>
+          <w:lang w:val="en-US"/>
+        </w:rPr>
+        <w:t>CN</w:t>
+      </w:r>
+      <w:r>
+        <w:rPr>
+          <w:sz w:val="28"/>
+          <w:szCs w:val="28"/>
+        </w:rPr>
+        <w:t>)</w:t>
+      </w:r>
+      <w:r>
+        <w:rPr>
+          <w:sz w:val="28"/>
+          <w:szCs w:val="28"/>
+        </w:rPr>
+        <w:t xml:space="preserve">, где </w:t>
+      </w:r>
+      <w:r>
+        <w:rPr>
+          <w:sz w:val="28"/>
+          <w:szCs w:val="28"/>
+          <w:lang w:val="en-US"/>
+        </w:rPr>
+        <w:t>N</w:t>
+      </w:r>
+      <w:r>
+        <w:rPr>
+          <w:sz w:val="28"/>
+          <w:szCs w:val="28"/>
+        </w:rPr>
+        <w:t xml:space="preserve"> – количество граней, </w:t>
+      </w:r>
+      <w:r>
+        <w:rPr>
+          <w:sz w:val="28"/>
+          <w:szCs w:val="28"/>
+          <w:lang w:val="en-US"/>
+        </w:rPr>
+        <w:t>C</w:t>
+      </w:r>
+      <w:r>
+        <w:rPr>
+          <w:sz w:val="28"/>
+          <w:szCs w:val="28"/>
+        </w:rPr>
+        <w:t xml:space="preserve"> </w:t>
+      </w:r>
+      <w:r>
+        <w:rPr>
+          <w:sz w:val="28"/>
+          <w:szCs w:val="28"/>
+        </w:rPr>
+        <w:t xml:space="preserve">– количество пикселей </w:t>
       </w:r>
       <w:r>
         <w:rPr>
@@ -6444,6 +6521,173 @@
         </w:rPr>
         <w:t>[3]</w:t>
       </w:r>
+    </w:p>
+    <w:p>
+      <w:pPr>
+        <w:spacing w:line="360" w:lineRule="auto"/>
+        <w:ind w:firstLine="709"/>
+        <w:rPr>
+          <w:b/>
+          <w:sz w:val="28"/>
+          <w:szCs w:val="28"/>
+        </w:rPr>
+      </w:pPr>
+      <w:r>
+        <w:rPr>
+          <w:b/>
+          <w:sz w:val="28"/>
+          <w:szCs w:val="28"/>
+        </w:rPr>
+        <w:t>Достоинства:</w:t>
+      </w:r>
+    </w:p>
+    <w:p>
+      <w:pPr>
+        <w:pStyle w:val="a7"/>
+        <w:numPr>
+          <w:ilvl w:val="0"/>
+          <w:numId w:val="22"/>
+        </w:numPr>
+        <w:spacing w:line="360" w:lineRule="auto"/>
+        <w:rPr>
+          <w:sz w:val="28"/>
+          <w:szCs w:val="28"/>
+        </w:rPr>
+      </w:pPr>
+      <w:r>
+        <w:rPr>
+          <w:sz w:val="28"/>
+          <w:szCs w:val="28"/>
+        </w:rPr>
+        <w:t>Простота;</w:t>
+      </w:r>
+    </w:p>
+    <w:p>
+      <w:pPr>
+        <w:pStyle w:val="a7"/>
+        <w:numPr>
+          <w:ilvl w:val="0"/>
+          <w:numId w:val="22"/>
+        </w:numPr>
+        <w:spacing w:line="360" w:lineRule="auto"/>
+        <w:rPr>
+          <w:sz w:val="28"/>
+          <w:szCs w:val="28"/>
+        </w:rPr>
+      </w:pPr>
+      <w:r>
+        <w:rPr>
+          <w:sz w:val="28"/>
+          <w:szCs w:val="28"/>
+        </w:rPr>
+        <w:t>Делает тривиальной визуализацию пересекающихся поверхностей, сцены могут быть любой сложности;</w:t>
+      </w:r>
+    </w:p>
+    <w:p>
+      <w:pPr>
+        <w:pStyle w:val="a7"/>
+        <w:numPr>
+          <w:ilvl w:val="0"/>
+          <w:numId w:val="22"/>
+        </w:numPr>
+        <w:spacing w:line="360" w:lineRule="auto"/>
+        <w:rPr>
+          <w:sz w:val="28"/>
+          <w:szCs w:val="28"/>
+        </w:rPr>
+      </w:pPr>
+      <w:r>
+        <w:rPr>
+          <w:sz w:val="28"/>
+          <w:szCs w:val="28"/>
+        </w:rPr>
+        <w:t>Отсутствие предварительной сортировки по глубине;</w:t>
+      </w:r>
+    </w:p>
+    <w:p>
+      <w:pPr>
+        <w:pStyle w:val="a7"/>
+        <w:numPr>
+          <w:ilvl w:val="0"/>
+          <w:numId w:val="22"/>
+        </w:numPr>
+        <w:spacing w:line="360" w:lineRule="auto"/>
+        <w:rPr>
+          <w:sz w:val="28"/>
+          <w:szCs w:val="28"/>
+        </w:rPr>
+      </w:pPr>
+      <w:r>
+        <w:rPr>
+          <w:sz w:val="28"/>
+          <w:szCs w:val="28"/>
+        </w:rPr>
+        <w:t>Высокая производительность.</w:t>
+      </w:r>
+    </w:p>
+    <w:p>
+      <w:pPr>
+        <w:pStyle w:val="a7"/>
+        <w:spacing w:line="360" w:lineRule="auto"/>
+        <w:rPr>
+          <w:b/>
+          <w:sz w:val="28"/>
+          <w:szCs w:val="28"/>
+        </w:rPr>
+      </w:pPr>
+      <w:r>
+        <w:rPr>
+          <w:b/>
+          <w:sz w:val="28"/>
+          <w:szCs w:val="28"/>
+        </w:rPr>
+        <w:t>Недостатки:</w:t>
+      </w:r>
+    </w:p>
+    <w:p>
+      <w:pPr>
+        <w:pStyle w:val="a7"/>
+        <w:numPr>
+          <w:ilvl w:val="0"/>
+          <w:numId w:val="22"/>
+        </w:numPr>
+        <w:spacing w:line="360" w:lineRule="auto"/>
+        <w:rPr>
+          <w:sz w:val="28"/>
+          <w:szCs w:val="28"/>
+        </w:rPr>
+      </w:pPr>
+      <w:r>
+        <w:rPr>
+          <w:sz w:val="28"/>
+          <w:szCs w:val="28"/>
+        </w:rPr>
+        <w:t>Требуется большой объем памяти;</w:t>
+      </w:r>
+    </w:p>
+    <w:p>
+      <w:pPr>
+        <w:pStyle w:val="a7"/>
+        <w:numPr>
+          <w:ilvl w:val="0"/>
+          <w:numId w:val="22"/>
+        </w:numPr>
+        <w:spacing w:line="360" w:lineRule="auto"/>
+        <w:rPr>
+          <w:sz w:val="28"/>
+          <w:szCs w:val="28"/>
+        </w:rPr>
+      </w:pPr>
+    </w:p>
+    <w:p>
+      <w:pPr>
+        <w:spacing w:line="360" w:lineRule="auto"/>
+        <w:ind w:firstLine="709"/>
+        <w:rPr>
+          <w:sz w:val="28"/>
+          <w:szCs w:val="28"/>
+        </w:rPr>
+      </w:pPr>
       <w:r>
         <w:br/>
       </w:r>
@@ -6502,7 +6746,7 @@
           <w:szCs w:val="32"/>
         </w:rPr>
       </w:pPr>
-      <w:bookmarkStart w:id="7" w:name="_Toc80880134"/>
+      <w:bookmarkStart w:id="8" w:name="_Toc80880134"/>
       <w:r>
         <w:rPr>
           <w:b/>
@@ -6514,7 +6758,7 @@
         <w:lastRenderedPageBreak/>
         <w:t>Методы закрашивания</w:t>
       </w:r>
-      <w:bookmarkEnd w:id="7"/>
+      <w:bookmarkEnd w:id="8"/>
     </w:p>
     <w:p/>
     <w:p/>
@@ -6552,7 +6796,7 @@
           <w:szCs w:val="36"/>
         </w:rPr>
       </w:pPr>
-      <w:bookmarkStart w:id="8" w:name="_Toc80880135"/>
+      <w:bookmarkStart w:id="9" w:name="_Toc80880135"/>
       <w:r>
         <w:rPr>
           <w:b/>
@@ -6564,7 +6808,7 @@
         <w:lastRenderedPageBreak/>
         <w:t>Конструкторская часть.</w:t>
       </w:r>
-      <w:bookmarkEnd w:id="8"/>
+      <w:bookmarkEnd w:id="9"/>
     </w:p>
     <w:p>
       <w:pPr>
@@ -6600,7 +6844,7 @@
           <w:szCs w:val="36"/>
         </w:rPr>
       </w:pPr>
-      <w:bookmarkStart w:id="9" w:name="_Toc80880136"/>
+      <w:bookmarkStart w:id="10" w:name="_Toc80880136"/>
       <w:r>
         <w:rPr>
           <w:b/>
@@ -6612,7 +6856,7 @@
         <w:lastRenderedPageBreak/>
         <w:t>Технологическая часть.</w:t>
       </w:r>
-      <w:bookmarkEnd w:id="9"/>
+      <w:bookmarkEnd w:id="10"/>
     </w:p>
     <w:p>
       <w:pPr>
@@ -6644,7 +6888,7 @@
           <w:szCs w:val="36"/>
         </w:rPr>
       </w:pPr>
-      <w:bookmarkStart w:id="10" w:name="_Toc80880137"/>
+      <w:bookmarkStart w:id="11" w:name="_Toc80880137"/>
       <w:r>
         <w:rPr>
           <w:b/>
@@ -6656,7 +6900,7 @@
         <w:lastRenderedPageBreak/>
         <w:t>Заключение.</w:t>
       </w:r>
-      <w:bookmarkEnd w:id="10"/>
+      <w:bookmarkEnd w:id="11"/>
     </w:p>
     <w:p>
       <w:pPr>
@@ -6688,7 +6932,7 @@
           <w:szCs w:val="36"/>
         </w:rPr>
       </w:pPr>
-      <w:bookmarkStart w:id="11" w:name="_Toc80880138"/>
+      <w:bookmarkStart w:id="12" w:name="_Toc80880138"/>
       <w:r>
         <w:rPr>
           <w:b/>
@@ -6700,7 +6944,7 @@
         <w:lastRenderedPageBreak/>
         <w:t>Список литературы</w:t>
       </w:r>
-      <w:bookmarkEnd w:id="11"/>
+      <w:bookmarkEnd w:id="12"/>
     </w:p>
     <w:p/>
     <w:p>
@@ -6719,7 +6963,6 @@
         <w:rPr>
           <w:sz w:val="28"/>
           <w:szCs w:val="28"/>
-          <w:lang w:val="en-US"/>
         </w:rPr>
         <w:t>[</w:t>
       </w:r>
@@ -6778,7 +7021,6 @@
           <w:szCs w:val="28"/>
         </w:rPr>
       </w:pPr>
-      <w:proofErr w:type="spellStart"/>
       <w:r>
         <w:rPr>
           <w:sz w:val="28"/>
@@ -6786,7 +7028,6 @@
         </w:rPr>
         <w:t>ПДФка</w:t>
       </w:r>
-      <w:proofErr w:type="spellEnd"/>
     </w:p>
     <w:p>
       <w:pPr>
@@ -6864,7 +7105,7 @@
 </file>
 
 <file path=word/endnotes.xml><?xml version="1.0" encoding="utf-8"?>
-<w:endnotes xmlns:wpc="http://schemas.microsoft.com/office/word/2010/wordprocessingCanvas" xmlns:cx="http://schemas.microsoft.com/office/drawing/2014/chartex" xmlns:cx1="http://schemas.microsoft.com/office/drawing/2015/9/8/chartex" xmlns:cx2="http://schemas.microsoft.com/office/drawing/2015/10/21/chartex" xmlns:cx3="http://schemas.microsoft.com/office/drawing/2016/5/9/chartex" xmlns:cx4="http://schemas.microsoft.com/office/drawing/2016/5/10/chartex" xmlns:cx5="http://schemas.microsoft.com/office/drawing/2016/5/11/chartex" xmlns:cx6="http://schemas.microsoft.com/office/drawing/2016/5/12/chartex" xmlns:cx7="http://schemas.microsoft.com/office/drawing/2016/5/13/chartex" xmlns:cx8="http://schemas.microsoft.com/office/drawing/2016/5/14/chartex" xmlns:mc="http://schemas.openxmlformats.org/markup-compatibility/2006" xmlns:aink="http://schemas.microsoft.com/office/drawing/2016/ink" xmlns:am3d="http://schemas.microsoft.com/office/drawing/2017/model3d" xmlns:o="urn:schemas-microsoft-com:office:office" xmlns:r="http://schemas.openxmlformats.org/officeDocument/2006/relationships" xmlns:m="http://schemas.openxmlformats.org/officeDocument/2006/math" xmlns:v="urn:schemas-microsoft-com:vml" xmlns:wp14="http://schemas.microsoft.com/office/word/2010/wordprocessingDrawing" xmlns:wp="http://schemas.openxmlformats.org/drawingml/2006/wordprocessingDrawing" xmlns:w10="urn:schemas-microsoft-com:office:word" xmlns:w="http://schemas.openxmlformats.org/wordprocessingml/2006/main" xmlns:w14="http://schemas.microsoft.com/office/word/2010/wordml" xmlns:w15="http://schemas.microsoft.com/office/word/2012/wordml" xmlns:w16cex="http://schemas.microsoft.com/office/word/2018/wordml/cex" xmlns:w16cid="http://schemas.microsoft.com/office/word/2016/wordml/cid" xmlns:w16="http://schemas.microsoft.com/office/word/2018/wordml" xmlns:w16sdtdh="http://schemas.microsoft.com/office/word/2020/wordml/sdtdatahash" xmlns:w16se="http://schemas.microsoft.com/office/word/2015/wordml/symex" xmlns:wpg="http://schemas.microsoft.com/office/word/2010/wordprocessingGroup" xmlns:wpi="http://schemas.microsoft.com/office/word/2010/wordprocessingInk" xmlns:wne="http://schemas.microsoft.com/office/word/2006/wordml" xmlns:wps="http://schemas.microsoft.com/office/word/2010/wordprocessingShape" mc:Ignorable="w14 w15 w16se w16cid w16 w16cex w16sdtdh wp14">
+<w:endnotes xmlns:wpc="http://schemas.microsoft.com/office/word/2010/wordprocessingCanvas" xmlns:cx="http://schemas.microsoft.com/office/drawing/2014/chartex" xmlns:cx1="http://schemas.microsoft.com/office/drawing/2015/9/8/chartex" xmlns:mc="http://schemas.openxmlformats.org/markup-compatibility/2006" xmlns:o="urn:schemas-microsoft-com:office:office" xmlns:r="http://schemas.openxmlformats.org/officeDocument/2006/relationships" xmlns:m="http://schemas.openxmlformats.org/officeDocument/2006/math" xmlns:v="urn:schemas-microsoft-com:vml" xmlns:wp14="http://schemas.microsoft.com/office/word/2010/wordprocessingDrawing" xmlns:wp="http://schemas.openxmlformats.org/drawingml/2006/wordprocessingDrawing" xmlns:w10="urn:schemas-microsoft-com:office:word" xmlns:w="http://schemas.openxmlformats.org/wordprocessingml/2006/main" xmlns:w14="http://schemas.microsoft.com/office/word/2010/wordml" xmlns:w15="http://schemas.microsoft.com/office/word/2012/wordml" xmlns:w16se="http://schemas.microsoft.com/office/word/2015/wordml/symex" xmlns:wpg="http://schemas.microsoft.com/office/word/2010/wordprocessingGroup" xmlns:wpi="http://schemas.microsoft.com/office/word/2010/wordprocessingInk" xmlns:wne="http://schemas.microsoft.com/office/word/2006/wordml" xmlns:wps="http://schemas.microsoft.com/office/word/2010/wordprocessingShape" mc:Ignorable="w14 w15 w16se wp14">
   <w:endnote w:type="separator" w:id="-1">
     <w:p>
       <w:r>
@@ -6883,7 +7124,7 @@
 </file>
 
 <file path=word/footer1.xml><?xml version="1.0" encoding="utf-8"?>
-<w:ftr xmlns:wpc="http://schemas.microsoft.com/office/word/2010/wordprocessingCanvas" xmlns:cx="http://schemas.microsoft.com/office/drawing/2014/chartex" xmlns:cx1="http://schemas.microsoft.com/office/drawing/2015/9/8/chartex" xmlns:cx2="http://schemas.microsoft.com/office/drawing/2015/10/21/chartex" xmlns:cx3="http://schemas.microsoft.com/office/drawing/2016/5/9/chartex" xmlns:cx4="http://schemas.microsoft.com/office/drawing/2016/5/10/chartex" xmlns:cx5="http://schemas.microsoft.com/office/drawing/2016/5/11/chartex" xmlns:cx6="http://schemas.microsoft.com/office/drawing/2016/5/12/chartex" xmlns:cx7="http://schemas.microsoft.com/office/drawing/2016/5/13/chartex" xmlns:cx8="http://schemas.microsoft.com/office/drawing/2016/5/14/chartex" xmlns:mc="http://schemas.openxmlformats.org/markup-compatibility/2006" xmlns:aink="http://schemas.microsoft.com/office/drawing/2016/ink" xmlns:am3d="http://schemas.microsoft.com/office/drawing/2017/model3d" xmlns:o="urn:schemas-microsoft-com:office:office" xmlns:r="http://schemas.openxmlformats.org/officeDocument/2006/relationships" xmlns:m="http://schemas.openxmlformats.org/officeDocument/2006/math" xmlns:v="urn:schemas-microsoft-com:vml" xmlns:wp14="http://schemas.microsoft.com/office/word/2010/wordprocessingDrawing" xmlns:wp="http://schemas.openxmlformats.org/drawingml/2006/wordprocessingDrawing" xmlns:w10="urn:schemas-microsoft-com:office:word" xmlns:w="http://schemas.openxmlformats.org/wordprocessingml/2006/main" xmlns:w14="http://schemas.microsoft.com/office/word/2010/wordml" xmlns:w15="http://schemas.microsoft.com/office/word/2012/wordml" xmlns:w16cex="http://schemas.microsoft.com/office/word/2018/wordml/cex" xmlns:w16cid="http://schemas.microsoft.com/office/word/2016/wordml/cid" xmlns:w16="http://schemas.microsoft.com/office/word/2018/wordml" xmlns:w16sdtdh="http://schemas.microsoft.com/office/word/2020/wordml/sdtdatahash" xmlns:w16se="http://schemas.microsoft.com/office/word/2015/wordml/symex" xmlns:wpg="http://schemas.microsoft.com/office/word/2010/wordprocessingGroup" xmlns:wpi="http://schemas.microsoft.com/office/word/2010/wordprocessingInk" xmlns:wne="http://schemas.microsoft.com/office/word/2006/wordml" xmlns:wps="http://schemas.microsoft.com/office/word/2010/wordprocessingShape" mc:Ignorable="w14 w15 w16se w16cid w16 w16cex w16sdtdh wp14">
+<w:ftr xmlns:wpc="http://schemas.microsoft.com/office/word/2010/wordprocessingCanvas" xmlns:cx="http://schemas.microsoft.com/office/drawing/2014/chartex" xmlns:cx1="http://schemas.microsoft.com/office/drawing/2015/9/8/chartex" xmlns:mc="http://schemas.openxmlformats.org/markup-compatibility/2006" xmlns:o="urn:schemas-microsoft-com:office:office" xmlns:r="http://schemas.openxmlformats.org/officeDocument/2006/relationships" xmlns:m="http://schemas.openxmlformats.org/officeDocument/2006/math" xmlns:v="urn:schemas-microsoft-com:vml" xmlns:wp14="http://schemas.microsoft.com/office/word/2010/wordprocessingDrawing" xmlns:wp="http://schemas.openxmlformats.org/drawingml/2006/wordprocessingDrawing" xmlns:w10="urn:schemas-microsoft-com:office:word" xmlns:w="http://schemas.openxmlformats.org/wordprocessingml/2006/main" xmlns:w14="http://schemas.microsoft.com/office/word/2010/wordml" xmlns:w15="http://schemas.microsoft.com/office/word/2012/wordml" xmlns:w16se="http://schemas.microsoft.com/office/word/2015/wordml/symex" xmlns:wpg="http://schemas.microsoft.com/office/word/2010/wordprocessingGroup" xmlns:wpi="http://schemas.microsoft.com/office/word/2010/wordprocessingInk" xmlns:wne="http://schemas.microsoft.com/office/word/2006/wordml" xmlns:wps="http://schemas.microsoft.com/office/word/2010/wordprocessingShape" mc:Ignorable="w14 w15 w16se wp14">
   <w:sdt>
     <w:sdtPr>
       <w:id w:val="1792471560"/>
@@ -6935,7 +7176,7 @@
             <w:sz w:val="28"/>
             <w:szCs w:val="28"/>
           </w:rPr>
-          <w:t>11</w:t>
+          <w:t>13</w:t>
         </w:r>
         <w:r>
           <w:rPr>
@@ -6956,7 +7197,7 @@
 </file>
 
 <file path=word/footnotes.xml><?xml version="1.0" encoding="utf-8"?>
-<w:footnotes xmlns:wpc="http://schemas.microsoft.com/office/word/2010/wordprocessingCanvas" xmlns:cx="http://schemas.microsoft.com/office/drawing/2014/chartex" xmlns:cx1="http://schemas.microsoft.com/office/drawing/2015/9/8/chartex" xmlns:cx2="http://schemas.microsoft.com/office/drawing/2015/10/21/chartex" xmlns:cx3="http://schemas.microsoft.com/office/drawing/2016/5/9/chartex" xmlns:cx4="http://schemas.microsoft.com/office/drawing/2016/5/10/chartex" xmlns:cx5="http://schemas.microsoft.com/office/drawing/2016/5/11/chartex" xmlns:cx6="http://schemas.microsoft.com/office/drawing/2016/5/12/chartex" xmlns:cx7="http://schemas.microsoft.com/office/drawing/2016/5/13/chartex" xmlns:cx8="http://schemas.microsoft.com/office/drawing/2016/5/14/chartex" xmlns:mc="http://schemas.openxmlformats.org/markup-compatibility/2006" xmlns:aink="http://schemas.microsoft.com/office/drawing/2016/ink" xmlns:am3d="http://schemas.microsoft.com/office/drawing/2017/model3d" xmlns:o="urn:schemas-microsoft-com:office:office" xmlns:r="http://schemas.openxmlformats.org/officeDocument/2006/relationships" xmlns:m="http://schemas.openxmlformats.org/officeDocument/2006/math" xmlns:v="urn:schemas-microsoft-com:vml" xmlns:wp14="http://schemas.microsoft.com/office/word/2010/wordprocessingDrawing" xmlns:wp="http://schemas.openxmlformats.org/drawingml/2006/wordprocessingDrawing" xmlns:w10="urn:schemas-microsoft-com:office:word" xmlns:w="http://schemas.openxmlformats.org/wordprocessingml/2006/main" xmlns:w14="http://schemas.microsoft.com/office/word/2010/wordml" xmlns:w15="http://schemas.microsoft.com/office/word/2012/wordml" xmlns:w16cex="http://schemas.microsoft.com/office/word/2018/wordml/cex" xmlns:w16cid="http://schemas.microsoft.com/office/word/2016/wordml/cid" xmlns:w16="http://schemas.microsoft.com/office/word/2018/wordml" xmlns:w16sdtdh="http://schemas.microsoft.com/office/word/2020/wordml/sdtdatahash" xmlns:w16se="http://schemas.microsoft.com/office/word/2015/wordml/symex" xmlns:wpg="http://schemas.microsoft.com/office/word/2010/wordprocessingGroup" xmlns:wpi="http://schemas.microsoft.com/office/word/2010/wordprocessingInk" xmlns:wne="http://schemas.microsoft.com/office/word/2006/wordml" xmlns:wps="http://schemas.microsoft.com/office/word/2010/wordprocessingShape" mc:Ignorable="w14 w15 w16se w16cid w16 w16cex w16sdtdh wp14">
+<w:footnotes xmlns:wpc="http://schemas.microsoft.com/office/word/2010/wordprocessingCanvas" xmlns:cx="http://schemas.microsoft.com/office/drawing/2014/chartex" xmlns:cx1="http://schemas.microsoft.com/office/drawing/2015/9/8/chartex" xmlns:mc="http://schemas.openxmlformats.org/markup-compatibility/2006" xmlns:o="urn:schemas-microsoft-com:office:office" xmlns:r="http://schemas.openxmlformats.org/officeDocument/2006/relationships" xmlns:m="http://schemas.openxmlformats.org/officeDocument/2006/math" xmlns:v="urn:schemas-microsoft-com:vml" xmlns:wp14="http://schemas.microsoft.com/office/word/2010/wordprocessingDrawing" xmlns:wp="http://schemas.openxmlformats.org/drawingml/2006/wordprocessingDrawing" xmlns:w10="urn:schemas-microsoft-com:office:word" xmlns:w="http://schemas.openxmlformats.org/wordprocessingml/2006/main" xmlns:w14="http://schemas.microsoft.com/office/word/2010/wordml" xmlns:w15="http://schemas.microsoft.com/office/word/2012/wordml" xmlns:w16se="http://schemas.microsoft.com/office/word/2015/wordml/symex" xmlns:wpg="http://schemas.microsoft.com/office/word/2010/wordprocessingGroup" xmlns:wpi="http://schemas.microsoft.com/office/word/2010/wordprocessingInk" xmlns:wne="http://schemas.microsoft.com/office/word/2006/wordml" xmlns:wps="http://schemas.microsoft.com/office/word/2010/wordprocessingShape" mc:Ignorable="w14 w15 w16se wp14">
   <w:footnote w:type="separator" w:id="-1">
     <w:p>
       <w:r>
@@ -7000,7 +7241,7 @@
 </file>
 
 <file path=word/numbering.xml><?xml version="1.0" encoding="utf-8"?>
-<w:numbering xmlns:wpc="http://schemas.microsoft.com/office/word/2010/wordprocessingCanvas" xmlns:cx="http://schemas.microsoft.com/office/drawing/2014/chartex" xmlns:cx1="http://schemas.microsoft.com/office/drawing/2015/9/8/chartex" xmlns:cx2="http://schemas.microsoft.com/office/drawing/2015/10/21/chartex" xmlns:cx3="http://schemas.microsoft.com/office/drawing/2016/5/9/chartex" xmlns:cx4="http://schemas.microsoft.com/office/drawing/2016/5/10/chartex" xmlns:cx5="http://schemas.microsoft.com/office/drawing/2016/5/11/chartex" xmlns:cx6="http://schemas.microsoft.com/office/drawing/2016/5/12/chartex" xmlns:cx7="http://schemas.microsoft.com/office/drawing/2016/5/13/chartex" xmlns:cx8="http://schemas.microsoft.com/office/drawing/2016/5/14/chartex" xmlns:mc="http://schemas.openxmlformats.org/markup-compatibility/2006" xmlns:aink="http://schemas.microsoft.com/office/drawing/2016/ink" xmlns:am3d="http://schemas.microsoft.com/office/drawing/2017/model3d" xmlns:o="urn:schemas-microsoft-com:office:office" xmlns:r="http://schemas.openxmlformats.org/officeDocument/2006/relationships" xmlns:m="http://schemas.openxmlformats.org/officeDocument/2006/math" xmlns:v="urn:schemas-microsoft-com:vml" xmlns:wp14="http://schemas.microsoft.com/office/word/2010/wordprocessingDrawing" xmlns:wp="http://schemas.openxmlformats.org/drawingml/2006/wordprocessingDrawing" xmlns:w10="urn:schemas-microsoft-com:office:word" xmlns:w="http://schemas.openxmlformats.org/wordprocessingml/2006/main" xmlns:w14="http://schemas.microsoft.com/office/word/2010/wordml" xmlns:w15="http://schemas.microsoft.com/office/word/2012/wordml" xmlns:w16cex="http://schemas.microsoft.com/office/word/2018/wordml/cex" xmlns:w16cid="http://schemas.microsoft.com/office/word/2016/wordml/cid" xmlns:w16="http://schemas.microsoft.com/office/word/2018/wordml" xmlns:w16sdtdh="http://schemas.microsoft.com/office/word/2020/wordml/sdtdatahash" xmlns:w16se="http://schemas.microsoft.com/office/word/2015/wordml/symex" xmlns:wpg="http://schemas.microsoft.com/office/word/2010/wordprocessingGroup" xmlns:wpi="http://schemas.microsoft.com/office/word/2010/wordprocessingInk" xmlns:wne="http://schemas.microsoft.com/office/word/2006/wordml" xmlns:wps="http://schemas.microsoft.com/office/word/2010/wordprocessingShape" mc:Ignorable="w14 w15 w16se w16cid w16 w16cex w16sdtdh wp14">
+<w:numbering xmlns:wpc="http://schemas.microsoft.com/office/word/2010/wordprocessingCanvas" xmlns:cx="http://schemas.microsoft.com/office/drawing/2014/chartex" xmlns:cx1="http://schemas.microsoft.com/office/drawing/2015/9/8/chartex" xmlns:mc="http://schemas.openxmlformats.org/markup-compatibility/2006" xmlns:o="urn:schemas-microsoft-com:office:office" xmlns:r="http://schemas.openxmlformats.org/officeDocument/2006/relationships" xmlns:m="http://schemas.openxmlformats.org/officeDocument/2006/math" xmlns:v="urn:schemas-microsoft-com:vml" xmlns:wp14="http://schemas.microsoft.com/office/word/2010/wordprocessingDrawing" xmlns:wp="http://schemas.openxmlformats.org/drawingml/2006/wordprocessingDrawing" xmlns:w10="urn:schemas-microsoft-com:office:word" xmlns:w="http://schemas.openxmlformats.org/wordprocessingml/2006/main" xmlns:w14="http://schemas.microsoft.com/office/word/2010/wordml" xmlns:w15="http://schemas.microsoft.com/office/word/2012/wordml" xmlns:w16se="http://schemas.microsoft.com/office/word/2015/wordml/symex" xmlns:wpg="http://schemas.microsoft.com/office/word/2010/wordprocessingGroup" xmlns:wpi="http://schemas.microsoft.com/office/word/2010/wordprocessingInk" xmlns:wne="http://schemas.microsoft.com/office/word/2006/wordml" xmlns:wps="http://schemas.microsoft.com/office/word/2010/wordprocessingShape" mc:Ignorable="w14 w15 w16se wp14">
   <w:abstractNum w:abstractNumId="0" w15:restartNumberingAfterBreak="0">
     <w:nsid w:val="05AF4826"/>
     <w:multiLevelType w:val="hybridMultilevel"/>
@@ -8277,6 +8518,119 @@
     </w:lvl>
   </w:abstractNum>
   <w:abstractNum w:abstractNumId="12" w15:restartNumberingAfterBreak="0">
+    <w:nsid w:val="3DAC2DF0"/>
+    <w:multiLevelType w:val="hybridMultilevel"/>
+    <w:tmpl w:val="79B6C38E"/>
+    <w:lvl w:ilvl="0" w:tplc="04190001">
+      <w:start w:val="1"/>
+      <w:numFmt w:val="bullet"/>
+      <w:lvlText w:val=""/>
+      <w:lvlJc w:val="left"/>
+      <w:pPr>
+        <w:ind w:left="720" w:hanging="360"/>
+      </w:pPr>
+      <w:rPr>
+        <w:rFonts w:ascii="Symbol" w:hAnsi="Symbol" w:hint="default"/>
+      </w:rPr>
+    </w:lvl>
+    <w:lvl w:ilvl="1" w:tplc="04190003" w:tentative="1">
+      <w:start w:val="1"/>
+      <w:numFmt w:val="bullet"/>
+      <w:lvlText w:val="o"/>
+      <w:lvlJc w:val="left"/>
+      <w:pPr>
+        <w:ind w:left="1440" w:hanging="360"/>
+      </w:pPr>
+      <w:rPr>
+        <w:rFonts w:ascii="Courier New" w:hAnsi="Courier New" w:cs="Courier New" w:hint="default"/>
+      </w:rPr>
+    </w:lvl>
+    <w:lvl w:ilvl="2" w:tplc="04190005" w:tentative="1">
+      <w:start w:val="1"/>
+      <w:numFmt w:val="bullet"/>
+      <w:lvlText w:val=""/>
+      <w:lvlJc w:val="left"/>
+      <w:pPr>
+        <w:ind w:left="2160" w:hanging="360"/>
+      </w:pPr>
+      <w:rPr>
+        <w:rFonts w:ascii="Wingdings" w:hAnsi="Wingdings" w:hint="default"/>
+      </w:rPr>
+    </w:lvl>
+    <w:lvl w:ilvl="3" w:tplc="04190001" w:tentative="1">
+      <w:start w:val="1"/>
+      <w:numFmt w:val="bullet"/>
+      <w:lvlText w:val=""/>
+      <w:lvlJc w:val="left"/>
+      <w:pPr>
+        <w:ind w:left="2880" w:hanging="360"/>
+      </w:pPr>
+      <w:rPr>
+        <w:rFonts w:ascii="Symbol" w:hAnsi="Symbol" w:hint="default"/>
+      </w:rPr>
+    </w:lvl>
+    <w:lvl w:ilvl="4" w:tplc="04190003" w:tentative="1">
+      <w:start w:val="1"/>
+      <w:numFmt w:val="bullet"/>
+      <w:lvlText w:val="o"/>
+      <w:lvlJc w:val="left"/>
+      <w:pPr>
+        <w:ind w:left="3600" w:hanging="360"/>
+      </w:pPr>
+      <w:rPr>
+        <w:rFonts w:ascii="Courier New" w:hAnsi="Courier New" w:cs="Courier New" w:hint="default"/>
+      </w:rPr>
+    </w:lvl>
+    <w:lvl w:ilvl="5" w:tplc="04190005" w:tentative="1">
+      <w:start w:val="1"/>
+      <w:numFmt w:val="bullet"/>
+      <w:lvlText w:val=""/>
+      <w:lvlJc w:val="left"/>
+      <w:pPr>
+        <w:ind w:left="4320" w:hanging="360"/>
+      </w:pPr>
+      <w:rPr>
+        <w:rFonts w:ascii="Wingdings" w:hAnsi="Wingdings" w:hint="default"/>
+      </w:rPr>
+    </w:lvl>
+    <w:lvl w:ilvl="6" w:tplc="04190001" w:tentative="1">
+      <w:start w:val="1"/>
+      <w:numFmt w:val="bullet"/>
+      <w:lvlText w:val=""/>
+      <w:lvlJc w:val="left"/>
+      <w:pPr>
+        <w:ind w:left="5040" w:hanging="360"/>
+      </w:pPr>
+      <w:rPr>
+        <w:rFonts w:ascii="Symbol" w:hAnsi="Symbol" w:hint="default"/>
+      </w:rPr>
+    </w:lvl>
+    <w:lvl w:ilvl="7" w:tplc="04190003" w:tentative="1">
+      <w:start w:val="1"/>
+      <w:numFmt w:val="bullet"/>
+      <w:lvlText w:val="o"/>
+      <w:lvlJc w:val="left"/>
+      <w:pPr>
+        <w:ind w:left="5760" w:hanging="360"/>
+      </w:pPr>
+      <w:rPr>
+        <w:rFonts w:ascii="Courier New" w:hAnsi="Courier New" w:cs="Courier New" w:hint="default"/>
+      </w:rPr>
+    </w:lvl>
+    <w:lvl w:ilvl="8" w:tplc="04190005" w:tentative="1">
+      <w:start w:val="1"/>
+      <w:numFmt w:val="bullet"/>
+      <w:lvlText w:val=""/>
+      <w:lvlJc w:val="left"/>
+      <w:pPr>
+        <w:ind w:left="6480" w:hanging="360"/>
+      </w:pPr>
+      <w:rPr>
+        <w:rFonts w:ascii="Wingdings" w:hAnsi="Wingdings" w:hint="default"/>
+      </w:rPr>
+    </w:lvl>
+  </w:abstractNum>
+  <w:abstractNum w:abstractNumId="13" w15:restartNumberingAfterBreak="0">
     <w:nsid w:val="3F17130C"/>
     <w:multiLevelType w:val="hybridMultilevel"/>
     <w:tmpl w:val="09649466"/>
@@ -8391,7 +8745,7 @@
       </w:rPr>
     </w:lvl>
   </w:abstractNum>
-  <w:abstractNum w:abstractNumId="13" w15:restartNumberingAfterBreak="0">
+  <w:abstractNum w:abstractNumId="14" w15:restartNumberingAfterBreak="0">
     <w:nsid w:val="48C869BF"/>
     <w:multiLevelType w:val="hybridMultilevel"/>
     <w:tmpl w:val="835AAD58"/>
@@ -8504,7 +8858,7 @@
       </w:rPr>
     </w:lvl>
   </w:abstractNum>
-  <w:abstractNum w:abstractNumId="14" w15:restartNumberingAfterBreak="0">
+  <w:abstractNum w:abstractNumId="15" w15:restartNumberingAfterBreak="0">
     <w:nsid w:val="4BD85371"/>
     <w:multiLevelType w:val="hybridMultilevel"/>
     <w:tmpl w:val="B7C21090"/>
@@ -8617,7 +8971,7 @@
       </w:rPr>
     </w:lvl>
   </w:abstractNum>
-  <w:abstractNum w:abstractNumId="15" w15:restartNumberingAfterBreak="0">
+  <w:abstractNum w:abstractNumId="16" w15:restartNumberingAfterBreak="0">
     <w:nsid w:val="4DB57103"/>
     <w:multiLevelType w:val="hybridMultilevel"/>
     <w:tmpl w:val="2982DE68"/>
@@ -8706,7 +9060,7 @@
       </w:pPr>
     </w:lvl>
   </w:abstractNum>
-  <w:abstractNum w:abstractNumId="16" w15:restartNumberingAfterBreak="0">
+  <w:abstractNum w:abstractNumId="17" w15:restartNumberingAfterBreak="0">
     <w:nsid w:val="5B2B5167"/>
     <w:multiLevelType w:val="hybridMultilevel"/>
     <w:tmpl w:val="50762342"/>
@@ -8819,7 +9173,7 @@
       </w:rPr>
     </w:lvl>
   </w:abstractNum>
-  <w:abstractNum w:abstractNumId="17" w15:restartNumberingAfterBreak="0">
+  <w:abstractNum w:abstractNumId="18" w15:restartNumberingAfterBreak="0">
     <w:nsid w:val="5D666330"/>
     <w:multiLevelType w:val="hybridMultilevel"/>
     <w:tmpl w:val="08C2732A"/>
@@ -8908,7 +9262,7 @@
       </w:pPr>
     </w:lvl>
   </w:abstractNum>
-  <w:abstractNum w:abstractNumId="18" w15:restartNumberingAfterBreak="0">
+  <w:abstractNum w:abstractNumId="19" w15:restartNumberingAfterBreak="0">
     <w:nsid w:val="60770483"/>
     <w:multiLevelType w:val="hybridMultilevel"/>
     <w:tmpl w:val="68BEA04A"/>
@@ -9021,7 +9375,7 @@
       </w:rPr>
     </w:lvl>
   </w:abstractNum>
-  <w:abstractNum w:abstractNumId="19" w15:restartNumberingAfterBreak="0">
+  <w:abstractNum w:abstractNumId="20" w15:restartNumberingAfterBreak="0">
     <w:nsid w:val="7CA34C88"/>
     <w:multiLevelType w:val="hybridMultilevel"/>
     <w:tmpl w:val="A19434A6"/>
@@ -9134,7 +9488,7 @@
       </w:rPr>
     </w:lvl>
   </w:abstractNum>
-  <w:abstractNum w:abstractNumId="20" w15:restartNumberingAfterBreak="0">
+  <w:abstractNum w:abstractNumId="21" w15:restartNumberingAfterBreak="0">
     <w:nsid w:val="7DC9527B"/>
     <w:multiLevelType w:val="hybridMultilevel"/>
     <w:tmpl w:val="73D0592E"/>
@@ -9266,31 +9620,31 @@
     <w:abstractNumId w:val="5"/>
   </w:num>
   <w:num w:numId="6">
-    <w:abstractNumId w:val="15"/>
+    <w:abstractNumId w:val="16"/>
   </w:num>
   <w:num w:numId="7">
+    <w:abstractNumId w:val="21"/>
+  </w:num>
+  <w:num w:numId="8">
     <w:abstractNumId w:val="20"/>
   </w:num>
-  <w:num w:numId="8">
-    <w:abstractNumId w:val="19"/>
-  </w:num>
   <w:num w:numId="9">
-    <w:abstractNumId w:val="16"/>
+    <w:abstractNumId w:val="17"/>
   </w:num>
   <w:num w:numId="10">
-    <w:abstractNumId w:val="13"/>
+    <w:abstractNumId w:val="14"/>
   </w:num>
   <w:num w:numId="11">
     <w:abstractNumId w:val="2"/>
   </w:num>
   <w:num w:numId="12">
-    <w:abstractNumId w:val="18"/>
+    <w:abstractNumId w:val="19"/>
   </w:num>
   <w:num w:numId="13">
     <w:abstractNumId w:val="8"/>
   </w:num>
   <w:num w:numId="14">
-    <w:abstractNumId w:val="12"/>
+    <w:abstractNumId w:val="13"/>
   </w:num>
   <w:num w:numId="15">
     <w:abstractNumId w:val="11"/>
@@ -9299,7 +9653,7 @@
     <w:abstractNumId w:val="7"/>
   </w:num>
   <w:num w:numId="17">
-    <w:abstractNumId w:val="17"/>
+    <w:abstractNumId w:val="18"/>
   </w:num>
   <w:num w:numId="18">
     <w:abstractNumId w:val="6"/>
@@ -9308,16 +9662,19 @@
     <w:abstractNumId w:val="10"/>
   </w:num>
   <w:num w:numId="20">
-    <w:abstractNumId w:val="14"/>
+    <w:abstractNumId w:val="15"/>
   </w:num>
   <w:num w:numId="21">
     <w:abstractNumId w:val="4"/>
+  </w:num>
+  <w:num w:numId="22">
+    <w:abstractNumId w:val="12"/>
   </w:num>
 </w:numbering>
 </file>
 
 <file path=word/styles.xml><?xml version="1.0" encoding="utf-8"?>
-<w:styles xmlns:mc="http://schemas.openxmlformats.org/markup-compatibility/2006" xmlns:r="http://schemas.openxmlformats.org/officeDocument/2006/relationships" xmlns:w="http://schemas.openxmlformats.org/wordprocessingml/2006/main" xmlns:w14="http://schemas.microsoft.com/office/word/2010/wordml" xmlns:w15="http://schemas.microsoft.com/office/word/2012/wordml" xmlns:w16cex="http://schemas.microsoft.com/office/word/2018/wordml/cex" xmlns:w16cid="http://schemas.microsoft.com/office/word/2016/wordml/cid" xmlns:w16="http://schemas.microsoft.com/office/word/2018/wordml" xmlns:w16sdtdh="http://schemas.microsoft.com/office/word/2020/wordml/sdtdatahash" xmlns:w16se="http://schemas.microsoft.com/office/word/2015/wordml/symex" mc:Ignorable="w14 w15 w16se w16cid w16 w16cex w16sdtdh">
+<w:styles xmlns:mc="http://schemas.openxmlformats.org/markup-compatibility/2006" xmlns:r="http://schemas.openxmlformats.org/officeDocument/2006/relationships" xmlns:w="http://schemas.openxmlformats.org/wordprocessingml/2006/main" xmlns:w14="http://schemas.microsoft.com/office/word/2010/wordml" xmlns:w15="http://schemas.microsoft.com/office/word/2012/wordml" xmlns:w16se="http://schemas.microsoft.com/office/word/2015/wordml/symex" mc:Ignorable="w14 w15 w16se">
   <w:docDefaults>
     <w:rPrDefault>
       <w:rPr>
@@ -9333,7 +9690,7 @@
       </w:pPr>
     </w:pPrDefault>
   </w:docDefaults>
-  <w:latentStyles w:defLockedState="0" w:defUIPriority="99" w:defSemiHidden="0" w:defUnhideWhenUsed="0" w:defQFormat="0" w:count="376">
+  <w:latentStyles w:defLockedState="0" w:defUIPriority="99" w:defSemiHidden="0" w:defUnhideWhenUsed="0" w:defQFormat="0" w:count="371">
     <w:lsdException w:name="Normal" w:uiPriority="0" w:qFormat="1"/>
     <w:lsdException w:name="heading 1" w:uiPriority="9" w:qFormat="1"/>
     <w:lsdException w:name="heading 2" w:semiHidden="1" w:uiPriority="9" w:unhideWhenUsed="1" w:qFormat="1"/>
@@ -9439,6 +9796,7 @@
     <w:lsdException w:name="HTML Sample" w:semiHidden="1" w:unhideWhenUsed="1"/>
     <w:lsdException w:name="HTML Typewriter" w:semiHidden="1" w:unhideWhenUsed="1"/>
     <w:lsdException w:name="HTML Variable" w:semiHidden="1" w:unhideWhenUsed="1"/>
+    <w:lsdException w:name="Normal Table" w:semiHidden="1" w:unhideWhenUsed="1"/>
     <w:lsdException w:name="annotation subject" w:semiHidden="1" w:unhideWhenUsed="1"/>
     <w:lsdException w:name="No List" w:semiHidden="1" w:unhideWhenUsed="1"/>
     <w:lsdException w:name="Outline List 1" w:semiHidden="1" w:unhideWhenUsed="1"/>
@@ -9481,8 +9839,11 @@
     <w:lsdException w:name="Table Contemporary" w:semiHidden="1" w:unhideWhenUsed="1"/>
     <w:lsdException w:name="Table Elegant" w:semiHidden="1" w:unhideWhenUsed="1"/>
     <w:lsdException w:name="Table Professional" w:semiHidden="1" w:unhideWhenUsed="1"/>
+    <w:lsdException w:name="Table Subtle 1" w:semiHidden="1" w:unhideWhenUsed="1"/>
     <w:lsdException w:name="Table Subtle 2" w:semiHidden="1" w:unhideWhenUsed="1"/>
     <w:lsdException w:name="Table Web 1" w:semiHidden="1" w:unhideWhenUsed="1"/>
+    <w:lsdException w:name="Table Web 2" w:semiHidden="1" w:unhideWhenUsed="1"/>
+    <w:lsdException w:name="Table Web 3" w:semiHidden="1" w:unhideWhenUsed="1"/>
     <w:lsdException w:name="Balloon Text" w:semiHidden="1" w:unhideWhenUsed="1"/>
     <w:lsdException w:name="Table Grid" w:uiPriority="39"/>
     <w:lsdException w:name="Table Theme" w:semiHidden="1" w:unhideWhenUsed="1"/>
@@ -9701,11 +10062,6 @@
     <w:lsdException w:name="List Table 5 Dark Accent 6" w:uiPriority="50"/>
     <w:lsdException w:name="List Table 6 Colorful Accent 6" w:uiPriority="51"/>
     <w:lsdException w:name="List Table 7 Colorful Accent 6" w:uiPriority="52"/>
-    <w:lsdException w:name="Mention" w:semiHidden="1" w:unhideWhenUsed="1"/>
-    <w:lsdException w:name="Smart Hyperlink" w:semiHidden="1" w:unhideWhenUsed="1"/>
-    <w:lsdException w:name="Hashtag" w:semiHidden="1" w:unhideWhenUsed="1"/>
-    <w:lsdException w:name="Unresolved Mention" w:semiHidden="1" w:unhideWhenUsed="1"/>
-    <w:lsdException w:name="Smart Link" w:semiHidden="1" w:unhideWhenUsed="1"/>
   </w:latentStyles>
   <w:style w:type="paragraph" w:default="1" w:styleId="a">
     <w:name w:val="Normal"/>
@@ -10050,7 +10406,7 @@
       <w:szCs w:val="24"/>
     </w:rPr>
   </w:style>
-  <w:style w:type="character" w:styleId="af">
+  <w:style w:type="character" w:customStyle="1" w:styleId="UnresolvedMention">
     <w:name w:val="Unresolved Mention"/>
     <w:basedOn w:val="a0"/>
     <w:uiPriority w:val="99"/>
@@ -10365,7 +10721,7 @@
 </file>
 
 <file path=customXml/itemProps1.xml><?xml version="1.0" encoding="utf-8"?>
-<ds:datastoreItem xmlns:ds="http://schemas.openxmlformats.org/officeDocument/2006/customXml" ds:itemID="{E69A04C8-D3C3-49A1-86F4-AB8371183A22}">
+<ds:datastoreItem xmlns:ds="http://schemas.openxmlformats.org/officeDocument/2006/customXml" ds:itemID="{25BE218B-08B2-4100-825A-10DBB98BAF86}">
   <ds:schemaRefs>
     <ds:schemaRef ds:uri="http://schemas.openxmlformats.org/officeDocument/2006/bibliography"/>
   </ds:schemaRefs>

</xml_diff>

<commit_message>
finish section delete invisible sides
</commit_message>
<xml_diff>
--- a/doc/Климов Илья отчет по практике.docx
+++ b/doc/Климов Илья отчет по практике.docx
@@ -1,6 +1,6 @@
 
 <file path=word/document.xml><?xml version="1.0" encoding="utf-8"?>
-<w:document xmlns:wpc="http://schemas.microsoft.com/office/word/2010/wordprocessingCanvas" xmlns:cx="http://schemas.microsoft.com/office/drawing/2014/chartex" xmlns:cx1="http://schemas.microsoft.com/office/drawing/2015/9/8/chartex" xmlns:mc="http://schemas.openxmlformats.org/markup-compatibility/2006" xmlns:o="urn:schemas-microsoft-com:office:office" xmlns:r="http://schemas.openxmlformats.org/officeDocument/2006/relationships" xmlns:m="http://schemas.openxmlformats.org/officeDocument/2006/math" xmlns:v="urn:schemas-microsoft-com:vml" xmlns:wp14="http://schemas.microsoft.com/office/word/2010/wordprocessingDrawing" xmlns:wp="http://schemas.openxmlformats.org/drawingml/2006/wordprocessingDrawing" xmlns:w10="urn:schemas-microsoft-com:office:word" xmlns:w="http://schemas.openxmlformats.org/wordprocessingml/2006/main" xmlns:w14="http://schemas.microsoft.com/office/word/2010/wordml" xmlns:w15="http://schemas.microsoft.com/office/word/2012/wordml" xmlns:w16se="http://schemas.microsoft.com/office/word/2015/wordml/symex" xmlns:wpg="http://schemas.microsoft.com/office/word/2010/wordprocessingGroup" xmlns:wpi="http://schemas.microsoft.com/office/word/2010/wordprocessingInk" xmlns:wne="http://schemas.microsoft.com/office/word/2006/wordml" xmlns:wps="http://schemas.microsoft.com/office/word/2010/wordprocessingShape" mc:Ignorable="w14 w15 w16se wp14">
+<w:document xmlns:wpc="http://schemas.microsoft.com/office/word/2010/wordprocessingCanvas" xmlns:cx="http://schemas.microsoft.com/office/drawing/2014/chartex" xmlns:cx1="http://schemas.microsoft.com/office/drawing/2015/9/8/chartex" xmlns:cx2="http://schemas.microsoft.com/office/drawing/2015/10/21/chartex" xmlns:cx3="http://schemas.microsoft.com/office/drawing/2016/5/9/chartex" xmlns:cx4="http://schemas.microsoft.com/office/drawing/2016/5/10/chartex" xmlns:cx5="http://schemas.microsoft.com/office/drawing/2016/5/11/chartex" xmlns:cx6="http://schemas.microsoft.com/office/drawing/2016/5/12/chartex" xmlns:cx7="http://schemas.microsoft.com/office/drawing/2016/5/13/chartex" xmlns:cx8="http://schemas.microsoft.com/office/drawing/2016/5/14/chartex" xmlns:mc="http://schemas.openxmlformats.org/markup-compatibility/2006" xmlns:aink="http://schemas.microsoft.com/office/drawing/2016/ink" xmlns:am3d="http://schemas.microsoft.com/office/drawing/2017/model3d" xmlns:o="urn:schemas-microsoft-com:office:office" xmlns:r="http://schemas.openxmlformats.org/officeDocument/2006/relationships" xmlns:m="http://schemas.openxmlformats.org/officeDocument/2006/math" xmlns:v="urn:schemas-microsoft-com:vml" xmlns:wp14="http://schemas.microsoft.com/office/word/2010/wordprocessingDrawing" xmlns:wp="http://schemas.openxmlformats.org/drawingml/2006/wordprocessingDrawing" xmlns:w10="urn:schemas-microsoft-com:office:word" xmlns:w="http://schemas.openxmlformats.org/wordprocessingml/2006/main" xmlns:w14="http://schemas.microsoft.com/office/word/2010/wordml" xmlns:w15="http://schemas.microsoft.com/office/word/2012/wordml" xmlns:w16cex="http://schemas.microsoft.com/office/word/2018/wordml/cex" xmlns:w16cid="http://schemas.microsoft.com/office/word/2016/wordml/cid" xmlns:w16="http://schemas.microsoft.com/office/word/2018/wordml" xmlns:w16sdtdh="http://schemas.microsoft.com/office/word/2020/wordml/sdtdatahash" xmlns:w16se="http://schemas.microsoft.com/office/word/2015/wordml/symex" xmlns:wpg="http://schemas.microsoft.com/office/word/2010/wordprocessingGroup" xmlns:wpi="http://schemas.microsoft.com/office/word/2010/wordprocessingInk" xmlns:wne="http://schemas.microsoft.com/office/word/2006/wordml" xmlns:wps="http://schemas.microsoft.com/office/word/2010/wordprocessingShape" mc:Ignorable="w14 w15 w16se w16cid w16 w16cex w16sdtdh wp14">
   <w:body>
     <w:tbl>
       <w:tblPr>
@@ -845,98 +845,116 @@
           <w:sz w:val="24"/>
           <w:szCs w:val="18"/>
         </w:rPr>
-        <w:t>, и.о.</w:t>
-      </w:r>
+        <w:t xml:space="preserve">, </w:t>
+      </w:r>
+      <w:proofErr w:type="spellStart"/>
       <w:r>
         <w:rPr>
           <w:i/>
           <w:sz w:val="24"/>
           <w:szCs w:val="18"/>
         </w:rPr>
-        <w:t xml:space="preserve">            </w:t>
-      </w:r>
-    </w:p>
-    <w:p>
-      <w:pPr>
-        <w:jc w:val="both"/>
-      </w:pPr>
-    </w:p>
-    <w:p>
-      <w:pPr>
-        <w:rPr>
-          <w:b/>
-          <w:sz w:val="28"/>
-        </w:rPr>
-      </w:pPr>
-      <w:r>
-        <w:rPr>
-          <w:sz w:val="28"/>
-        </w:rPr>
-        <w:t>Руководитель</w:t>
-      </w:r>
-      <w:r>
-        <w:rPr>
-          <w:sz w:val="28"/>
-        </w:rPr>
-        <w:t xml:space="preserve"> </w:t>
-      </w:r>
-      <w:r>
-        <w:rPr>
-          <w:sz w:val="28"/>
-        </w:rPr>
-        <w:t>практики</w:t>
-      </w:r>
-      <w:r>
-        <w:rPr>
-          <w:sz w:val="28"/>
-        </w:rPr>
-        <w:tab/>
-      </w:r>
-      <w:r>
-        <w:rPr>
-          <w:sz w:val="28"/>
-        </w:rPr>
-        <w:tab/>
-      </w:r>
-      <w:r>
-        <w:rPr>
-          <w:sz w:val="28"/>
-        </w:rPr>
-        <w:tab/>
-      </w:r>
-      <w:r>
-        <w:rPr>
-          <w:b/>
-          <w:sz w:val="28"/>
-        </w:rPr>
-        <w:t xml:space="preserve">_________________  ____________________ </w:t>
-      </w:r>
-    </w:p>
-    <w:p>
-      <w:pPr>
-        <w:ind w:left="709" w:right="565" w:firstLine="709"/>
+        <w:t>и.о</w:t>
+      </w:r>
+      <w:proofErr w:type="spellEnd"/>
+      <w:r>
         <w:rPr>
           <w:i/>
           <w:sz w:val="24"/>
           <w:szCs w:val="18"/>
         </w:rPr>
-      </w:pPr>
+        <w:t>.</w:t>
+      </w:r>
       <w:r>
         <w:rPr>
           <w:i/>
           <w:sz w:val="24"/>
           <w:szCs w:val="18"/>
         </w:rPr>
+        <w:t xml:space="preserve">            </w:t>
+      </w:r>
+    </w:p>
+    <w:p>
+      <w:pPr>
+        <w:jc w:val="both"/>
+      </w:pPr>
+    </w:p>
+    <w:p>
+      <w:pPr>
+        <w:rPr>
+          <w:b/>
+          <w:sz w:val="28"/>
+        </w:rPr>
+      </w:pPr>
+      <w:r>
+        <w:rPr>
+          <w:sz w:val="28"/>
+        </w:rPr>
+        <w:t>Руководитель</w:t>
+      </w:r>
+      <w:r>
+        <w:rPr>
+          <w:sz w:val="28"/>
+        </w:rPr>
+        <w:t xml:space="preserve"> </w:t>
+      </w:r>
+      <w:r>
+        <w:rPr>
+          <w:sz w:val="28"/>
+        </w:rPr>
+        <w:t>практики</w:t>
+      </w:r>
+      <w:r>
+        <w:rPr>
+          <w:sz w:val="28"/>
+        </w:rPr>
         <w:tab/>
       </w:r>
       <w:r>
+        <w:rPr>
+          <w:sz w:val="28"/>
+        </w:rPr>
+        <w:tab/>
+      </w:r>
+      <w:r>
+        <w:rPr>
+          <w:sz w:val="28"/>
+        </w:rPr>
+        <w:tab/>
+      </w:r>
+      <w:r>
+        <w:rPr>
+          <w:b/>
+          <w:sz w:val="28"/>
+        </w:rPr>
+        <w:t>________________</w:t>
+      </w:r>
+      <w:proofErr w:type="gramStart"/>
+      <w:r>
+        <w:rPr>
+          <w:b/>
+          <w:sz w:val="28"/>
+        </w:rPr>
+        <w:t>_  _</w:t>
+      </w:r>
+      <w:proofErr w:type="gramEnd"/>
+      <w:r>
+        <w:rPr>
+          <w:b/>
+          <w:sz w:val="28"/>
+        </w:rPr>
+        <w:t xml:space="preserve">___________________ </w:t>
+      </w:r>
+    </w:p>
+    <w:p>
+      <w:pPr>
+        <w:ind w:left="709" w:right="565" w:firstLine="709"/>
         <w:rPr>
           <w:i/>
           <w:sz w:val="24"/>
           <w:szCs w:val="18"/>
         </w:rPr>
-        <w:tab/>
-      </w:r>
+      </w:pPr>
       <w:r>
         <w:rPr>
           <w:i/>
@@ -952,7 +970,6 @@
           <w:szCs w:val="18"/>
         </w:rPr>
         <w:tab/>
-        <w:t xml:space="preserve">         </w:t>
       </w:r>
       <w:r>
         <w:rPr>
@@ -960,7 +977,7 @@
           <w:sz w:val="24"/>
           <w:szCs w:val="18"/>
         </w:rPr>
-        <w:t>п</w:t>
+        <w:tab/>
       </w:r>
       <w:r>
         <w:rPr>
@@ -968,7 +985,8 @@
           <w:sz w:val="24"/>
           <w:szCs w:val="18"/>
         </w:rPr>
-        <w:t xml:space="preserve">одпись, дата                   </w:t>
+        <w:tab/>
+        <w:t xml:space="preserve">         </w:t>
       </w:r>
       <w:r>
         <w:rPr>
@@ -976,7 +994,7 @@
           <w:sz w:val="24"/>
           <w:szCs w:val="18"/>
         </w:rPr>
-        <w:t>ф</w:t>
+        <w:t>п</w:t>
       </w:r>
       <w:r>
         <w:rPr>
@@ -984,7 +1002,7 @@
           <w:sz w:val="24"/>
           <w:szCs w:val="18"/>
         </w:rPr>
-        <w:t>амилия</w:t>
+        <w:t xml:space="preserve">одпись, дата                   </w:t>
       </w:r>
       <w:r>
         <w:rPr>
@@ -992,7 +1010,7 @@
           <w:sz w:val="24"/>
           <w:szCs w:val="18"/>
         </w:rPr>
-        <w:t>, и.о.</w:t>
+        <w:t>ф</w:t>
       </w:r>
       <w:r>
         <w:rPr>
@@ -1000,6 +1018,40 @@
           <w:sz w:val="24"/>
           <w:szCs w:val="18"/>
         </w:rPr>
+        <w:t>амилия</w:t>
+      </w:r>
+      <w:r>
+        <w:rPr>
+          <w:i/>
+          <w:sz w:val="24"/>
+          <w:szCs w:val="18"/>
+        </w:rPr>
+        <w:t xml:space="preserve">, </w:t>
+      </w:r>
+      <w:proofErr w:type="spellStart"/>
+      <w:r>
+        <w:rPr>
+          <w:i/>
+          <w:sz w:val="24"/>
+          <w:szCs w:val="18"/>
+        </w:rPr>
+        <w:t>и.о</w:t>
+      </w:r>
+      <w:proofErr w:type="spellEnd"/>
+      <w:r>
+        <w:rPr>
+          <w:i/>
+          <w:sz w:val="24"/>
+          <w:szCs w:val="18"/>
+        </w:rPr>
+        <w:t>.</w:t>
+      </w:r>
+      <w:r>
+        <w:rPr>
+          <w:i/>
+          <w:sz w:val="24"/>
+          <w:szCs w:val="18"/>
+        </w:rPr>
         <w:t xml:space="preserve">            </w:t>
       </w:r>
     </w:p>
@@ -1025,12 +1077,21 @@
           <w:szCs w:val="28"/>
         </w:rPr>
       </w:pPr>
-      <w:r>
-        <w:rPr>
-          <w:sz w:val="28"/>
-          <w:szCs w:val="28"/>
-        </w:rPr>
-        <w:t xml:space="preserve">Оценка  __________________________________   </w:t>
+      <w:proofErr w:type="gramStart"/>
+      <w:r>
+        <w:rPr>
+          <w:sz w:val="28"/>
+          <w:szCs w:val="28"/>
+        </w:rPr>
+        <w:t>Оценка  _</w:t>
+      </w:r>
+      <w:proofErr w:type="gramEnd"/>
+      <w:r>
+        <w:rPr>
+          <w:sz w:val="28"/>
+          <w:szCs w:val="28"/>
+        </w:rPr>
+        <w:t xml:space="preserve">_________________________________   </w:t>
       </w:r>
     </w:p>
     <w:p>
@@ -1209,7 +1270,7 @@
             </w:rPr>
             <w:fldChar w:fldCharType="separate"/>
           </w:r>
-          <w:hyperlink w:anchor="_Toc80880127" w:history="1">
+          <w:hyperlink w:anchor="_Toc81489427" w:history="1">
             <w:r>
               <w:rPr>
                 <w:rStyle w:val="a6"/>
@@ -1246,7 +1307,7 @@
                 <w:sz w:val="28"/>
                 <w:szCs w:val="28"/>
               </w:rPr>
-              <w:instrText xml:space="preserve"> PAGEREF _Toc80880127 \h </w:instrText>
+              <w:instrText xml:space="preserve"> PAGEREF _Toc81489427 \h </w:instrText>
             </w:r>
             <w:r>
               <w:rPr>
@@ -1300,7 +1361,7 @@
               <w:lang w:eastAsia="ru-RU"/>
             </w:rPr>
           </w:pPr>
-          <w:hyperlink w:anchor="_Toc80880128" w:history="1">
+          <w:hyperlink w:anchor="_Toc81489428" w:history="1">
             <w:r>
               <w:rPr>
                 <w:rStyle w:val="a6"/>
@@ -1358,7 +1419,7 @@
                 <w:sz w:val="28"/>
                 <w:szCs w:val="28"/>
               </w:rPr>
-              <w:instrText xml:space="preserve"> PAGEREF _Toc80880128 \h </w:instrText>
+              <w:instrText xml:space="preserve"> PAGEREF _Toc81489428 \h </w:instrText>
             </w:r>
             <w:r>
               <w:rPr>
@@ -1384,7 +1445,7 @@
                 <w:sz w:val="28"/>
                 <w:szCs w:val="28"/>
               </w:rPr>
-              <w:t>5</w:t>
+              <w:t>6</w:t>
             </w:r>
             <w:r>
               <w:rPr>
@@ -1411,7 +1472,7 @@
               <w:szCs w:val="28"/>
             </w:rPr>
           </w:pPr>
-          <w:hyperlink w:anchor="_Toc80880129" w:history="1">
+          <w:hyperlink w:anchor="_Toc81489429" w:history="1">
             <w:r>
               <w:rPr>
                 <w:rStyle w:val="a6"/>
@@ -1441,7 +1502,7 @@
                 <w:sz w:val="28"/>
                 <w:szCs w:val="28"/>
               </w:rPr>
-              <w:t>Разбор существующих программных обеспечений</w:t>
+              <w:t>Существующие программные обеспечения</w:t>
             </w:r>
             <w:r>
               <w:rPr>
@@ -1468,7 +1529,7 @@
                 <w:sz w:val="28"/>
                 <w:szCs w:val="28"/>
               </w:rPr>
-              <w:instrText xml:space="preserve"> PAGEREF _Toc80880129 \h </w:instrText>
+              <w:instrText xml:space="preserve"> PAGEREF _Toc81489429 \h </w:instrText>
             </w:r>
             <w:r>
               <w:rPr>
@@ -1494,7 +1555,7 @@
                 <w:sz w:val="28"/>
                 <w:szCs w:val="28"/>
               </w:rPr>
-              <w:t>5</w:t>
+              <w:t>6</w:t>
             </w:r>
             <w:r>
               <w:rPr>
@@ -1521,7 +1582,7 @@
               <w:szCs w:val="28"/>
             </w:rPr>
           </w:pPr>
-          <w:hyperlink w:anchor="_Toc80880130" w:history="1">
+          <w:hyperlink w:anchor="_Toc81489430" w:history="1">
             <w:r>
               <w:rPr>
                 <w:rStyle w:val="a6"/>
@@ -1578,7 +1639,7 @@
                 <w:sz w:val="28"/>
                 <w:szCs w:val="28"/>
               </w:rPr>
-              <w:instrText xml:space="preserve"> PAGEREF _Toc80880130 \h </w:instrText>
+              <w:instrText xml:space="preserve"> PAGEREF _Toc81489430 \h </w:instrText>
             </w:r>
             <w:r>
               <w:rPr>
@@ -1604,7 +1665,7 @@
                 <w:sz w:val="28"/>
                 <w:szCs w:val="28"/>
               </w:rPr>
-              <w:t>5</w:t>
+              <w:t>6</w:t>
             </w:r>
             <w:r>
               <w:rPr>
@@ -1631,7 +1692,7 @@
               <w:szCs w:val="28"/>
             </w:rPr>
           </w:pPr>
-          <w:hyperlink w:anchor="_Toc80880131" w:history="1">
+          <w:hyperlink w:anchor="_Toc81489431" w:history="1">
             <w:r>
               <w:rPr>
                 <w:rStyle w:val="a6"/>
@@ -1711,7 +1772,7 @@
                 <w:sz w:val="28"/>
                 <w:szCs w:val="28"/>
               </w:rPr>
-              <w:instrText xml:space="preserve"> PAGEREF _Toc80880131 \h </w:instrText>
+              <w:instrText xml:space="preserve"> PAGEREF _Toc81489431 \h </w:instrText>
             </w:r>
             <w:r>
               <w:rPr>
@@ -1737,7 +1798,7 @@
                 <w:sz w:val="28"/>
                 <w:szCs w:val="28"/>
               </w:rPr>
-              <w:t>6</w:t>
+              <w:t>7</w:t>
             </w:r>
             <w:r>
               <w:rPr>
@@ -1764,7 +1825,7 @@
               <w:szCs w:val="28"/>
             </w:rPr>
           </w:pPr>
-          <w:hyperlink w:anchor="_Toc80880132" w:history="1">
+          <w:hyperlink w:anchor="_Toc81489432" w:history="1">
             <w:r>
               <w:rPr>
                 <w:rStyle w:val="a6"/>
@@ -1845,7 +1906,7 @@
                 <w:sz w:val="28"/>
                 <w:szCs w:val="28"/>
               </w:rPr>
-              <w:instrText xml:space="preserve"> PAGEREF _Toc80880132 \h </w:instrText>
+              <w:instrText xml:space="preserve"> PAGEREF _Toc81489432 \h </w:instrText>
             </w:r>
             <w:r>
               <w:rPr>
@@ -1871,7 +1932,7 @@
                 <w:sz w:val="28"/>
                 <w:szCs w:val="28"/>
               </w:rPr>
-              <w:t>7</w:t>
+              <w:t>8</w:t>
             </w:r>
             <w:r>
               <w:rPr>
@@ -1898,7 +1959,7 @@
               <w:szCs w:val="28"/>
             </w:rPr>
           </w:pPr>
-          <w:hyperlink w:anchor="_Toc80880133" w:history="1">
+          <w:hyperlink w:anchor="_Toc81489433" w:history="1">
             <w:r>
               <w:rPr>
                 <w:rStyle w:val="a6"/>
@@ -1955,7 +2016,7 @@
                 <w:sz w:val="28"/>
                 <w:szCs w:val="28"/>
               </w:rPr>
-              <w:instrText xml:space="preserve"> PAGEREF _Toc80880133 \h </w:instrText>
+              <w:instrText xml:space="preserve"> PAGEREF _Toc81489433 \h </w:instrText>
             </w:r>
             <w:r>
               <w:rPr>
@@ -1981,7 +2042,360 @@
                 <w:sz w:val="28"/>
                 <w:szCs w:val="28"/>
               </w:rPr>
-              <w:t>8</w:t>
+              <w:t>9</w:t>
+            </w:r>
+            <w:r>
+              <w:rPr>
+                <w:noProof/>
+                <w:webHidden/>
+                <w:sz w:val="28"/>
+                <w:szCs w:val="28"/>
+              </w:rPr>
+              <w:fldChar w:fldCharType="end"/>
+            </w:r>
+          </w:hyperlink>
+        </w:p>
+        <w:p>
+          <w:pPr>
+            <w:pStyle w:val="31"/>
+            <w:tabs>
+              <w:tab w:val="left" w:pos="1320"/>
+              <w:tab w:val="right" w:leader="dot" w:pos="9627"/>
+            </w:tabs>
+            <w:rPr>
+              <w:rFonts w:cstheme="minorBidi"/>
+              <w:noProof/>
+              <w:sz w:val="28"/>
+              <w:szCs w:val="28"/>
+            </w:rPr>
+          </w:pPr>
+          <w:hyperlink w:anchor="_Toc81489434" w:history="1">
+            <w:r>
+              <w:rPr>
+                <w:rStyle w:val="a6"/>
+                <w:b/>
+                <w:bCs/>
+                <w:noProof/>
+                <w:sz w:val="28"/>
+                <w:szCs w:val="28"/>
+              </w:rPr>
+              <w:t>1.2.1.</w:t>
+            </w:r>
+            <w:r>
+              <w:rPr>
+                <w:rFonts w:cstheme="minorBidi"/>
+                <w:noProof/>
+                <w:sz w:val="28"/>
+                <w:szCs w:val="28"/>
+              </w:rPr>
+              <w:tab/>
+            </w:r>
+            <w:r>
+              <w:rPr>
+                <w:rStyle w:val="a6"/>
+                <w:b/>
+                <w:bCs/>
+                <w:noProof/>
+                <w:sz w:val="28"/>
+                <w:szCs w:val="28"/>
+              </w:rPr>
+              <w:t>Алгоритм Робертса</w:t>
+            </w:r>
+            <w:r>
+              <w:rPr>
+                <w:noProof/>
+                <w:webHidden/>
+                <w:sz w:val="28"/>
+                <w:szCs w:val="28"/>
+              </w:rPr>
+              <w:tab/>
+            </w:r>
+            <w:r>
+              <w:rPr>
+                <w:noProof/>
+                <w:webHidden/>
+                <w:sz w:val="28"/>
+                <w:szCs w:val="28"/>
+              </w:rPr>
+              <w:fldChar w:fldCharType="begin"/>
+            </w:r>
+            <w:r>
+              <w:rPr>
+                <w:noProof/>
+                <w:webHidden/>
+                <w:sz w:val="28"/>
+                <w:szCs w:val="28"/>
+              </w:rPr>
+              <w:instrText xml:space="preserve"> PAGEREF _Toc81489434 \h </w:instrText>
+            </w:r>
+            <w:r>
+              <w:rPr>
+                <w:noProof/>
+                <w:webHidden/>
+                <w:sz w:val="28"/>
+                <w:szCs w:val="28"/>
+              </w:rPr>
+            </w:r>
+            <w:r>
+              <w:rPr>
+                <w:noProof/>
+                <w:webHidden/>
+                <w:sz w:val="28"/>
+                <w:szCs w:val="28"/>
+              </w:rPr>
+              <w:fldChar w:fldCharType="separate"/>
+            </w:r>
+            <w:r>
+              <w:rPr>
+                <w:noProof/>
+                <w:webHidden/>
+                <w:sz w:val="28"/>
+                <w:szCs w:val="28"/>
+              </w:rPr>
+              <w:t>9</w:t>
+            </w:r>
+            <w:r>
+              <w:rPr>
+                <w:noProof/>
+                <w:webHidden/>
+                <w:sz w:val="28"/>
+                <w:szCs w:val="28"/>
+              </w:rPr>
+              <w:fldChar w:fldCharType="end"/>
+            </w:r>
+          </w:hyperlink>
+        </w:p>
+        <w:p>
+          <w:pPr>
+            <w:pStyle w:val="31"/>
+            <w:tabs>
+              <w:tab w:val="left" w:pos="1320"/>
+              <w:tab w:val="right" w:leader="dot" w:pos="9627"/>
+            </w:tabs>
+            <w:rPr>
+              <w:rFonts w:cstheme="minorBidi"/>
+              <w:noProof/>
+              <w:sz w:val="28"/>
+              <w:szCs w:val="28"/>
+            </w:rPr>
+          </w:pPr>
+          <w:hyperlink w:anchor="_Toc81489435" w:history="1">
+            <w:r>
+              <w:rPr>
+                <w:rStyle w:val="a6"/>
+                <w:b/>
+                <w:bCs/>
+                <w:noProof/>
+                <w:sz w:val="28"/>
+                <w:szCs w:val="28"/>
+              </w:rPr>
+              <w:t>1.2.2.</w:t>
+            </w:r>
+            <w:r>
+              <w:rPr>
+                <w:rFonts w:cstheme="minorBidi"/>
+                <w:noProof/>
+                <w:sz w:val="28"/>
+                <w:szCs w:val="28"/>
+              </w:rPr>
+              <w:tab/>
+            </w:r>
+            <w:r>
+              <w:rPr>
+                <w:rStyle w:val="a6"/>
+                <w:b/>
+                <w:bCs/>
+                <w:noProof/>
+                <w:sz w:val="28"/>
+                <w:szCs w:val="28"/>
+              </w:rPr>
+              <w:t>Алгоритм художника</w:t>
+            </w:r>
+            <w:r>
+              <w:rPr>
+                <w:noProof/>
+                <w:webHidden/>
+                <w:sz w:val="28"/>
+                <w:szCs w:val="28"/>
+              </w:rPr>
+              <w:tab/>
+            </w:r>
+            <w:r>
+              <w:rPr>
+                <w:noProof/>
+                <w:webHidden/>
+                <w:sz w:val="28"/>
+                <w:szCs w:val="28"/>
+              </w:rPr>
+              <w:fldChar w:fldCharType="begin"/>
+            </w:r>
+            <w:r>
+              <w:rPr>
+                <w:noProof/>
+                <w:webHidden/>
+                <w:sz w:val="28"/>
+                <w:szCs w:val="28"/>
+              </w:rPr>
+              <w:instrText xml:space="preserve"> PAGEREF _Toc81489435 \h </w:instrText>
+            </w:r>
+            <w:r>
+              <w:rPr>
+                <w:noProof/>
+                <w:webHidden/>
+                <w:sz w:val="28"/>
+                <w:szCs w:val="28"/>
+              </w:rPr>
+            </w:r>
+            <w:r>
+              <w:rPr>
+                <w:noProof/>
+                <w:webHidden/>
+                <w:sz w:val="28"/>
+                <w:szCs w:val="28"/>
+              </w:rPr>
+              <w:fldChar w:fldCharType="separate"/>
+            </w:r>
+            <w:r>
+              <w:rPr>
+                <w:noProof/>
+                <w:webHidden/>
+                <w:sz w:val="28"/>
+                <w:szCs w:val="28"/>
+              </w:rPr>
+              <w:t>10</w:t>
+            </w:r>
+            <w:r>
+              <w:rPr>
+                <w:noProof/>
+                <w:webHidden/>
+                <w:sz w:val="28"/>
+                <w:szCs w:val="28"/>
+              </w:rPr>
+              <w:fldChar w:fldCharType="end"/>
+            </w:r>
+          </w:hyperlink>
+        </w:p>
+        <w:p>
+          <w:pPr>
+            <w:pStyle w:val="31"/>
+            <w:tabs>
+              <w:tab w:val="left" w:pos="1320"/>
+              <w:tab w:val="right" w:leader="dot" w:pos="9627"/>
+            </w:tabs>
+            <w:rPr>
+              <w:rFonts w:cstheme="minorBidi"/>
+              <w:noProof/>
+              <w:sz w:val="28"/>
+              <w:szCs w:val="28"/>
+            </w:rPr>
+          </w:pPr>
+          <w:hyperlink w:anchor="_Toc81489436" w:history="1">
+            <w:r>
+              <w:rPr>
+                <w:rStyle w:val="a6"/>
+                <w:b/>
+                <w:bCs/>
+                <w:noProof/>
+                <w:sz w:val="28"/>
+                <w:szCs w:val="28"/>
+              </w:rPr>
+              <w:t>1.2.3.</w:t>
+            </w:r>
+            <w:r>
+              <w:rPr>
+                <w:rFonts w:cstheme="minorBidi"/>
+                <w:noProof/>
+                <w:sz w:val="28"/>
+                <w:szCs w:val="28"/>
+              </w:rPr>
+              <w:tab/>
+            </w:r>
+            <w:r>
+              <w:rPr>
+                <w:rStyle w:val="a6"/>
+                <w:b/>
+                <w:bCs/>
+                <w:noProof/>
+                <w:sz w:val="28"/>
+                <w:szCs w:val="28"/>
+              </w:rPr>
+              <w:t xml:space="preserve">Алгоритм </w:t>
+            </w:r>
+            <w:r>
+              <w:rPr>
+                <w:rStyle w:val="a6"/>
+                <w:b/>
+                <w:bCs/>
+                <w:noProof/>
+                <w:sz w:val="28"/>
+                <w:szCs w:val="28"/>
+                <w:lang w:val="en-US"/>
+              </w:rPr>
+              <w:t>Z-</w:t>
+            </w:r>
+            <w:r>
+              <w:rPr>
+                <w:rStyle w:val="a6"/>
+                <w:b/>
+                <w:bCs/>
+                <w:noProof/>
+                <w:sz w:val="28"/>
+                <w:szCs w:val="28"/>
+              </w:rPr>
+              <w:t>буфера</w:t>
+            </w:r>
+            <w:r>
+              <w:rPr>
+                <w:noProof/>
+                <w:webHidden/>
+                <w:sz w:val="28"/>
+                <w:szCs w:val="28"/>
+              </w:rPr>
+              <w:tab/>
+            </w:r>
+            <w:r>
+              <w:rPr>
+                <w:noProof/>
+                <w:webHidden/>
+                <w:sz w:val="28"/>
+                <w:szCs w:val="28"/>
+              </w:rPr>
+              <w:fldChar w:fldCharType="begin"/>
+            </w:r>
+            <w:r>
+              <w:rPr>
+                <w:noProof/>
+                <w:webHidden/>
+                <w:sz w:val="28"/>
+                <w:szCs w:val="28"/>
+              </w:rPr>
+              <w:instrText xml:space="preserve"> PAGEREF _Toc81489436 \h </w:instrText>
+            </w:r>
+            <w:r>
+              <w:rPr>
+                <w:noProof/>
+                <w:webHidden/>
+                <w:sz w:val="28"/>
+                <w:szCs w:val="28"/>
+              </w:rPr>
+            </w:r>
+            <w:r>
+              <w:rPr>
+                <w:noProof/>
+                <w:webHidden/>
+                <w:sz w:val="28"/>
+                <w:szCs w:val="28"/>
+              </w:rPr>
+              <w:fldChar w:fldCharType="separate"/>
+            </w:r>
+            <w:r>
+              <w:rPr>
+                <w:noProof/>
+                <w:webHidden/>
+                <w:sz w:val="28"/>
+                <w:szCs w:val="28"/>
+              </w:rPr>
+              <w:t>11</w:t>
             </w:r>
             <w:r>
               <w:rPr>
@@ -2008,7 +2422,7 @@
               <w:szCs w:val="28"/>
             </w:rPr>
           </w:pPr>
-          <w:hyperlink w:anchor="_Toc80880134" w:history="1">
+          <w:hyperlink w:anchor="_Toc81489437" w:history="1">
             <w:r>
               <w:rPr>
                 <w:rStyle w:val="a6"/>
@@ -2065,7 +2479,7 @@
                 <w:sz w:val="28"/>
                 <w:szCs w:val="28"/>
               </w:rPr>
-              <w:instrText xml:space="preserve"> PAGEREF _Toc80880134 \h </w:instrText>
+              <w:instrText xml:space="preserve"> PAGEREF _Toc81489437 \h </w:instrText>
             </w:r>
             <w:r>
               <w:rPr>
@@ -2091,7 +2505,7 @@
                 <w:sz w:val="28"/>
                 <w:szCs w:val="28"/>
               </w:rPr>
-              <w:t>9</w:t>
+              <w:t>12</w:t>
             </w:r>
             <w:r>
               <w:rPr>
@@ -2119,7 +2533,7 @@
               <w:lang w:eastAsia="ru-RU"/>
             </w:rPr>
           </w:pPr>
-          <w:hyperlink w:anchor="_Toc80880135" w:history="1">
+          <w:hyperlink w:anchor="_Toc81489438" w:history="1">
             <w:r>
               <w:rPr>
                 <w:rStyle w:val="a6"/>
@@ -2177,7 +2591,7 @@
                 <w:sz w:val="28"/>
                 <w:szCs w:val="28"/>
               </w:rPr>
-              <w:instrText xml:space="preserve"> PAGEREF _Toc80880135 \h </w:instrText>
+              <w:instrText xml:space="preserve"> PAGEREF _Toc81489438 \h </w:instrText>
             </w:r>
             <w:r>
               <w:rPr>
@@ -2203,7 +2617,7 @@
                 <w:sz w:val="28"/>
                 <w:szCs w:val="28"/>
               </w:rPr>
-              <w:t>10</w:t>
+              <w:t>13</w:t>
             </w:r>
             <w:r>
               <w:rPr>
@@ -2231,7 +2645,7 @@
               <w:lang w:eastAsia="ru-RU"/>
             </w:rPr>
           </w:pPr>
-          <w:hyperlink w:anchor="_Toc80880136" w:history="1">
+          <w:hyperlink w:anchor="_Toc81489439" w:history="1">
             <w:r>
               <w:rPr>
                 <w:rStyle w:val="a6"/>
@@ -2289,7 +2703,7 @@
                 <w:sz w:val="28"/>
                 <w:szCs w:val="28"/>
               </w:rPr>
-              <w:instrText xml:space="preserve"> PAGEREF _Toc80880136 \h </w:instrText>
+              <w:instrText xml:space="preserve"> PAGEREF _Toc81489439 \h </w:instrText>
             </w:r>
             <w:r>
               <w:rPr>
@@ -2315,7 +2729,7 @@
                 <w:sz w:val="28"/>
                 <w:szCs w:val="28"/>
               </w:rPr>
-              <w:t>11</w:t>
+              <w:t>14</w:t>
             </w:r>
             <w:r>
               <w:rPr>
@@ -2342,7 +2756,7 @@
               <w:lang w:eastAsia="ru-RU"/>
             </w:rPr>
           </w:pPr>
-          <w:hyperlink w:anchor="_Toc80880137" w:history="1">
+          <w:hyperlink w:anchor="_Toc81489440" w:history="1">
             <w:r>
               <w:rPr>
                 <w:rStyle w:val="a6"/>
@@ -2379,7 +2793,7 @@
                 <w:sz w:val="28"/>
                 <w:szCs w:val="28"/>
               </w:rPr>
-              <w:instrText xml:space="preserve"> PAGEREF _Toc80880137 \h </w:instrText>
+              <w:instrText xml:space="preserve"> PAGEREF _Toc81489440 \h </w:instrText>
             </w:r>
             <w:r>
               <w:rPr>
@@ -2405,7 +2819,7 @@
                 <w:sz w:val="28"/>
                 <w:szCs w:val="28"/>
               </w:rPr>
-              <w:t>12</w:t>
+              <w:t>15</w:t>
             </w:r>
             <w:r>
               <w:rPr>
@@ -2432,7 +2846,7 @@
               <w:lang w:eastAsia="ru-RU"/>
             </w:rPr>
           </w:pPr>
-          <w:hyperlink w:anchor="_Toc80880138" w:history="1">
+          <w:hyperlink w:anchor="_Toc81489441" w:history="1">
             <w:r>
               <w:rPr>
                 <w:rStyle w:val="a6"/>
@@ -2469,7 +2883,7 @@
                 <w:sz w:val="28"/>
                 <w:szCs w:val="28"/>
               </w:rPr>
-              <w:instrText xml:space="preserve"> PAGEREF _Toc80880138 \h </w:instrText>
+              <w:instrText xml:space="preserve"> PAGEREF _Toc81489441 \h </w:instrText>
             </w:r>
             <w:r>
               <w:rPr>
@@ -2495,7 +2909,7 @@
                 <w:sz w:val="28"/>
                 <w:szCs w:val="28"/>
               </w:rPr>
-              <w:t>13</w:t>
+              <w:t>16</w:t>
             </w:r>
             <w:r>
               <w:rPr>
@@ -2551,6 +2965,7 @@
     <w:p>
       <w:pPr>
         <w:pStyle w:val="1"/>
+        <w:spacing w:line="360" w:lineRule="auto"/>
         <w:ind w:left="720"/>
         <w:rPr>
           <w:b/>
@@ -2560,7 +2975,7 @@
           <w:szCs w:val="36"/>
         </w:rPr>
       </w:pPr>
-      <w:bookmarkStart w:id="0" w:name="_Toc80880127"/>
+      <w:bookmarkStart w:id="0" w:name="_Toc81489427"/>
       <w:r>
         <w:rPr>
           <w:b/>
@@ -2577,11 +2992,6 @@
     <w:p>
       <w:pPr>
         <w:spacing w:line="360" w:lineRule="auto"/>
-      </w:pPr>
-    </w:p>
-    <w:p>
-      <w:pPr>
-        <w:spacing w:line="360" w:lineRule="auto"/>
         <w:ind w:firstLine="709"/>
         <w:rPr>
           <w:sz w:val="28"/>
@@ -2593,7 +3003,23 @@
           <w:sz w:val="28"/>
           <w:szCs w:val="28"/>
         </w:rPr>
-        <w:t xml:space="preserve">В 1974 году венгерский скульптор Эрнё Рубик изобрел головоломку, которая впоследствии стала </w:t>
+        <w:t xml:space="preserve">В 1974 году венгерский скульптор </w:t>
+      </w:r>
+      <w:proofErr w:type="spellStart"/>
+      <w:r>
+        <w:rPr>
+          <w:sz w:val="28"/>
+          <w:szCs w:val="28"/>
+        </w:rPr>
+        <w:t>Эрнё</w:t>
+      </w:r>
+      <w:proofErr w:type="spellEnd"/>
+      <w:r>
+        <w:rPr>
+          <w:sz w:val="28"/>
+          <w:szCs w:val="28"/>
+        </w:rPr>
+        <w:t xml:space="preserve"> Рубик изобрел головоломку, которая впоследствии стала </w:t>
       </w:r>
       <w:r>
         <w:rPr>
@@ -2696,6 +3122,7 @@
     </w:p>
     <w:p>
       <w:pPr>
+        <w:spacing w:line="360" w:lineRule="auto"/>
         <w:ind w:firstLine="360"/>
         <w:rPr>
           <w:sz w:val="28"/>
@@ -2915,7 +3342,39 @@
           <w:sz w:val="28"/>
           <w:szCs w:val="28"/>
         </w:rPr>
-        <w:t xml:space="preserve"> Одними из самых популярных являются «пирамидка Мефферта» и «мегаминкс» (головоломка в форме додекаэдра). Они имеют схожий принцип с кубиком, но разное количество граней и деталей.</w:t>
+        <w:t xml:space="preserve"> Одними из самых популярных являются «пирамидка </w:t>
+      </w:r>
+      <w:proofErr w:type="spellStart"/>
+      <w:r>
+        <w:rPr>
+          <w:sz w:val="28"/>
+          <w:szCs w:val="28"/>
+        </w:rPr>
+        <w:t>Мефферта</w:t>
+      </w:r>
+      <w:proofErr w:type="spellEnd"/>
+      <w:r>
+        <w:rPr>
+          <w:sz w:val="28"/>
+          <w:szCs w:val="28"/>
+        </w:rPr>
+        <w:t>» и «</w:t>
+      </w:r>
+      <w:proofErr w:type="spellStart"/>
+      <w:r>
+        <w:rPr>
+          <w:sz w:val="28"/>
+          <w:szCs w:val="28"/>
+        </w:rPr>
+        <w:t>мегаминкс</w:t>
+      </w:r>
+      <w:proofErr w:type="spellEnd"/>
+      <w:r>
+        <w:rPr>
+          <w:sz w:val="28"/>
+          <w:szCs w:val="28"/>
+        </w:rPr>
+        <w:t>» (головоломка в форме додекаэдра). Они имеют схожий принцип с кубиком, но разное количество граней и деталей.</w:t>
       </w:r>
     </w:p>
     <w:p>
@@ -3283,7 +3742,39 @@
           <w:sz w:val="28"/>
           <w:szCs w:val="28"/>
         </w:rPr>
-        <w:t>, «пирамидка Мефферта» и «мигаминкс»</w:t>
+        <w:t xml:space="preserve">, «пирамидка </w:t>
+      </w:r>
+      <w:proofErr w:type="spellStart"/>
+      <w:r>
+        <w:rPr>
+          <w:sz w:val="28"/>
+          <w:szCs w:val="28"/>
+        </w:rPr>
+        <w:t>Мефферта</w:t>
+      </w:r>
+      <w:proofErr w:type="spellEnd"/>
+      <w:r>
+        <w:rPr>
+          <w:sz w:val="28"/>
+          <w:szCs w:val="28"/>
+        </w:rPr>
+        <w:t>» и «</w:t>
+      </w:r>
+      <w:proofErr w:type="spellStart"/>
+      <w:r>
+        <w:rPr>
+          <w:sz w:val="28"/>
+          <w:szCs w:val="28"/>
+        </w:rPr>
+        <w:t>мигаминкс</w:t>
+      </w:r>
+      <w:proofErr w:type="spellEnd"/>
+      <w:r>
+        <w:rPr>
+          <w:sz w:val="28"/>
+          <w:szCs w:val="28"/>
+        </w:rPr>
+        <w:t>»</w:t>
       </w:r>
       <w:r>
         <w:rPr>
@@ -3382,16 +3873,7 @@
           <w:sz w:val="28"/>
           <w:szCs w:val="28"/>
         </w:rPr>
-        <w:t>Провести анализ алгоритмов удаления невидимых поверхностей и выбрать подхо</w:t>
-      </w:r>
-      <w:bookmarkStart w:id="1" w:name="_GoBack"/>
-      <w:bookmarkEnd w:id="1"/>
-      <w:r>
-        <w:rPr>
-          <w:sz w:val="28"/>
-          <w:szCs w:val="28"/>
-        </w:rPr>
-        <w:t>дящий;</w:t>
+        <w:t>Провести анализ алгоритмов удаления невидимых поверхностей и выбрать подходящий;</w:t>
       </w:r>
     </w:p>
     <w:p>
@@ -3407,6 +3889,28 @@
           <w:szCs w:val="28"/>
         </w:rPr>
       </w:pPr>
+      <w:r>
+        <w:rPr>
+          <w:sz w:val="28"/>
+          <w:szCs w:val="28"/>
+        </w:rPr>
+        <w:lastRenderedPageBreak/>
+        <w:t>Провести анализ методов закрашивания и выбрать наиболее подходящий;</w:t>
+      </w:r>
+    </w:p>
+    <w:p>
+      <w:pPr>
+        <w:pStyle w:val="a7"/>
+        <w:numPr>
+          <w:ilvl w:val="0"/>
+          <w:numId w:val="7"/>
+        </w:numPr>
+        <w:spacing w:line="360" w:lineRule="auto"/>
+        <w:rPr>
+          <w:sz w:val="28"/>
+          <w:szCs w:val="28"/>
+        </w:rPr>
+      </w:pPr>
     </w:p>
     <w:p>
       <w:pPr>
@@ -3431,6 +3935,7 @@
           <w:ilvl w:val="0"/>
           <w:numId w:val="4"/>
         </w:numPr>
+        <w:spacing w:line="360" w:lineRule="auto"/>
         <w:rPr>
           <w:b/>
           <w:bCs/>
@@ -3439,7 +3944,7 @@
           <w:szCs w:val="36"/>
         </w:rPr>
       </w:pPr>
-      <w:bookmarkStart w:id="2" w:name="_Toc80880128"/>
+      <w:bookmarkStart w:id="1" w:name="_Toc81489428"/>
       <w:r>
         <w:rPr>
           <w:b/>
@@ -3451,15 +3956,7 @@
         <w:lastRenderedPageBreak/>
         <w:t>Аналитическая часть</w:t>
       </w:r>
-      <w:bookmarkEnd w:id="2"/>
-    </w:p>
-    <w:p>
-      <w:pPr>
-        <w:rPr>
-          <w:sz w:val="28"/>
-          <w:szCs w:val="28"/>
-        </w:rPr>
-      </w:pPr>
+      <w:bookmarkEnd w:id="1"/>
     </w:p>
     <w:p>
       <w:pPr>
@@ -3482,7 +3979,7 @@
           <w:sz w:val="28"/>
           <w:szCs w:val="28"/>
         </w:rPr>
-        <w:t>алгоритмы удаления невидимых поверхностей, закрашивания, отсечения. Исходя из анализа выбирается наиболее подходящий</w:t>
+        <w:t>алгоритмы удаления невидимых поверхностей, закрашивания. Исходя из анализа выбирается наиболее подходящий</w:t>
       </w:r>
       <w:r>
         <w:rPr>
@@ -3501,6 +3998,7 @@
     </w:p>
     <w:p>
       <w:pPr>
+        <w:spacing w:line="360" w:lineRule="auto"/>
         <w:rPr>
           <w:sz w:val="28"/>
           <w:szCs w:val="28"/>
@@ -3514,6 +4012,7 @@
           <w:ilvl w:val="1"/>
           <w:numId w:val="4"/>
         </w:numPr>
+        <w:spacing w:line="360" w:lineRule="auto"/>
         <w:rPr>
           <w:b/>
           <w:bCs/>
@@ -3522,7 +4021,7 @@
           <w:szCs w:val="32"/>
         </w:rPr>
       </w:pPr>
-      <w:bookmarkStart w:id="3" w:name="_Toc80880129"/>
+      <w:bookmarkStart w:id="2" w:name="_Toc81489429"/>
       <w:r>
         <w:rPr>
           <w:b/>
@@ -3593,7 +4092,6 @@
         </w:rPr>
         <w:t>обеспечени</w:t>
       </w:r>
-      <w:bookmarkEnd w:id="3"/>
       <w:r>
         <w:rPr>
           <w:b/>
@@ -3604,8 +4102,8 @@
         </w:rPr>
         <w:t>я</w:t>
       </w:r>
-    </w:p>
-    <w:p/>
+      <w:bookmarkEnd w:id="2"/>
+    </w:p>
     <w:p>
       <w:pPr>
         <w:spacing w:line="360" w:lineRule="auto"/>
@@ -3705,6 +4203,7 @@
     </w:p>
     <w:p>
       <w:pPr>
+        <w:spacing w:line="360" w:lineRule="auto"/>
         <w:rPr>
           <w:sz w:val="28"/>
           <w:szCs w:val="28"/>
@@ -3718,6 +4217,7 @@
           <w:ilvl w:val="2"/>
           <w:numId w:val="4"/>
         </w:numPr>
+        <w:spacing w:line="360" w:lineRule="auto"/>
         <w:rPr>
           <w:b/>
           <w:bCs/>
@@ -3726,7 +4226,7 @@
           <w:szCs w:val="32"/>
         </w:rPr>
       </w:pPr>
-      <w:bookmarkStart w:id="4" w:name="_Toc80880130"/>
+      <w:bookmarkStart w:id="3" w:name="_Toc81489430"/>
       <w:r>
         <w:rPr>
           <w:b/>
@@ -3737,15 +4237,7 @@
         </w:rPr>
         <w:t>Приложение «Кубик Рубика»</w:t>
       </w:r>
-      <w:bookmarkEnd w:id="4"/>
-    </w:p>
-    <w:p>
-      <w:pPr>
-        <w:spacing w:line="360" w:lineRule="auto"/>
-        <w:rPr>
-          <w:noProof/>
-        </w:rPr>
-      </w:pPr>
+      <w:bookmarkEnd w:id="3"/>
     </w:p>
     <w:p>
       <w:pPr>
@@ -3807,7 +4299,7 @@
     </w:p>
     <w:p>
       <w:pPr>
-        <w:spacing w:after="160" w:line="360" w:lineRule="auto"/>
+        <w:spacing w:line="360" w:lineRule="auto"/>
         <w:jc w:val="center"/>
         <w:rPr>
           <w:i/>
@@ -3846,7 +4338,7 @@
     </w:p>
     <w:p>
       <w:pPr>
-        <w:spacing w:after="160" w:line="360" w:lineRule="auto"/>
+        <w:spacing w:line="360" w:lineRule="auto"/>
         <w:ind w:firstLine="709"/>
         <w:rPr>
           <w:b/>
@@ -3872,18 +4364,50 @@
           <w:ilvl w:val="0"/>
           <w:numId w:val="8"/>
         </w:numPr>
-        <w:spacing w:after="160" w:line="360" w:lineRule="auto"/>
-        <w:rPr>
-          <w:sz w:val="28"/>
-          <w:szCs w:val="28"/>
-        </w:rPr>
-      </w:pPr>
-      <w:r>
-        <w:rPr>
-          <w:sz w:val="28"/>
-          <w:szCs w:val="28"/>
-        </w:rPr>
-        <w:t>Возможность выбора головоломки (кубик Рубика, пирамидка Мефферта, мегаминкс) и её размер</w:t>
+        <w:spacing w:line="360" w:lineRule="auto"/>
+        <w:rPr>
+          <w:sz w:val="28"/>
+          <w:szCs w:val="28"/>
+        </w:rPr>
+      </w:pPr>
+      <w:r>
+        <w:rPr>
+          <w:sz w:val="28"/>
+          <w:szCs w:val="28"/>
+        </w:rPr>
+        <w:t xml:space="preserve">Возможность выбора головоломки (кубик Рубика, пирамидка </w:t>
+      </w:r>
+      <w:proofErr w:type="spellStart"/>
+      <w:r>
+        <w:rPr>
+          <w:sz w:val="28"/>
+          <w:szCs w:val="28"/>
+        </w:rPr>
+        <w:t>Мефферта</w:t>
+      </w:r>
+      <w:proofErr w:type="spellEnd"/>
+      <w:r>
+        <w:rPr>
+          <w:sz w:val="28"/>
+          <w:szCs w:val="28"/>
+        </w:rPr>
+        <w:t xml:space="preserve">, </w:t>
+      </w:r>
+      <w:proofErr w:type="spellStart"/>
+      <w:r>
+        <w:rPr>
+          <w:sz w:val="28"/>
+          <w:szCs w:val="28"/>
+        </w:rPr>
+        <w:t>мегаминкс</w:t>
+      </w:r>
+      <w:proofErr w:type="spellEnd"/>
+      <w:r>
+        <w:rPr>
+          <w:sz w:val="28"/>
+          <w:szCs w:val="28"/>
+        </w:rPr>
+        <w:t>) и её размер</w:t>
       </w:r>
       <w:r>
         <w:rPr>
@@ -3907,7 +4431,7 @@
           <w:ilvl w:val="0"/>
           <w:numId w:val="8"/>
         </w:numPr>
-        <w:spacing w:after="160" w:line="360" w:lineRule="auto"/>
+        <w:spacing w:line="360" w:lineRule="auto"/>
         <w:rPr>
           <w:sz w:val="28"/>
           <w:szCs w:val="28"/>
@@ -3928,7 +4452,7 @@
           <w:ilvl w:val="0"/>
           <w:numId w:val="8"/>
         </w:numPr>
-        <w:spacing w:after="160" w:line="360" w:lineRule="auto"/>
+        <w:spacing w:line="360" w:lineRule="auto"/>
         <w:rPr>
           <w:sz w:val="28"/>
           <w:szCs w:val="28"/>
@@ -3977,24 +4501,23 @@
           <w:ilvl w:val="0"/>
           <w:numId w:val="8"/>
         </w:numPr>
-        <w:spacing w:after="160" w:line="360" w:lineRule="auto"/>
-        <w:rPr>
-          <w:sz w:val="28"/>
-          <w:szCs w:val="28"/>
-        </w:rPr>
-      </w:pPr>
-      <w:r>
-        <w:rPr>
-          <w:sz w:val="28"/>
-          <w:szCs w:val="28"/>
-        </w:rPr>
-        <w:lastRenderedPageBreak/>
+        <w:spacing w:line="360" w:lineRule="auto"/>
+        <w:rPr>
+          <w:sz w:val="28"/>
+          <w:szCs w:val="28"/>
+        </w:rPr>
+      </w:pPr>
+      <w:r>
+        <w:rPr>
+          <w:sz w:val="28"/>
+          <w:szCs w:val="28"/>
+        </w:rPr>
         <w:t>Возможность вернуть предыдущее состояние.</w:t>
       </w:r>
     </w:p>
     <w:p>
       <w:pPr>
-        <w:spacing w:after="160" w:line="360" w:lineRule="auto"/>
+        <w:spacing w:line="360" w:lineRule="auto"/>
         <w:ind w:firstLine="709"/>
         <w:rPr>
           <w:b/>
@@ -4010,6 +4533,7 @@
           <w:sz w:val="28"/>
           <w:szCs w:val="28"/>
         </w:rPr>
+        <w:lastRenderedPageBreak/>
         <w:t>Недостатки:</w:t>
       </w:r>
     </w:p>
@@ -4020,7 +4544,7 @@
           <w:ilvl w:val="0"/>
           <w:numId w:val="9"/>
         </w:numPr>
-        <w:spacing w:after="160" w:line="360" w:lineRule="auto"/>
+        <w:spacing w:line="360" w:lineRule="auto"/>
         <w:rPr>
           <w:sz w:val="28"/>
           <w:szCs w:val="28"/>
@@ -4041,7 +4565,7 @@
           <w:ilvl w:val="0"/>
           <w:numId w:val="9"/>
         </w:numPr>
-        <w:spacing w:after="160" w:line="360" w:lineRule="auto"/>
+        <w:spacing w:line="360" w:lineRule="auto"/>
         <w:rPr>
           <w:sz w:val="28"/>
           <w:szCs w:val="28"/>
@@ -4076,7 +4600,7 @@
           <w:ilvl w:val="0"/>
           <w:numId w:val="9"/>
         </w:numPr>
-        <w:spacing w:after="160" w:line="360" w:lineRule="auto"/>
+        <w:spacing w:line="360" w:lineRule="auto"/>
         <w:rPr>
           <w:sz w:val="28"/>
           <w:szCs w:val="28"/>
@@ -4118,7 +4642,7 @@
           <w:ilvl w:val="0"/>
           <w:numId w:val="9"/>
         </w:numPr>
-        <w:spacing w:after="160" w:line="360" w:lineRule="auto"/>
+        <w:spacing w:line="360" w:lineRule="auto"/>
         <w:rPr>
           <w:sz w:val="28"/>
           <w:szCs w:val="28"/>
@@ -4139,7 +4663,7 @@
           <w:ilvl w:val="0"/>
           <w:numId w:val="9"/>
         </w:numPr>
-        <w:spacing w:after="160" w:line="360" w:lineRule="auto"/>
+        <w:spacing w:line="360" w:lineRule="auto"/>
         <w:rPr>
           <w:sz w:val="28"/>
           <w:szCs w:val="28"/>
@@ -4155,7 +4679,7 @@
     </w:p>
     <w:p>
       <w:pPr>
-        <w:spacing w:after="160" w:line="360" w:lineRule="auto"/>
+        <w:spacing w:line="360" w:lineRule="auto"/>
         <w:rPr>
           <w:sz w:val="28"/>
           <w:szCs w:val="28"/>
@@ -4169,6 +4693,7 @@
           <w:ilvl w:val="2"/>
           <w:numId w:val="4"/>
         </w:numPr>
+        <w:spacing w:line="360" w:lineRule="auto"/>
         <w:rPr>
           <w:b/>
           <w:bCs/>
@@ -4177,7 +4702,7 @@
           <w:szCs w:val="32"/>
         </w:rPr>
       </w:pPr>
-      <w:bookmarkStart w:id="5" w:name="_Toc80880131"/>
+      <w:bookmarkStart w:id="4" w:name="_Toc81489431"/>
       <w:r>
         <w:rPr>
           <w:b/>
@@ -4209,16 +4734,7 @@
         </w:rPr>
         <w:t>»</w:t>
       </w:r>
-      <w:bookmarkEnd w:id="5"/>
-    </w:p>
-    <w:p>
-      <w:pPr>
-        <w:spacing w:line="360" w:lineRule="auto"/>
-        <w:rPr>
-          <w:sz w:val="28"/>
-          <w:szCs w:val="28"/>
-        </w:rPr>
-      </w:pPr>
+      <w:bookmarkEnd w:id="4"/>
     </w:p>
     <w:p>
       <w:pPr>
@@ -4565,25 +5081,23 @@
           <w:ilvl w:val="0"/>
           <w:numId w:val="10"/>
         </w:numPr>
-        <w:spacing w:after="160" w:line="360" w:lineRule="auto"/>
-        <w:rPr>
-          <w:sz w:val="28"/>
-          <w:szCs w:val="28"/>
-        </w:rPr>
-      </w:pPr>
-      <w:r>
-        <w:rPr>
-          <w:sz w:val="28"/>
-          <w:szCs w:val="28"/>
-        </w:rPr>
-        <w:lastRenderedPageBreak/>
+        <w:spacing w:line="360" w:lineRule="auto"/>
+        <w:rPr>
+          <w:sz w:val="28"/>
+          <w:szCs w:val="28"/>
+        </w:rPr>
+      </w:pPr>
+      <w:r>
+        <w:rPr>
+          <w:sz w:val="28"/>
+          <w:szCs w:val="28"/>
+        </w:rPr>
         <w:t>Отсутствие кнопок для управления головоломкой.</w:t>
       </w:r>
     </w:p>
     <w:p>
       <w:pPr>
-        <w:spacing w:after="160" w:line="360" w:lineRule="auto"/>
-        <w:ind w:left="360"/>
+        <w:spacing w:line="360" w:lineRule="auto"/>
         <w:rPr>
           <w:sz w:val="28"/>
           <w:szCs w:val="28"/>
@@ -4597,6 +5111,7 @@
           <w:ilvl w:val="2"/>
           <w:numId w:val="4"/>
         </w:numPr>
+        <w:spacing w:line="360" w:lineRule="auto"/>
         <w:rPr>
           <w:rFonts w:eastAsia="Times New Roman"/>
           <w:b/>
@@ -4606,7 +5121,7 @@
           <w:szCs w:val="28"/>
         </w:rPr>
       </w:pPr>
-      <w:bookmarkStart w:id="6" w:name="_Toc80880132"/>
+      <w:bookmarkStart w:id="5" w:name="_Toc81489432"/>
       <w:r>
         <w:rPr>
           <w:b/>
@@ -4615,6 +5130,7 @@
           <w:sz w:val="32"/>
           <w:szCs w:val="32"/>
         </w:rPr>
+        <w:lastRenderedPageBreak/>
         <w:t>Приложение «</w:t>
       </w:r>
       <w:r>
@@ -4638,16 +5154,7 @@
         </w:rPr>
         <w:t>»</w:t>
       </w:r>
-      <w:bookmarkEnd w:id="6"/>
-    </w:p>
-    <w:p>
-      <w:pPr>
-        <w:spacing w:line="360" w:lineRule="auto"/>
-        <w:rPr>
-          <w:sz w:val="28"/>
-          <w:szCs w:val="28"/>
-        </w:rPr>
-      </w:pPr>
+      <w:bookmarkEnd w:id="5"/>
     </w:p>
     <w:p>
       <w:pPr>
@@ -4805,7 +5312,23 @@
           <w:sz w:val="28"/>
           <w:szCs w:val="28"/>
         </w:rPr>
-        <w:t>Видны цвета нелицевых граней</w:t>
+        <w:t xml:space="preserve">Видны цвета </w:t>
+      </w:r>
+      <w:proofErr w:type="spellStart"/>
+      <w:r>
+        <w:rPr>
+          <w:sz w:val="28"/>
+          <w:szCs w:val="28"/>
+        </w:rPr>
+        <w:t>нелицевых</w:t>
+      </w:r>
+      <w:proofErr w:type="spellEnd"/>
+      <w:r>
+        <w:rPr>
+          <w:sz w:val="28"/>
+          <w:szCs w:val="28"/>
+        </w:rPr>
+        <w:t xml:space="preserve"> граней</w:t>
       </w:r>
       <w:r>
         <w:rPr>
@@ -4864,7 +5387,7 @@
           <w:ilvl w:val="0"/>
           <w:numId w:val="14"/>
         </w:numPr>
-        <w:spacing w:after="160" w:line="360" w:lineRule="auto"/>
+        <w:spacing w:line="360" w:lineRule="auto"/>
         <w:rPr>
           <w:sz w:val="28"/>
           <w:szCs w:val="28"/>
@@ -4885,7 +5408,7 @@
           <w:ilvl w:val="0"/>
           <w:numId w:val="14"/>
         </w:numPr>
-        <w:spacing w:after="160" w:line="360" w:lineRule="auto"/>
+        <w:spacing w:line="360" w:lineRule="auto"/>
         <w:rPr>
           <w:sz w:val="28"/>
           <w:szCs w:val="28"/>
@@ -4906,7 +5429,7 @@
           <w:ilvl w:val="0"/>
           <w:numId w:val="14"/>
         </w:numPr>
-        <w:spacing w:after="160" w:line="360" w:lineRule="auto"/>
+        <w:spacing w:line="360" w:lineRule="auto"/>
         <w:rPr>
           <w:sz w:val="28"/>
           <w:szCs w:val="28"/>
@@ -4969,7 +5492,7 @@
           <w:ilvl w:val="0"/>
           <w:numId w:val="14"/>
         </w:numPr>
-        <w:spacing w:after="160" w:line="360" w:lineRule="auto"/>
+        <w:spacing w:line="360" w:lineRule="auto"/>
         <w:rPr>
           <w:sz w:val="28"/>
           <w:szCs w:val="28"/>
@@ -4985,16 +5508,16 @@
     </w:p>
     <w:p>
       <w:pPr>
-        <w:spacing w:after="160" w:line="360" w:lineRule="auto"/>
-        <w:rPr>
-          <w:sz w:val="28"/>
-          <w:szCs w:val="28"/>
-        </w:rPr>
-      </w:pPr>
-    </w:p>
-    <w:p>
-      <w:pPr>
-        <w:spacing w:after="160" w:line="360" w:lineRule="auto"/>
+        <w:spacing w:line="360" w:lineRule="auto"/>
+        <w:rPr>
+          <w:sz w:val="28"/>
+          <w:szCs w:val="28"/>
+        </w:rPr>
+      </w:pPr>
+    </w:p>
+    <w:p>
+      <w:pPr>
+        <w:spacing w:line="360" w:lineRule="auto"/>
         <w:rPr>
           <w:sz w:val="28"/>
           <w:szCs w:val="28"/>
@@ -5051,7 +5574,14 @@
           <w:sz w:val="28"/>
           <w:szCs w:val="28"/>
         </w:rPr>
-        <w:t xml:space="preserve"> следует определить</w:t>
+        <w:t xml:space="preserve"> следует </w:t>
+      </w:r>
+      <w:r>
+        <w:rPr>
+          <w:sz w:val="28"/>
+          <w:szCs w:val="28"/>
+        </w:rPr>
+        <w:t>предъявить</w:t>
       </w:r>
       <w:r>
         <w:rPr>
@@ -5075,7 +5605,7 @@
           <w:ilvl w:val="0"/>
           <w:numId w:val="15"/>
         </w:numPr>
-        <w:spacing w:after="160" w:line="360" w:lineRule="auto"/>
+        <w:spacing w:line="360" w:lineRule="auto"/>
         <w:rPr>
           <w:sz w:val="28"/>
           <w:szCs w:val="28"/>
@@ -5110,18 +5640,17 @@
           <w:ilvl w:val="0"/>
           <w:numId w:val="15"/>
         </w:numPr>
-        <w:spacing w:after="160" w:line="360" w:lineRule="auto"/>
-        <w:rPr>
-          <w:sz w:val="28"/>
-          <w:szCs w:val="28"/>
-        </w:rPr>
-      </w:pPr>
-      <w:r>
-        <w:rPr>
-          <w:sz w:val="28"/>
-          <w:szCs w:val="28"/>
-        </w:rPr>
-        <w:lastRenderedPageBreak/>
+        <w:spacing w:line="360" w:lineRule="auto"/>
+        <w:rPr>
+          <w:sz w:val="28"/>
+          <w:szCs w:val="28"/>
+        </w:rPr>
+      </w:pPr>
+      <w:r>
+        <w:rPr>
+          <w:sz w:val="28"/>
+          <w:szCs w:val="28"/>
+        </w:rPr>
         <w:t>Головоломка хорошо прорисована, гладкие линии;</w:t>
       </w:r>
     </w:p>
@@ -5132,18 +5661,34 @@
           <w:ilvl w:val="0"/>
           <w:numId w:val="15"/>
         </w:numPr>
-        <w:spacing w:after="160" w:line="360" w:lineRule="auto"/>
-        <w:rPr>
-          <w:sz w:val="28"/>
-          <w:szCs w:val="28"/>
-        </w:rPr>
-      </w:pPr>
-      <w:r>
-        <w:rPr>
-          <w:sz w:val="28"/>
-          <w:szCs w:val="28"/>
-        </w:rPr>
-        <w:t>Возможность выбора головоломки (кубик, пирамидка, мегаминкс) и её размерности;</w:t>
+        <w:spacing w:line="360" w:lineRule="auto"/>
+        <w:rPr>
+          <w:sz w:val="28"/>
+          <w:szCs w:val="28"/>
+        </w:rPr>
+      </w:pPr>
+      <w:r>
+        <w:rPr>
+          <w:sz w:val="28"/>
+          <w:szCs w:val="28"/>
+        </w:rPr>
+        <w:t xml:space="preserve">Возможность выбора головоломки (кубик, пирамидка, </w:t>
+      </w:r>
+      <w:proofErr w:type="spellStart"/>
+      <w:r>
+        <w:rPr>
+          <w:sz w:val="28"/>
+          <w:szCs w:val="28"/>
+        </w:rPr>
+        <w:t>мегаминкс</w:t>
+      </w:r>
+      <w:proofErr w:type="spellEnd"/>
+      <w:r>
+        <w:rPr>
+          <w:sz w:val="28"/>
+          <w:szCs w:val="28"/>
+        </w:rPr>
+        <w:t>) и её размерности;</w:t>
       </w:r>
     </w:p>
     <w:p>
@@ -5153,7 +5698,7 @@
           <w:ilvl w:val="0"/>
           <w:numId w:val="15"/>
         </w:numPr>
-        <w:spacing w:after="160" w:line="360" w:lineRule="auto"/>
+        <w:spacing w:line="360" w:lineRule="auto"/>
         <w:rPr>
           <w:sz w:val="28"/>
           <w:szCs w:val="28"/>
@@ -5174,17 +5719,18 @@
           <w:ilvl w:val="0"/>
           <w:numId w:val="15"/>
         </w:numPr>
-        <w:spacing w:after="160" w:line="360" w:lineRule="auto"/>
-        <w:rPr>
-          <w:sz w:val="28"/>
-          <w:szCs w:val="28"/>
-        </w:rPr>
-      </w:pPr>
-      <w:r>
-        <w:rPr>
-          <w:sz w:val="28"/>
-          <w:szCs w:val="28"/>
-        </w:rPr>
+        <w:spacing w:line="360" w:lineRule="auto"/>
+        <w:rPr>
+          <w:sz w:val="28"/>
+          <w:szCs w:val="28"/>
+        </w:rPr>
+      </w:pPr>
+      <w:r>
+        <w:rPr>
+          <w:sz w:val="28"/>
+          <w:szCs w:val="28"/>
+        </w:rPr>
+        <w:lastRenderedPageBreak/>
         <w:t>Возможность масштабирования;</w:t>
       </w:r>
     </w:p>
@@ -5195,7 +5741,7 @@
           <w:ilvl w:val="0"/>
           <w:numId w:val="15"/>
         </w:numPr>
-        <w:spacing w:after="160" w:line="360" w:lineRule="auto"/>
+        <w:spacing w:line="360" w:lineRule="auto"/>
         <w:rPr>
           <w:sz w:val="28"/>
           <w:szCs w:val="28"/>
@@ -5216,7 +5762,7 @@
           <w:ilvl w:val="0"/>
           <w:numId w:val="15"/>
         </w:numPr>
-        <w:spacing w:after="160" w:line="360" w:lineRule="auto"/>
+        <w:spacing w:line="360" w:lineRule="auto"/>
         <w:rPr>
           <w:sz w:val="28"/>
           <w:szCs w:val="28"/>
@@ -5239,7 +5785,7 @@
     </w:p>
     <w:p>
       <w:pPr>
-        <w:spacing w:after="160" w:line="259" w:lineRule="auto"/>
+        <w:spacing w:line="360" w:lineRule="auto"/>
         <w:rPr>
           <w:rFonts w:asciiTheme="majorHAnsi" w:eastAsiaTheme="majorEastAsia" w:hAnsiTheme="majorHAnsi" w:cstheme="majorBidi"/>
           <w:b/>
@@ -5248,16 +5794,6 @@
           <w:szCs w:val="32"/>
         </w:rPr>
       </w:pPr>
-      <w:bookmarkStart w:id="7" w:name="_Toc80880133"/>
-      <w:r>
-        <w:rPr>
-          <w:b/>
-          <w:bCs/>
-          <w:sz w:val="32"/>
-          <w:szCs w:val="32"/>
-        </w:rPr>
-        <w:br w:type="page"/>
-      </w:r>
     </w:p>
     <w:p>
       <w:pPr>
@@ -5266,6 +5802,7 @@
           <w:ilvl w:val="1"/>
           <w:numId w:val="4"/>
         </w:numPr>
+        <w:spacing w:line="360" w:lineRule="auto"/>
         <w:rPr>
           <w:b/>
           <w:bCs/>
@@ -5274,6 +5811,7 @@
           <w:szCs w:val="32"/>
         </w:rPr>
       </w:pPr>
+      <w:bookmarkStart w:id="6" w:name="_Toc81489433"/>
       <w:r>
         <w:rPr>
           <w:b/>
@@ -5282,19 +5820,9 @@
           <w:sz w:val="32"/>
           <w:szCs w:val="32"/>
         </w:rPr>
-        <w:lastRenderedPageBreak/>
         <w:t>Алгоритмы удаления невидимых поверхностей.</w:t>
       </w:r>
-      <w:bookmarkEnd w:id="7"/>
-    </w:p>
-    <w:p>
-      <w:pPr>
-        <w:spacing w:line="360" w:lineRule="auto"/>
-        <w:rPr>
-          <w:sz w:val="28"/>
-          <w:szCs w:val="28"/>
-        </w:rPr>
-      </w:pPr>
+      <w:bookmarkEnd w:id="6"/>
     </w:p>
     <w:p>
       <w:pPr>
@@ -5541,7 +6069,7 @@
     </w:p>
     <w:p>
       <w:pPr>
-        <w:pStyle w:val="2"/>
+        <w:pStyle w:val="3"/>
         <w:numPr>
           <w:ilvl w:val="2"/>
           <w:numId w:val="4"/>
@@ -5555,6 +6083,7 @@
           <w:szCs w:val="32"/>
         </w:rPr>
       </w:pPr>
+      <w:bookmarkStart w:id="7" w:name="_Toc81489434"/>
       <w:r>
         <w:rPr>
           <w:b/>
@@ -5565,6 +6094,7 @@
         </w:rPr>
         <w:t>Алгоритм Робертса</w:t>
       </w:r>
+      <w:bookmarkEnd w:id="7"/>
     </w:p>
     <w:p>
       <w:pPr>
@@ -5653,7 +6183,24 @@
           <w:sz w:val="28"/>
           <w:szCs w:val="28"/>
         </w:rPr>
-        <w:t>Определение нелицевых для каждого объекта;</w:t>
+        <w:lastRenderedPageBreak/>
+        <w:t xml:space="preserve">Определение </w:t>
+      </w:r>
+      <w:proofErr w:type="spellStart"/>
+      <w:r>
+        <w:rPr>
+          <w:sz w:val="28"/>
+          <w:szCs w:val="28"/>
+        </w:rPr>
+        <w:t>нелицевых</w:t>
+      </w:r>
+      <w:proofErr w:type="spellEnd"/>
+      <w:r>
+        <w:rPr>
+          <w:sz w:val="28"/>
+          <w:szCs w:val="28"/>
+        </w:rPr>
+        <w:t xml:space="preserve"> для каждого объекта;</w:t>
       </w:r>
     </w:p>
     <w:p>
@@ -5709,15 +6256,7 @@
           <w:sz w:val="28"/>
           <w:szCs w:val="28"/>
         </w:rPr>
-        <w:t xml:space="preserve"> В </w:t>
-      </w:r>
-      <w:r>
-        <w:rPr>
-          <w:sz w:val="28"/>
-          <w:szCs w:val="28"/>
-        </w:rPr>
-        <w:lastRenderedPageBreak/>
-        <w:t xml:space="preserve">классической версии количество вычислений растет теоретически как квадрат числа объектов. </w:t>
+        <w:t xml:space="preserve"> В классической версии количество вычислений растет теоретически как квадрат числа объектов. </w:t>
       </w:r>
       <w:r>
         <w:rPr>
@@ -5897,6 +6436,7 @@
           <w:ilvl w:val="2"/>
           <w:numId w:val="4"/>
         </w:numPr>
+        <w:spacing w:line="360" w:lineRule="auto"/>
         <w:rPr>
           <w:b/>
           <w:bCs/>
@@ -5905,6 +6445,7 @@
           <w:szCs w:val="32"/>
         </w:rPr>
       </w:pPr>
+      <w:bookmarkStart w:id="8" w:name="_Toc81489435"/>
       <w:r>
         <w:rPr>
           <w:b/>
@@ -5915,14 +6456,7 @@
         </w:rPr>
         <w:t>Алгоритм художника</w:t>
       </w:r>
-    </w:p>
-    <w:p>
-      <w:pPr>
-        <w:rPr>
-          <w:sz w:val="28"/>
-          <w:szCs w:val="28"/>
-        </w:rPr>
-      </w:pPr>
+      <w:bookmarkEnd w:id="8"/>
     </w:p>
     <w:p>
       <w:pPr>
@@ -6168,6 +6702,7 @@
           <w:ilvl w:val="2"/>
           <w:numId w:val="4"/>
         </w:numPr>
+        <w:spacing w:line="360" w:lineRule="auto"/>
         <w:rPr>
           <w:b/>
           <w:bCs/>
@@ -6176,6 +6711,7 @@
           <w:szCs w:val="32"/>
         </w:rPr>
       </w:pPr>
+      <w:bookmarkStart w:id="9" w:name="_Toc81489436"/>
       <w:r>
         <w:rPr>
           <w:b/>
@@ -6184,6 +6720,7 @@
           <w:sz w:val="32"/>
           <w:szCs w:val="32"/>
         </w:rPr>
+        <w:lastRenderedPageBreak/>
         <w:t xml:space="preserve">Алгоритм </w:t>
       </w:r>
       <w:r>
@@ -6207,8 +6744,8 @@
         </w:rPr>
         <w:t>буфера</w:t>
       </w:r>
-    </w:p>
-    <w:p/>
+      <w:bookmarkEnd w:id="9"/>
+    </w:p>
     <w:p>
       <w:pPr>
         <w:spacing w:line="360" w:lineRule="auto"/>
@@ -6252,15 +6789,7 @@
           <w:sz w:val="28"/>
           <w:szCs w:val="28"/>
         </w:rPr>
-        <w:t xml:space="preserve">а позволяет определить, какие пиксели граней видны, а какие заслонены другими. Является одним из простейших алгоритмов удаления </w:t>
-      </w:r>
-      <w:r>
-        <w:rPr>
-          <w:sz w:val="28"/>
-          <w:szCs w:val="28"/>
-        </w:rPr>
-        <w:lastRenderedPageBreak/>
-        <w:t>невидимых поверхностей</w:t>
+        <w:t>а позволяет определить, какие пиксели граней видны, а какие заслонены другими. Является одним из простейших алгоритмов удаления невидимых поверхностей</w:t>
       </w:r>
       <w:r>
         <w:rPr>
@@ -6678,6 +7207,22 @@
           <w:szCs w:val="28"/>
         </w:rPr>
       </w:pPr>
+      <w:r>
+        <w:rPr>
+          <w:sz w:val="28"/>
+          <w:szCs w:val="28"/>
+        </w:rPr>
+        <w:t>Высокая стоимость устранения лестничного эффекта, невозможность реализовать эффекты прозрачности и просвечивания.</w:t>
+      </w:r>
+    </w:p>
+    <w:p>
+      <w:pPr>
+        <w:spacing w:line="360" w:lineRule="auto"/>
+        <w:rPr>
+          <w:sz w:val="28"/>
+          <w:szCs w:val="28"/>
+        </w:rPr>
+      </w:pPr>
     </w:p>
     <w:p>
       <w:pPr>
@@ -6689,21 +7234,493 @@
         </w:rPr>
       </w:pPr>
       <w:r>
-        <w:br/>
-      </w:r>
-    </w:p>
-    <w:p>
-      <w:pPr>
-        <w:spacing w:line="360" w:lineRule="auto"/>
-        <w:rPr>
-          <w:sz w:val="28"/>
-          <w:szCs w:val="28"/>
-        </w:rPr>
-      </w:pPr>
-    </w:p>
-    <w:p>
-      <w:pPr>
-        <w:spacing w:after="160" w:line="259" w:lineRule="auto"/>
+        <w:rPr>
+          <w:b/>
+          <w:bCs/>
+          <w:sz w:val="28"/>
+          <w:szCs w:val="28"/>
+        </w:rPr>
+        <w:t>Вывод</w:t>
+      </w:r>
+      <w:r>
+        <w:rPr>
+          <w:b/>
+          <w:bCs/>
+          <w:sz w:val="28"/>
+          <w:szCs w:val="28"/>
+        </w:rPr>
+        <w:t xml:space="preserve">: </w:t>
+      </w:r>
+      <w:r>
+        <w:rPr>
+          <w:sz w:val="28"/>
+          <w:szCs w:val="28"/>
+        </w:rPr>
+        <w:t xml:space="preserve">на основе анализа алгоритмов удаления невидимых поверхностей можно </w:t>
+      </w:r>
+      <w:r>
+        <w:rPr>
+          <w:sz w:val="28"/>
+          <w:szCs w:val="28"/>
+        </w:rPr>
+        <w:t xml:space="preserve">осуществить выбор наиболее подходящего. </w:t>
+      </w:r>
+      <w:r>
+        <w:rPr>
+          <w:sz w:val="28"/>
+          <w:szCs w:val="28"/>
+        </w:rPr>
+        <w:t>О</w:t>
+      </w:r>
+      <w:r>
+        <w:rPr>
+          <w:sz w:val="28"/>
+          <w:szCs w:val="28"/>
+        </w:rPr>
+        <w:t>дним из основных факторов является время выполнения работы,</w:t>
+      </w:r>
+      <w:r>
+        <w:rPr>
+          <w:sz w:val="28"/>
+          <w:szCs w:val="28"/>
+        </w:rPr>
+        <w:t xml:space="preserve"> при этом желательно, чтобы оно не зависело от количества</w:t>
+      </w:r>
+      <w:r>
+        <w:rPr>
+          <w:sz w:val="28"/>
+          <w:szCs w:val="28"/>
+        </w:rPr>
+        <w:t xml:space="preserve"> </w:t>
+      </w:r>
+      <w:r>
+        <w:rPr>
+          <w:sz w:val="28"/>
+          <w:szCs w:val="28"/>
+        </w:rPr>
+        <w:t>объектов (в данном случае – деталей). Поэтому алгоритм Робертса можно отбросить, так как время возрастает, как квадрат числа об</w:t>
+      </w:r>
+      <w:r>
+        <w:rPr>
+          <w:sz w:val="28"/>
+          <w:szCs w:val="28"/>
+        </w:rPr>
+        <w:t xml:space="preserve">ъектов. Однако можно заметить, что первый этап может подойти для отрисовки головоломки и её вращении, при этом это не будет затратным по </w:t>
+      </w:r>
+      <w:r>
+        <w:rPr>
+          <w:sz w:val="28"/>
+          <w:szCs w:val="28"/>
+        </w:rPr>
+        <w:lastRenderedPageBreak/>
+        <w:t>времен</w:t>
+      </w:r>
+      <w:r>
+        <w:rPr>
+          <w:sz w:val="28"/>
+          <w:szCs w:val="28"/>
+        </w:rPr>
+        <w:t>и.</w:t>
+      </w:r>
+      <w:r>
+        <w:rPr>
+          <w:sz w:val="28"/>
+          <w:szCs w:val="28"/>
+        </w:rPr>
+        <w:t xml:space="preserve"> </w:t>
+      </w:r>
+      <w:r>
+        <w:rPr>
+          <w:sz w:val="28"/>
+          <w:szCs w:val="28"/>
+        </w:rPr>
+        <w:t>Э</w:t>
+      </w:r>
+      <w:r>
+        <w:rPr>
+          <w:sz w:val="28"/>
+          <w:szCs w:val="28"/>
+        </w:rPr>
+        <w:t xml:space="preserve">того будет достаточно, так как </w:t>
+      </w:r>
+      <w:r>
+        <w:rPr>
+          <w:sz w:val="28"/>
+          <w:szCs w:val="28"/>
+        </w:rPr>
+        <w:t>она</w:t>
+      </w:r>
+      <w:r>
+        <w:rPr>
+          <w:sz w:val="28"/>
+          <w:szCs w:val="28"/>
+        </w:rPr>
+        <w:t xml:space="preserve"> в таком случае</w:t>
+      </w:r>
+      <w:r>
+        <w:rPr>
+          <w:sz w:val="28"/>
+          <w:szCs w:val="28"/>
+        </w:rPr>
+        <w:t xml:space="preserve"> головоломка</w:t>
+      </w:r>
+      <w:r>
+        <w:rPr>
+          <w:sz w:val="28"/>
+          <w:szCs w:val="28"/>
+        </w:rPr>
+        <w:t xml:space="preserve"> представляет собой единый предмет без разделения на элементы</w:t>
+      </w:r>
+      <w:r>
+        <w:rPr>
+          <w:sz w:val="28"/>
+          <w:szCs w:val="28"/>
+        </w:rPr>
+        <w:t>.</w:t>
+      </w:r>
+      <w:r>
+        <w:rPr>
+          <w:sz w:val="28"/>
+          <w:szCs w:val="28"/>
+        </w:rPr>
+        <w:t xml:space="preserve"> При повороте грани </w:t>
+      </w:r>
+      <w:r>
+        <w:rPr>
+          <w:sz w:val="28"/>
+          <w:szCs w:val="28"/>
+        </w:rPr>
+        <w:t>такой подход не сможет дать верный результат, так как одни элементы будут перекрывать другие.</w:t>
+      </w:r>
+      <w:r>
+        <w:rPr>
+          <w:sz w:val="28"/>
+          <w:szCs w:val="28"/>
+        </w:rPr>
+        <w:t xml:space="preserve"> </w:t>
+      </w:r>
+      <w:r>
+        <w:rPr>
+          <w:sz w:val="28"/>
+          <w:szCs w:val="28"/>
+        </w:rPr>
+        <w:t>Для отрисовки поворачиваемой гр</w:t>
+      </w:r>
+      <w:r>
+        <w:rPr>
+          <w:sz w:val="28"/>
+          <w:szCs w:val="28"/>
+        </w:rPr>
+        <w:t xml:space="preserve">ани </w:t>
+      </w:r>
+      <w:r>
+        <w:rPr>
+          <w:sz w:val="28"/>
+          <w:szCs w:val="28"/>
+        </w:rPr>
+        <w:t xml:space="preserve">предлагается использовать либо алгоритм </w:t>
+      </w:r>
+      <w:r>
+        <w:rPr>
+          <w:sz w:val="28"/>
+          <w:szCs w:val="28"/>
+          <w:lang w:val="en-US"/>
+        </w:rPr>
+        <w:t>Z</w:t>
+      </w:r>
+      <w:r>
+        <w:rPr>
+          <w:sz w:val="28"/>
+          <w:szCs w:val="28"/>
+        </w:rPr>
+        <w:t>-</w:t>
+      </w:r>
+      <w:r>
+        <w:rPr>
+          <w:sz w:val="28"/>
+          <w:szCs w:val="28"/>
+        </w:rPr>
+        <w:t>буфера, либо алгоритм художника.</w:t>
+      </w:r>
+      <w:r>
+        <w:rPr>
+          <w:sz w:val="28"/>
+          <w:szCs w:val="28"/>
+        </w:rPr>
+        <w:t xml:space="preserve"> </w:t>
+      </w:r>
+      <w:r>
+        <w:rPr>
+          <w:sz w:val="28"/>
+          <w:szCs w:val="28"/>
+        </w:rPr>
+        <w:t xml:space="preserve">Так как для использования первого </w:t>
+      </w:r>
+      <w:r>
+        <w:rPr>
+          <w:sz w:val="28"/>
+          <w:szCs w:val="28"/>
+        </w:rPr>
+        <w:t xml:space="preserve">необходимо создавать буфер кадра и </w:t>
+      </w:r>
+      <w:r>
+        <w:rPr>
+          <w:sz w:val="28"/>
+          <w:szCs w:val="28"/>
+          <w:lang w:val="en-US"/>
+        </w:rPr>
+        <w:t>Z</w:t>
+      </w:r>
+      <w:r>
+        <w:rPr>
+          <w:sz w:val="28"/>
+          <w:szCs w:val="28"/>
+        </w:rPr>
+        <w:t>-</w:t>
+      </w:r>
+      <w:r>
+        <w:rPr>
+          <w:sz w:val="28"/>
+          <w:szCs w:val="28"/>
+        </w:rPr>
+        <w:t>буфер для всего экрана, то при небольших размерах</w:t>
+      </w:r>
+      <w:r>
+        <w:rPr>
+          <w:sz w:val="28"/>
+          <w:szCs w:val="28"/>
+        </w:rPr>
+        <w:t xml:space="preserve"> головоломки</w:t>
+      </w:r>
+      <w:r>
+        <w:rPr>
+          <w:sz w:val="28"/>
+          <w:szCs w:val="28"/>
+        </w:rPr>
+        <w:t xml:space="preserve"> это будет неэффективно (также учитывая тот факт, что алгоритм будет применяться для одной грани). Сортировку же по глубине возможно сделать тривиальной. Стоит обратить внимание, что невозможна ситуация, когда грани перекрывают друг друга одновременно. То есть минусы алгоритма художника ликвидируются</w:t>
+      </w:r>
+      <w:r>
+        <w:rPr>
+          <w:rStyle w:val="ae"/>
+          <w:sz w:val="28"/>
+          <w:szCs w:val="28"/>
+        </w:rPr>
+        <w:footnoteReference w:id="2"/>
+      </w:r>
+      <w:r>
+        <w:rPr>
+          <w:sz w:val="28"/>
+          <w:szCs w:val="28"/>
+        </w:rPr>
+        <w:t xml:space="preserve">, и можно остановить выбор на нем. </w:t>
+      </w:r>
+      <w:r>
+        <w:rPr>
+          <w:sz w:val="28"/>
+          <w:szCs w:val="28"/>
+        </w:rPr>
+        <w:t>Таким образом,</w:t>
+      </w:r>
+      <w:r>
+        <w:rPr>
+          <w:sz w:val="28"/>
+          <w:szCs w:val="28"/>
+        </w:rPr>
+        <w:t xml:space="preserve"> </w:t>
+      </w:r>
+      <w:r>
+        <w:rPr>
+          <w:sz w:val="28"/>
+          <w:szCs w:val="28"/>
+        </w:rPr>
+        <w:t>б</w:t>
+      </w:r>
+      <w:r>
+        <w:rPr>
+          <w:sz w:val="28"/>
+          <w:szCs w:val="28"/>
+        </w:rPr>
+        <w:t>ыл составлен алгоритм</w:t>
+      </w:r>
+      <w:r>
+        <w:rPr>
+          <w:sz w:val="28"/>
+          <w:szCs w:val="28"/>
+        </w:rPr>
+        <w:t xml:space="preserve"> из </w:t>
+      </w:r>
+      <w:r>
+        <w:rPr>
+          <w:sz w:val="28"/>
+          <w:szCs w:val="28"/>
+        </w:rPr>
+        <w:t>д</w:t>
+      </w:r>
+      <w:r>
+        <w:rPr>
+          <w:sz w:val="28"/>
+          <w:szCs w:val="28"/>
+        </w:rPr>
+        <w:t>вух этапов:</w:t>
+      </w:r>
+    </w:p>
+    <w:p>
+      <w:pPr>
+        <w:pStyle w:val="a7"/>
+        <w:numPr>
+          <w:ilvl w:val="0"/>
+          <w:numId w:val="24"/>
+        </w:numPr>
+        <w:spacing w:line="360" w:lineRule="auto"/>
+        <w:rPr>
+          <w:sz w:val="28"/>
+          <w:szCs w:val="28"/>
+        </w:rPr>
+      </w:pPr>
+      <w:r>
+        <w:rPr>
+          <w:sz w:val="28"/>
+          <w:szCs w:val="28"/>
+        </w:rPr>
+        <w:t xml:space="preserve">Определение </w:t>
+      </w:r>
+      <w:proofErr w:type="spellStart"/>
+      <w:r>
+        <w:rPr>
+          <w:sz w:val="28"/>
+          <w:szCs w:val="28"/>
+        </w:rPr>
+        <w:t>нелицевых</w:t>
+      </w:r>
+      <w:proofErr w:type="spellEnd"/>
+      <w:r>
+        <w:rPr>
+          <w:sz w:val="28"/>
+          <w:szCs w:val="28"/>
+        </w:rPr>
+        <w:t xml:space="preserve"> граней </w:t>
+      </w:r>
+      <w:r>
+        <w:rPr>
+          <w:sz w:val="28"/>
+          <w:szCs w:val="28"/>
+        </w:rPr>
+        <w:t>всего объекта</w:t>
+      </w:r>
+      <w:r>
+        <w:rPr>
+          <w:sz w:val="28"/>
+          <w:szCs w:val="28"/>
+        </w:rPr>
+        <w:t>;</w:t>
+      </w:r>
+    </w:p>
+    <w:p>
+      <w:pPr>
+        <w:pStyle w:val="a7"/>
+        <w:numPr>
+          <w:ilvl w:val="0"/>
+          <w:numId w:val="24"/>
+        </w:numPr>
+        <w:spacing w:line="360" w:lineRule="auto"/>
+        <w:rPr>
+          <w:sz w:val="28"/>
+          <w:szCs w:val="28"/>
+        </w:rPr>
+      </w:pPr>
+      <w:r>
+        <w:rPr>
+          <w:sz w:val="28"/>
+          <w:szCs w:val="28"/>
+        </w:rPr>
+        <w:t xml:space="preserve">В случае поворота </w:t>
+      </w:r>
+      <w:r>
+        <w:rPr>
+          <w:sz w:val="28"/>
+          <w:szCs w:val="28"/>
+        </w:rPr>
+        <w:t>грани применение для не</w:t>
+      </w:r>
+      <w:r>
+        <w:rPr>
+          <w:sz w:val="28"/>
+          <w:szCs w:val="28"/>
+        </w:rPr>
+        <w:t>ё</w:t>
+      </w:r>
+      <w:r>
+        <w:rPr>
+          <w:sz w:val="28"/>
+          <w:szCs w:val="28"/>
+        </w:rPr>
+        <w:t xml:space="preserve"> ал</w:t>
+      </w:r>
+      <w:r>
+        <w:rPr>
+          <w:sz w:val="28"/>
+          <w:szCs w:val="28"/>
+        </w:rPr>
+        <w:t>горитма художника.</w:t>
+      </w:r>
+    </w:p>
+    <w:p>
+      <w:pPr>
+        <w:spacing w:line="360" w:lineRule="auto"/>
+        <w:ind w:firstLine="709"/>
+        <w:rPr>
+          <w:sz w:val="28"/>
+          <w:szCs w:val="28"/>
+        </w:rPr>
+      </w:pPr>
+    </w:p>
+    <w:p>
+      <w:pPr>
+        <w:pStyle w:val="2"/>
+        <w:numPr>
+          <w:ilvl w:val="1"/>
+          <w:numId w:val="4"/>
+        </w:numPr>
+        <w:spacing w:line="360" w:lineRule="auto"/>
+        <w:rPr>
+          <w:b/>
+          <w:bCs/>
+          <w:color w:val="auto"/>
+          <w:sz w:val="32"/>
+          <w:szCs w:val="32"/>
+        </w:rPr>
+      </w:pPr>
+      <w:bookmarkStart w:id="10" w:name="_Toc81489437"/>
+      <w:r>
+        <w:rPr>
+          <w:b/>
+          <w:bCs/>
+          <w:color w:val="auto"/>
+          <w:sz w:val="32"/>
+          <w:szCs w:val="32"/>
+        </w:rPr>
+        <w:t>Методы закрашивания</w:t>
+      </w:r>
+      <w:bookmarkEnd w:id="10"/>
+    </w:p>
+    <w:p>
+      <w:pPr>
+        <w:spacing w:line="360" w:lineRule="auto"/>
+        <w:ind w:firstLine="709"/>
+        <w:rPr>
+          <w:sz w:val="28"/>
+          <w:szCs w:val="28"/>
+        </w:rPr>
+      </w:pPr>
+    </w:p>
+    <w:p>
+      <w:pPr>
+        <w:spacing w:line="360" w:lineRule="auto"/>
+      </w:pPr>
+    </w:p>
+    <w:p>
+      <w:pPr>
+        <w:spacing w:line="360" w:lineRule="auto"/>
         <w:rPr>
           <w:rFonts w:asciiTheme="majorHAnsi" w:eastAsiaTheme="majorEastAsia" w:hAnsiTheme="majorHAnsi" w:cstheme="majorBidi"/>
           <w:b/>
@@ -6716,55 +7733,43 @@
         <w:rPr>
           <w:b/>
           <w:bCs/>
-          <w:sz w:val="32"/>
-          <w:szCs w:val="32"/>
-        </w:rPr>
-        <w:t xml:space="preserve"> </w:t>
-      </w:r>
-      <w:r>
-        <w:rPr>
-          <w:b/>
-          <w:bCs/>
-          <w:sz w:val="32"/>
-          <w:szCs w:val="32"/>
         </w:rPr>
         <w:br w:type="page"/>
       </w:r>
     </w:p>
     <w:p>
       <w:pPr>
-        <w:pStyle w:val="2"/>
+        <w:pStyle w:val="1"/>
         <w:numPr>
-          <w:ilvl w:val="1"/>
+          <w:ilvl w:val="0"/>
           <w:numId w:val="4"/>
         </w:numPr>
+        <w:spacing w:line="360" w:lineRule="auto"/>
         <w:rPr>
           <w:b/>
           <w:bCs/>
           <w:color w:val="auto"/>
-          <w:sz w:val="32"/>
-          <w:szCs w:val="32"/>
-        </w:rPr>
-      </w:pPr>
-      <w:bookmarkStart w:id="8" w:name="_Toc80880134"/>
+          <w:sz w:val="36"/>
+          <w:szCs w:val="36"/>
+        </w:rPr>
+      </w:pPr>
+      <w:bookmarkStart w:id="11" w:name="_Toc81489438"/>
       <w:r>
         <w:rPr>
           <w:b/>
           <w:bCs/>
           <w:color w:val="auto"/>
-          <w:sz w:val="32"/>
-          <w:szCs w:val="32"/>
+          <w:sz w:val="36"/>
+          <w:szCs w:val="36"/>
         </w:rPr>
         <w:lastRenderedPageBreak/>
-        <w:t>Методы закрашивания</w:t>
-      </w:r>
-      <w:bookmarkEnd w:id="8"/>
-    </w:p>
-    <w:p/>
-    <w:p/>
-    <w:p>
-      <w:pPr>
-        <w:spacing w:after="160" w:line="259" w:lineRule="auto"/>
+        <w:t>Конструкторская часть.</w:t>
+      </w:r>
+      <w:bookmarkEnd w:id="11"/>
+    </w:p>
+    <w:p>
+      <w:pPr>
+        <w:spacing w:line="360" w:lineRule="auto"/>
         <w:rPr>
           <w:rFonts w:asciiTheme="majorHAnsi" w:eastAsiaTheme="majorEastAsia" w:hAnsiTheme="majorHAnsi" w:cstheme="majorBidi"/>
           <w:b/>
@@ -6788,6 +7793,7 @@
           <w:ilvl w:val="0"/>
           <w:numId w:val="4"/>
         </w:numPr>
+        <w:spacing w:line="360" w:lineRule="auto"/>
         <w:rPr>
           <w:b/>
           <w:bCs/>
@@ -6796,7 +7802,7 @@
           <w:szCs w:val="36"/>
         </w:rPr>
       </w:pPr>
-      <w:bookmarkStart w:id="9" w:name="_Toc80880135"/>
+      <w:bookmarkStart w:id="12" w:name="_Toc81489439"/>
       <w:r>
         <w:rPr>
           <w:b/>
@@ -6806,13 +7812,13 @@
           <w:szCs w:val="36"/>
         </w:rPr>
         <w:lastRenderedPageBreak/>
-        <w:t>Конструкторская часть.</w:t>
-      </w:r>
-      <w:bookmarkEnd w:id="9"/>
-    </w:p>
-    <w:p>
-      <w:pPr>
-        <w:spacing w:after="160" w:line="259" w:lineRule="auto"/>
+        <w:t>Технологическая часть.</w:t>
+      </w:r>
+      <w:bookmarkEnd w:id="12"/>
+    </w:p>
+    <w:p>
+      <w:pPr>
+        <w:spacing w:line="360" w:lineRule="auto"/>
         <w:rPr>
           <w:rFonts w:asciiTheme="majorHAnsi" w:eastAsiaTheme="majorEastAsia" w:hAnsiTheme="majorHAnsi" w:cstheme="majorBidi"/>
           <w:b/>
@@ -6832,10 +7838,7 @@
     <w:p>
       <w:pPr>
         <w:pStyle w:val="1"/>
-        <w:numPr>
-          <w:ilvl w:val="0"/>
-          <w:numId w:val="4"/>
-        </w:numPr>
+        <w:spacing w:line="360" w:lineRule="auto"/>
         <w:rPr>
           <w:b/>
           <w:bCs/>
@@ -6844,7 +7847,7 @@
           <w:szCs w:val="36"/>
         </w:rPr>
       </w:pPr>
-      <w:bookmarkStart w:id="10" w:name="_Toc80880136"/>
+      <w:bookmarkStart w:id="13" w:name="_Toc81489440"/>
       <w:r>
         <w:rPr>
           <w:b/>
@@ -6854,13 +7857,13 @@
           <w:szCs w:val="36"/>
         </w:rPr>
         <w:lastRenderedPageBreak/>
-        <w:t>Технологическая часть.</w:t>
-      </w:r>
-      <w:bookmarkEnd w:id="10"/>
-    </w:p>
-    <w:p>
-      <w:pPr>
-        <w:spacing w:after="160" w:line="259" w:lineRule="auto"/>
+        <w:t>Заключение.</w:t>
+      </w:r>
+      <w:bookmarkEnd w:id="13"/>
+    </w:p>
+    <w:p>
+      <w:pPr>
+        <w:spacing w:line="360" w:lineRule="auto"/>
         <w:rPr>
           <w:rFonts w:asciiTheme="majorHAnsi" w:eastAsiaTheme="majorEastAsia" w:hAnsiTheme="majorHAnsi" w:cstheme="majorBidi"/>
           <w:b/>
@@ -6880,6 +7883,7 @@
     <w:p>
       <w:pPr>
         <w:pStyle w:val="1"/>
+        <w:spacing w:line="360" w:lineRule="auto"/>
         <w:rPr>
           <w:b/>
           <w:bCs/>
@@ -6888,7 +7892,7 @@
           <w:szCs w:val="36"/>
         </w:rPr>
       </w:pPr>
-      <w:bookmarkStart w:id="11" w:name="_Toc80880137"/>
+      <w:bookmarkStart w:id="14" w:name="_Toc81489441"/>
       <w:r>
         <w:rPr>
           <w:b/>
@@ -6898,55 +7902,15 @@
           <w:szCs w:val="36"/>
         </w:rPr>
         <w:lastRenderedPageBreak/>
-        <w:t>Заключение.</w:t>
-      </w:r>
-      <w:bookmarkEnd w:id="11"/>
-    </w:p>
-    <w:p>
-      <w:pPr>
-        <w:spacing w:after="160" w:line="259" w:lineRule="auto"/>
-        <w:rPr>
-          <w:rFonts w:asciiTheme="majorHAnsi" w:eastAsiaTheme="majorEastAsia" w:hAnsiTheme="majorHAnsi" w:cstheme="majorBidi"/>
-          <w:b/>
-          <w:bCs/>
-          <w:sz w:val="32"/>
-          <w:szCs w:val="32"/>
-        </w:rPr>
-      </w:pPr>
-      <w:r>
-        <w:rPr>
-          <w:b/>
-          <w:bCs/>
-        </w:rPr>
-        <w:br w:type="page"/>
-      </w:r>
-    </w:p>
-    <w:p>
-      <w:pPr>
-        <w:pStyle w:val="1"/>
-        <w:rPr>
-          <w:b/>
-          <w:bCs/>
-          <w:color w:val="auto"/>
-          <w:sz w:val="36"/>
-          <w:szCs w:val="36"/>
-        </w:rPr>
-      </w:pPr>
-      <w:bookmarkStart w:id="12" w:name="_Toc80880138"/>
-      <w:r>
-        <w:rPr>
-          <w:b/>
-          <w:bCs/>
-          <w:color w:val="auto"/>
-          <w:sz w:val="36"/>
-          <w:szCs w:val="36"/>
-        </w:rPr>
-        <w:lastRenderedPageBreak/>
         <w:t>Список литературы</w:t>
       </w:r>
-      <w:bookmarkEnd w:id="12"/>
-    </w:p>
-    <w:p/>
+      <w:bookmarkEnd w:id="14"/>
+    </w:p>
+    <w:p>
+      <w:pPr>
+        <w:spacing w:line="360" w:lineRule="auto"/>
+      </w:pPr>
+    </w:p>
     <w:p>
       <w:pPr>
         <w:pStyle w:val="a7"/>
@@ -6954,6 +7918,7 @@
           <w:ilvl w:val="0"/>
           <w:numId w:val="5"/>
         </w:numPr>
+        <w:spacing w:line="360" w:lineRule="auto"/>
         <w:rPr>
           <w:sz w:val="28"/>
           <w:szCs w:val="28"/>
@@ -6996,6 +7961,7 @@
           <w:ilvl w:val="0"/>
           <w:numId w:val="5"/>
         </w:numPr>
+        <w:spacing w:line="360" w:lineRule="auto"/>
         <w:rPr>
           <w:sz w:val="28"/>
           <w:szCs w:val="28"/>
@@ -7016,11 +7982,13 @@
           <w:ilvl w:val="0"/>
           <w:numId w:val="5"/>
         </w:numPr>
-        <w:rPr>
-          <w:sz w:val="28"/>
-          <w:szCs w:val="28"/>
-        </w:rPr>
-      </w:pPr>
+        <w:spacing w:line="360" w:lineRule="auto"/>
+        <w:rPr>
+          <w:sz w:val="28"/>
+          <w:szCs w:val="28"/>
+        </w:rPr>
+      </w:pPr>
+      <w:proofErr w:type="spellStart"/>
       <w:r>
         <w:rPr>
           <w:sz w:val="28"/>
@@ -7028,6 +7996,7 @@
         </w:rPr>
         <w:t>ПДФка</w:t>
       </w:r>
+      <w:proofErr w:type="spellEnd"/>
     </w:p>
     <w:p>
       <w:pPr>
@@ -7036,6 +8005,7 @@
           <w:ilvl w:val="0"/>
           <w:numId w:val="5"/>
         </w:numPr>
+        <w:spacing w:line="360" w:lineRule="auto"/>
         <w:rPr>
           <w:sz w:val="28"/>
           <w:szCs w:val="28"/>
@@ -7056,6 +8026,7 @@
           <w:ilvl w:val="0"/>
           <w:numId w:val="5"/>
         </w:numPr>
+        <w:spacing w:line="360" w:lineRule="auto"/>
         <w:rPr>
           <w:sz w:val="28"/>
           <w:szCs w:val="28"/>
@@ -7079,21 +8050,46 @@
           <w:ilvl w:val="0"/>
           <w:numId w:val="5"/>
         </w:numPr>
-        <w:rPr>
-          <w:sz w:val="28"/>
-          <w:szCs w:val="28"/>
-        </w:rPr>
-      </w:pPr>
-      <w:r>
-        <w:rPr>
-          <w:sz w:val="28"/>
-          <w:szCs w:val="28"/>
-        </w:rPr>
-        <w:t>http://compgraph.tpu.ru/zbuffer.htm</w:t>
+        <w:spacing w:line="360" w:lineRule="auto"/>
+        <w:rPr>
+          <w:sz w:val="28"/>
+          <w:szCs w:val="28"/>
+        </w:rPr>
+      </w:pPr>
+      <w:hyperlink r:id="rId15" w:history="1">
+        <w:r>
+          <w:rPr>
+            <w:rStyle w:val="a6"/>
+            <w:sz w:val="28"/>
+            <w:szCs w:val="28"/>
+          </w:rPr>
+          <w:t>http://compgraph.tpu.ru/zbuffer.htm</w:t>
+        </w:r>
+      </w:hyperlink>
+    </w:p>
+    <w:p>
+      <w:pPr>
+        <w:pStyle w:val="a7"/>
+        <w:numPr>
+          <w:ilvl w:val="0"/>
+          <w:numId w:val="5"/>
+        </w:numPr>
+        <w:spacing w:line="360" w:lineRule="auto"/>
+        <w:rPr>
+          <w:sz w:val="28"/>
+          <w:szCs w:val="28"/>
+        </w:rPr>
+      </w:pPr>
+      <w:r>
+        <w:rPr>
+          <w:sz w:val="28"/>
+          <w:szCs w:val="28"/>
+        </w:rPr>
+        <w:t xml:space="preserve">Роджерс </w:t>
       </w:r>
     </w:p>
     <w:sectPr>
-      <w:footerReference w:type="default" r:id="rId15"/>
+      <w:footerReference w:type="default" r:id="rId16"/>
       <w:pgSz w:w="11906" w:h="16838" w:code="9"/>
       <w:pgMar w:top="1134" w:right="851" w:bottom="1134" w:left="1418" w:header="709" w:footer="709" w:gutter="0"/>
       <w:cols w:space="708"/>
@@ -7105,7 +8101,7 @@
 </file>
 
 <file path=word/endnotes.xml><?xml version="1.0" encoding="utf-8"?>
-<w:endnotes xmlns:wpc="http://schemas.microsoft.com/office/word/2010/wordprocessingCanvas" xmlns:cx="http://schemas.microsoft.com/office/drawing/2014/chartex" xmlns:cx1="http://schemas.microsoft.com/office/drawing/2015/9/8/chartex" xmlns:mc="http://schemas.openxmlformats.org/markup-compatibility/2006" xmlns:o="urn:schemas-microsoft-com:office:office" xmlns:r="http://schemas.openxmlformats.org/officeDocument/2006/relationships" xmlns:m="http://schemas.openxmlformats.org/officeDocument/2006/math" xmlns:v="urn:schemas-microsoft-com:vml" xmlns:wp14="http://schemas.microsoft.com/office/word/2010/wordprocessingDrawing" xmlns:wp="http://schemas.openxmlformats.org/drawingml/2006/wordprocessingDrawing" xmlns:w10="urn:schemas-microsoft-com:office:word" xmlns:w="http://schemas.openxmlformats.org/wordprocessingml/2006/main" xmlns:w14="http://schemas.microsoft.com/office/word/2010/wordml" xmlns:w15="http://schemas.microsoft.com/office/word/2012/wordml" xmlns:w16se="http://schemas.microsoft.com/office/word/2015/wordml/symex" xmlns:wpg="http://schemas.microsoft.com/office/word/2010/wordprocessingGroup" xmlns:wpi="http://schemas.microsoft.com/office/word/2010/wordprocessingInk" xmlns:wne="http://schemas.microsoft.com/office/word/2006/wordml" xmlns:wps="http://schemas.microsoft.com/office/word/2010/wordprocessingShape" mc:Ignorable="w14 w15 w16se wp14">
+<w:endnotes xmlns:wpc="http://schemas.microsoft.com/office/word/2010/wordprocessingCanvas" xmlns:cx="http://schemas.microsoft.com/office/drawing/2014/chartex" xmlns:cx1="http://schemas.microsoft.com/office/drawing/2015/9/8/chartex" xmlns:cx2="http://schemas.microsoft.com/office/drawing/2015/10/21/chartex" xmlns:cx3="http://schemas.microsoft.com/office/drawing/2016/5/9/chartex" xmlns:cx4="http://schemas.microsoft.com/office/drawing/2016/5/10/chartex" xmlns:cx5="http://schemas.microsoft.com/office/drawing/2016/5/11/chartex" xmlns:cx6="http://schemas.microsoft.com/office/drawing/2016/5/12/chartex" xmlns:cx7="http://schemas.microsoft.com/office/drawing/2016/5/13/chartex" xmlns:cx8="http://schemas.microsoft.com/office/drawing/2016/5/14/chartex" xmlns:mc="http://schemas.openxmlformats.org/markup-compatibility/2006" xmlns:aink="http://schemas.microsoft.com/office/drawing/2016/ink" xmlns:am3d="http://schemas.microsoft.com/office/drawing/2017/model3d" xmlns:o="urn:schemas-microsoft-com:office:office" xmlns:r="http://schemas.openxmlformats.org/officeDocument/2006/relationships" xmlns:m="http://schemas.openxmlformats.org/officeDocument/2006/math" xmlns:v="urn:schemas-microsoft-com:vml" xmlns:wp14="http://schemas.microsoft.com/office/word/2010/wordprocessingDrawing" xmlns:wp="http://schemas.openxmlformats.org/drawingml/2006/wordprocessingDrawing" xmlns:w10="urn:schemas-microsoft-com:office:word" xmlns:w="http://schemas.openxmlformats.org/wordprocessingml/2006/main" xmlns:w14="http://schemas.microsoft.com/office/word/2010/wordml" xmlns:w15="http://schemas.microsoft.com/office/word/2012/wordml" xmlns:w16cex="http://schemas.microsoft.com/office/word/2018/wordml/cex" xmlns:w16cid="http://schemas.microsoft.com/office/word/2016/wordml/cid" xmlns:w16="http://schemas.microsoft.com/office/word/2018/wordml" xmlns:w16sdtdh="http://schemas.microsoft.com/office/word/2020/wordml/sdtdatahash" xmlns:w16se="http://schemas.microsoft.com/office/word/2015/wordml/symex" xmlns:wpg="http://schemas.microsoft.com/office/word/2010/wordprocessingGroup" xmlns:wpi="http://schemas.microsoft.com/office/word/2010/wordprocessingInk" xmlns:wne="http://schemas.microsoft.com/office/word/2006/wordml" xmlns:wps="http://schemas.microsoft.com/office/word/2010/wordprocessingShape" mc:Ignorable="w14 w15 w16se w16cid w16 w16cex w16sdtdh wp14">
   <w:endnote w:type="separator" w:id="-1">
     <w:p>
       <w:r>
@@ -7124,7 +8120,7 @@
 </file>
 
 <file path=word/footer1.xml><?xml version="1.0" encoding="utf-8"?>
-<w:ftr xmlns:wpc="http://schemas.microsoft.com/office/word/2010/wordprocessingCanvas" xmlns:cx="http://schemas.microsoft.com/office/drawing/2014/chartex" xmlns:cx1="http://schemas.microsoft.com/office/drawing/2015/9/8/chartex" xmlns:mc="http://schemas.openxmlformats.org/markup-compatibility/2006" xmlns:o="urn:schemas-microsoft-com:office:office" xmlns:r="http://schemas.openxmlformats.org/officeDocument/2006/relationships" xmlns:m="http://schemas.openxmlformats.org/officeDocument/2006/math" xmlns:v="urn:schemas-microsoft-com:vml" xmlns:wp14="http://schemas.microsoft.com/office/word/2010/wordprocessingDrawing" xmlns:wp="http://schemas.openxmlformats.org/drawingml/2006/wordprocessingDrawing" xmlns:w10="urn:schemas-microsoft-com:office:word" xmlns:w="http://schemas.openxmlformats.org/wordprocessingml/2006/main" xmlns:w14="http://schemas.microsoft.com/office/word/2010/wordml" xmlns:w15="http://schemas.microsoft.com/office/word/2012/wordml" xmlns:w16se="http://schemas.microsoft.com/office/word/2015/wordml/symex" xmlns:wpg="http://schemas.microsoft.com/office/word/2010/wordprocessingGroup" xmlns:wpi="http://schemas.microsoft.com/office/word/2010/wordprocessingInk" xmlns:wne="http://schemas.microsoft.com/office/word/2006/wordml" xmlns:wps="http://schemas.microsoft.com/office/word/2010/wordprocessingShape" mc:Ignorable="w14 w15 w16se wp14">
+<w:ftr xmlns:wpc="http://schemas.microsoft.com/office/word/2010/wordprocessingCanvas" xmlns:cx="http://schemas.microsoft.com/office/drawing/2014/chartex" xmlns:cx1="http://schemas.microsoft.com/office/drawing/2015/9/8/chartex" xmlns:cx2="http://schemas.microsoft.com/office/drawing/2015/10/21/chartex" xmlns:cx3="http://schemas.microsoft.com/office/drawing/2016/5/9/chartex" xmlns:cx4="http://schemas.microsoft.com/office/drawing/2016/5/10/chartex" xmlns:cx5="http://schemas.microsoft.com/office/drawing/2016/5/11/chartex" xmlns:cx6="http://schemas.microsoft.com/office/drawing/2016/5/12/chartex" xmlns:cx7="http://schemas.microsoft.com/office/drawing/2016/5/13/chartex" xmlns:cx8="http://schemas.microsoft.com/office/drawing/2016/5/14/chartex" xmlns:mc="http://schemas.openxmlformats.org/markup-compatibility/2006" xmlns:aink="http://schemas.microsoft.com/office/drawing/2016/ink" xmlns:am3d="http://schemas.microsoft.com/office/drawing/2017/model3d" xmlns:o="urn:schemas-microsoft-com:office:office" xmlns:r="http://schemas.openxmlformats.org/officeDocument/2006/relationships" xmlns:m="http://schemas.openxmlformats.org/officeDocument/2006/math" xmlns:v="urn:schemas-microsoft-com:vml" xmlns:wp14="http://schemas.microsoft.com/office/word/2010/wordprocessingDrawing" xmlns:wp="http://schemas.openxmlformats.org/drawingml/2006/wordprocessingDrawing" xmlns:w10="urn:schemas-microsoft-com:office:word" xmlns:w="http://schemas.openxmlformats.org/wordprocessingml/2006/main" xmlns:w14="http://schemas.microsoft.com/office/word/2010/wordml" xmlns:w15="http://schemas.microsoft.com/office/word/2012/wordml" xmlns:w16cex="http://schemas.microsoft.com/office/word/2018/wordml/cex" xmlns:w16cid="http://schemas.microsoft.com/office/word/2016/wordml/cid" xmlns:w16="http://schemas.microsoft.com/office/word/2018/wordml" xmlns:w16sdtdh="http://schemas.microsoft.com/office/word/2020/wordml/sdtdatahash" xmlns:w16se="http://schemas.microsoft.com/office/word/2015/wordml/symex" xmlns:wpg="http://schemas.microsoft.com/office/word/2010/wordprocessingGroup" xmlns:wpi="http://schemas.microsoft.com/office/word/2010/wordprocessingInk" xmlns:wne="http://schemas.microsoft.com/office/word/2006/wordml" xmlns:wps="http://schemas.microsoft.com/office/word/2010/wordprocessingShape" mc:Ignorable="w14 w15 w16se w16cid w16 w16cex w16sdtdh wp14">
   <w:sdt>
     <w:sdtPr>
       <w:id w:val="1792471560"/>
@@ -7197,7 +8193,7 @@
 </file>
 
 <file path=word/footnotes.xml><?xml version="1.0" encoding="utf-8"?>
-<w:footnotes xmlns:wpc="http://schemas.microsoft.com/office/word/2010/wordprocessingCanvas" xmlns:cx="http://schemas.microsoft.com/office/drawing/2014/chartex" xmlns:cx1="http://schemas.microsoft.com/office/drawing/2015/9/8/chartex" xmlns:mc="http://schemas.openxmlformats.org/markup-compatibility/2006" xmlns:o="urn:schemas-microsoft-com:office:office" xmlns:r="http://schemas.openxmlformats.org/officeDocument/2006/relationships" xmlns:m="http://schemas.openxmlformats.org/officeDocument/2006/math" xmlns:v="urn:schemas-microsoft-com:vml" xmlns:wp14="http://schemas.microsoft.com/office/word/2010/wordprocessingDrawing" xmlns:wp="http://schemas.openxmlformats.org/drawingml/2006/wordprocessingDrawing" xmlns:w10="urn:schemas-microsoft-com:office:word" xmlns:w="http://schemas.openxmlformats.org/wordprocessingml/2006/main" xmlns:w14="http://schemas.microsoft.com/office/word/2010/wordml" xmlns:w15="http://schemas.microsoft.com/office/word/2012/wordml" xmlns:w16se="http://schemas.microsoft.com/office/word/2015/wordml/symex" xmlns:wpg="http://schemas.microsoft.com/office/word/2010/wordprocessingGroup" xmlns:wpi="http://schemas.microsoft.com/office/word/2010/wordprocessingInk" xmlns:wne="http://schemas.microsoft.com/office/word/2006/wordml" xmlns:wps="http://schemas.microsoft.com/office/word/2010/wordprocessingShape" mc:Ignorable="w14 w15 w16se wp14">
+<w:footnotes xmlns:wpc="http://schemas.microsoft.com/office/word/2010/wordprocessingCanvas" xmlns:cx="http://schemas.microsoft.com/office/drawing/2014/chartex" xmlns:cx1="http://schemas.microsoft.com/office/drawing/2015/9/8/chartex" xmlns:cx2="http://schemas.microsoft.com/office/drawing/2015/10/21/chartex" xmlns:cx3="http://schemas.microsoft.com/office/drawing/2016/5/9/chartex" xmlns:cx4="http://schemas.microsoft.com/office/drawing/2016/5/10/chartex" xmlns:cx5="http://schemas.microsoft.com/office/drawing/2016/5/11/chartex" xmlns:cx6="http://schemas.microsoft.com/office/drawing/2016/5/12/chartex" xmlns:cx7="http://schemas.microsoft.com/office/drawing/2016/5/13/chartex" xmlns:cx8="http://schemas.microsoft.com/office/drawing/2016/5/14/chartex" xmlns:mc="http://schemas.openxmlformats.org/markup-compatibility/2006" xmlns:aink="http://schemas.microsoft.com/office/drawing/2016/ink" xmlns:am3d="http://schemas.microsoft.com/office/drawing/2017/model3d" xmlns:o="urn:schemas-microsoft-com:office:office" xmlns:r="http://schemas.openxmlformats.org/officeDocument/2006/relationships" xmlns:m="http://schemas.openxmlformats.org/officeDocument/2006/math" xmlns:v="urn:schemas-microsoft-com:vml" xmlns:wp14="http://schemas.microsoft.com/office/word/2010/wordprocessingDrawing" xmlns:wp="http://schemas.openxmlformats.org/drawingml/2006/wordprocessingDrawing" xmlns:w10="urn:schemas-microsoft-com:office:word" xmlns:w="http://schemas.openxmlformats.org/wordprocessingml/2006/main" xmlns:w14="http://schemas.microsoft.com/office/word/2010/wordml" xmlns:w15="http://schemas.microsoft.com/office/word/2012/wordml" xmlns:w16cex="http://schemas.microsoft.com/office/word/2018/wordml/cex" xmlns:w16cid="http://schemas.microsoft.com/office/word/2016/wordml/cid" xmlns:w16="http://schemas.microsoft.com/office/word/2018/wordml" xmlns:w16sdtdh="http://schemas.microsoft.com/office/word/2020/wordml/sdtdatahash" xmlns:w16se="http://schemas.microsoft.com/office/word/2015/wordml/symex" xmlns:wpg="http://schemas.microsoft.com/office/word/2010/wordprocessingGroup" xmlns:wpi="http://schemas.microsoft.com/office/word/2010/wordprocessingInk" xmlns:wne="http://schemas.microsoft.com/office/word/2006/wordml" xmlns:wps="http://schemas.microsoft.com/office/word/2010/wordprocessingShape" mc:Ignorable="w14 w15 w16se w16cid w16 w16cex w16sdtdh wp14">
   <w:footnote w:type="separator" w:id="-1">
     <w:p>
       <w:r>
@@ -7234,6 +8230,22 @@
       </w:r>
       <w:r>
         <w:t xml:space="preserve"> 10</w:t>
+      </w:r>
+    </w:p>
+  </w:footnote>
+  <w:footnote w:id="2">
+    <w:p>
+      <w:pPr>
+        <w:pStyle w:val="ac"/>
+      </w:pPr>
+      <w:r>
+        <w:rPr>
+          <w:rStyle w:val="ae"/>
+        </w:rPr>
+        <w:footnoteRef/>
+      </w:r>
+      <w:r>
+        <w:t xml:space="preserve"> Отрисовку всех объектов здесь не следует считать минусом, так как объектов будет не так много</w:t>
       </w:r>
     </w:p>
   </w:footnote>
@@ -7241,7 +8253,7 @@
 </file>
 
 <file path=word/numbering.xml><?xml version="1.0" encoding="utf-8"?>
-<w:numbering xmlns:wpc="http://schemas.microsoft.com/office/word/2010/wordprocessingCanvas" xmlns:cx="http://schemas.microsoft.com/office/drawing/2014/chartex" xmlns:cx1="http://schemas.microsoft.com/office/drawing/2015/9/8/chartex" xmlns:mc="http://schemas.openxmlformats.org/markup-compatibility/2006" xmlns:o="urn:schemas-microsoft-com:office:office" xmlns:r="http://schemas.openxmlformats.org/officeDocument/2006/relationships" xmlns:m="http://schemas.openxmlformats.org/officeDocument/2006/math" xmlns:v="urn:schemas-microsoft-com:vml" xmlns:wp14="http://schemas.microsoft.com/office/word/2010/wordprocessingDrawing" xmlns:wp="http://schemas.openxmlformats.org/drawingml/2006/wordprocessingDrawing" xmlns:w10="urn:schemas-microsoft-com:office:word" xmlns:w="http://schemas.openxmlformats.org/wordprocessingml/2006/main" xmlns:w14="http://schemas.microsoft.com/office/word/2010/wordml" xmlns:w15="http://schemas.microsoft.com/office/word/2012/wordml" xmlns:w16se="http://schemas.microsoft.com/office/word/2015/wordml/symex" xmlns:wpg="http://schemas.microsoft.com/office/word/2010/wordprocessingGroup" xmlns:wpi="http://schemas.microsoft.com/office/word/2010/wordprocessingInk" xmlns:wne="http://schemas.microsoft.com/office/word/2006/wordml" xmlns:wps="http://schemas.microsoft.com/office/word/2010/wordprocessingShape" mc:Ignorable="w14 w15 w16se wp14">
+<w:numbering xmlns:wpc="http://schemas.microsoft.com/office/word/2010/wordprocessingCanvas" xmlns:cx="http://schemas.microsoft.com/office/drawing/2014/chartex" xmlns:cx1="http://schemas.microsoft.com/office/drawing/2015/9/8/chartex" xmlns:cx2="http://schemas.microsoft.com/office/drawing/2015/10/21/chartex" xmlns:cx3="http://schemas.microsoft.com/office/drawing/2016/5/9/chartex" xmlns:cx4="http://schemas.microsoft.com/office/drawing/2016/5/10/chartex" xmlns:cx5="http://schemas.microsoft.com/office/drawing/2016/5/11/chartex" xmlns:cx6="http://schemas.microsoft.com/office/drawing/2016/5/12/chartex" xmlns:cx7="http://schemas.microsoft.com/office/drawing/2016/5/13/chartex" xmlns:cx8="http://schemas.microsoft.com/office/drawing/2016/5/14/chartex" xmlns:mc="http://schemas.openxmlformats.org/markup-compatibility/2006" xmlns:aink="http://schemas.microsoft.com/office/drawing/2016/ink" xmlns:am3d="http://schemas.microsoft.com/office/drawing/2017/model3d" xmlns:o="urn:schemas-microsoft-com:office:office" xmlns:r="http://schemas.openxmlformats.org/officeDocument/2006/relationships" xmlns:m="http://schemas.openxmlformats.org/officeDocument/2006/math" xmlns:v="urn:schemas-microsoft-com:vml" xmlns:wp14="http://schemas.microsoft.com/office/word/2010/wordprocessingDrawing" xmlns:wp="http://schemas.openxmlformats.org/drawingml/2006/wordprocessingDrawing" xmlns:w10="urn:schemas-microsoft-com:office:word" xmlns:w="http://schemas.openxmlformats.org/wordprocessingml/2006/main" xmlns:w14="http://schemas.microsoft.com/office/word/2010/wordml" xmlns:w15="http://schemas.microsoft.com/office/word/2012/wordml" xmlns:w16cex="http://schemas.microsoft.com/office/word/2018/wordml/cex" xmlns:w16cid="http://schemas.microsoft.com/office/word/2016/wordml/cid" xmlns:w16="http://schemas.microsoft.com/office/word/2018/wordml" xmlns:w16sdtdh="http://schemas.microsoft.com/office/word/2020/wordml/sdtdatahash" xmlns:w16se="http://schemas.microsoft.com/office/word/2015/wordml/symex" xmlns:wpg="http://schemas.microsoft.com/office/word/2010/wordprocessingGroup" xmlns:wpi="http://schemas.microsoft.com/office/word/2010/wordprocessingInk" xmlns:wne="http://schemas.microsoft.com/office/word/2006/wordml" xmlns:wps="http://schemas.microsoft.com/office/word/2010/wordprocessingShape" mc:Ignorable="w14 w15 w16se w16cid w16 w16cex w16sdtdh wp14">
   <w:abstractNum w:abstractNumId="0" w15:restartNumberingAfterBreak="0">
     <w:nsid w:val="05AF4826"/>
     <w:multiLevelType w:val="hybridMultilevel"/>
@@ -7792,6 +8804,95 @@
     </w:lvl>
   </w:abstractNum>
   <w:abstractNum w:abstractNumId="5" w15:restartNumberingAfterBreak="0">
+    <w:nsid w:val="1B2512D6"/>
+    <w:multiLevelType w:val="hybridMultilevel"/>
+    <w:tmpl w:val="13E49956"/>
+    <w:lvl w:ilvl="0" w:tplc="21CE6682">
+      <w:start w:val="1"/>
+      <w:numFmt w:val="decimal"/>
+      <w:lvlText w:val="%1)"/>
+      <w:lvlJc w:val="left"/>
+      <w:pPr>
+        <w:ind w:left="1069" w:hanging="360"/>
+      </w:pPr>
+      <w:rPr>
+        <w:rFonts w:hint="default"/>
+      </w:rPr>
+    </w:lvl>
+    <w:lvl w:ilvl="1" w:tplc="04190019" w:tentative="1">
+      <w:start w:val="1"/>
+      <w:numFmt w:val="lowerLetter"/>
+      <w:lvlText w:val="%2."/>
+      <w:lvlJc w:val="left"/>
+      <w:pPr>
+        <w:ind w:left="1789" w:hanging="360"/>
+      </w:pPr>
+    </w:lvl>
+    <w:lvl w:ilvl="2" w:tplc="0419001B" w:tentative="1">
+      <w:start w:val="1"/>
+      <w:numFmt w:val="lowerRoman"/>
+      <w:lvlText w:val="%3."/>
+      <w:lvlJc w:val="right"/>
+      <w:pPr>
+        <w:ind w:left="2509" w:hanging="180"/>
+      </w:pPr>
+    </w:lvl>
+    <w:lvl w:ilvl="3" w:tplc="0419000F" w:tentative="1">
+      <w:start w:val="1"/>
+      <w:numFmt w:val="decimal"/>
+      <w:lvlText w:val="%4."/>
+      <w:lvlJc w:val="left"/>
+      <w:pPr>
+        <w:ind w:left="3229" w:hanging="360"/>
+      </w:pPr>
+    </w:lvl>
+    <w:lvl w:ilvl="4" w:tplc="04190019" w:tentative="1">
+      <w:start w:val="1"/>
+      <w:numFmt w:val="lowerLetter"/>
+      <w:lvlText w:val="%5."/>
+      <w:lvlJc w:val="left"/>
+      <w:pPr>
+        <w:ind w:left="3949" w:hanging="360"/>
+      </w:pPr>
+    </w:lvl>
+    <w:lvl w:ilvl="5" w:tplc="0419001B" w:tentative="1">
+      <w:start w:val="1"/>
+      <w:numFmt w:val="lowerRoman"/>
+      <w:lvlText w:val="%6."/>
+      <w:lvlJc w:val="right"/>
+      <w:pPr>
+        <w:ind w:left="4669" w:hanging="180"/>
+      </w:pPr>
+    </w:lvl>
+    <w:lvl w:ilvl="6" w:tplc="0419000F" w:tentative="1">
+      <w:start w:val="1"/>
+      <w:numFmt w:val="decimal"/>
+      <w:lvlText w:val="%7."/>
+      <w:lvlJc w:val="left"/>
+      <w:pPr>
+        <w:ind w:left="5389" w:hanging="360"/>
+      </w:pPr>
+    </w:lvl>
+    <w:lvl w:ilvl="7" w:tplc="04190019" w:tentative="1">
+      <w:start w:val="1"/>
+      <w:numFmt w:val="lowerLetter"/>
+      <w:lvlText w:val="%8."/>
+      <w:lvlJc w:val="left"/>
+      <w:pPr>
+        <w:ind w:left="6109" w:hanging="360"/>
+      </w:pPr>
+    </w:lvl>
+    <w:lvl w:ilvl="8" w:tplc="0419001B" w:tentative="1">
+      <w:start w:val="1"/>
+      <w:numFmt w:val="lowerRoman"/>
+      <w:lvlText w:val="%9."/>
+      <w:lvlJc w:val="right"/>
+      <w:pPr>
+        <w:ind w:left="6829" w:hanging="180"/>
+      </w:pPr>
+    </w:lvl>
+  </w:abstractNum>
+  <w:abstractNum w:abstractNumId="6" w15:restartNumberingAfterBreak="0">
     <w:nsid w:val="1E904212"/>
     <w:multiLevelType w:val="hybridMultilevel"/>
     <w:tmpl w:val="8AF6AAD6"/>
@@ -7880,7 +8981,7 @@
       </w:pPr>
     </w:lvl>
   </w:abstractNum>
-  <w:abstractNum w:abstractNumId="6" w15:restartNumberingAfterBreak="0">
+  <w:abstractNum w:abstractNumId="7" w15:restartNumberingAfterBreak="0">
     <w:nsid w:val="21224680"/>
     <w:multiLevelType w:val="hybridMultilevel"/>
     <w:tmpl w:val="B77C8B80"/>
@@ -7993,7 +9094,7 @@
       </w:rPr>
     </w:lvl>
   </w:abstractNum>
-  <w:abstractNum w:abstractNumId="7" w15:restartNumberingAfterBreak="0">
+  <w:abstractNum w:abstractNumId="8" w15:restartNumberingAfterBreak="0">
     <w:nsid w:val="21822C5C"/>
     <w:multiLevelType w:val="hybridMultilevel"/>
     <w:tmpl w:val="2EC497C0"/>
@@ -8082,7 +9183,7 @@
       </w:pPr>
     </w:lvl>
   </w:abstractNum>
-  <w:abstractNum w:abstractNumId="8" w15:restartNumberingAfterBreak="0">
+  <w:abstractNum w:abstractNumId="9" w15:restartNumberingAfterBreak="0">
     <w:nsid w:val="21E74B95"/>
     <w:multiLevelType w:val="hybridMultilevel"/>
     <w:tmpl w:val="B72480B4"/>
@@ -8195,7 +9296,7 @@
       </w:rPr>
     </w:lvl>
   </w:abstractNum>
-  <w:abstractNum w:abstractNumId="9" w15:restartNumberingAfterBreak="0">
+  <w:abstractNum w:abstractNumId="10" w15:restartNumberingAfterBreak="0">
     <w:nsid w:val="24A04ACB"/>
     <w:multiLevelType w:val="hybridMultilevel"/>
     <w:tmpl w:val="87AC3AF8"/>
@@ -8289,7 +9390,7 @@
       </w:pPr>
     </w:lvl>
   </w:abstractNum>
-  <w:abstractNum w:abstractNumId="10" w15:restartNumberingAfterBreak="0">
+  <w:abstractNum w:abstractNumId="11" w15:restartNumberingAfterBreak="0">
     <w:nsid w:val="29530C35"/>
     <w:multiLevelType w:val="hybridMultilevel"/>
     <w:tmpl w:val="C956A0E0"/>
@@ -8402,7 +9503,7 @@
       </w:rPr>
     </w:lvl>
   </w:abstractNum>
-  <w:abstractNum w:abstractNumId="11" w15:restartNumberingAfterBreak="0">
+  <w:abstractNum w:abstractNumId="12" w15:restartNumberingAfterBreak="0">
     <w:nsid w:val="399C5E5C"/>
     <w:multiLevelType w:val="hybridMultilevel"/>
     <w:tmpl w:val="4E72EF74"/>
@@ -8517,7 +9618,7 @@
       </w:rPr>
     </w:lvl>
   </w:abstractNum>
-  <w:abstractNum w:abstractNumId="12" w15:restartNumberingAfterBreak="0">
+  <w:abstractNum w:abstractNumId="13" w15:restartNumberingAfterBreak="0">
     <w:nsid w:val="3DAC2DF0"/>
     <w:multiLevelType w:val="hybridMultilevel"/>
     <w:tmpl w:val="79B6C38E"/>
@@ -8630,7 +9731,7 @@
       </w:rPr>
     </w:lvl>
   </w:abstractNum>
-  <w:abstractNum w:abstractNumId="13" w15:restartNumberingAfterBreak="0">
+  <w:abstractNum w:abstractNumId="14" w15:restartNumberingAfterBreak="0">
     <w:nsid w:val="3F17130C"/>
     <w:multiLevelType w:val="hybridMultilevel"/>
     <w:tmpl w:val="09649466"/>
@@ -8745,7 +9846,7 @@
       </w:rPr>
     </w:lvl>
   </w:abstractNum>
-  <w:abstractNum w:abstractNumId="14" w15:restartNumberingAfterBreak="0">
+  <w:abstractNum w:abstractNumId="15" w15:restartNumberingAfterBreak="0">
     <w:nsid w:val="48C869BF"/>
     <w:multiLevelType w:val="hybridMultilevel"/>
     <w:tmpl w:val="835AAD58"/>
@@ -8858,7 +9959,7 @@
       </w:rPr>
     </w:lvl>
   </w:abstractNum>
-  <w:abstractNum w:abstractNumId="15" w15:restartNumberingAfterBreak="0">
+  <w:abstractNum w:abstractNumId="16" w15:restartNumberingAfterBreak="0">
     <w:nsid w:val="4BD85371"/>
     <w:multiLevelType w:val="hybridMultilevel"/>
     <w:tmpl w:val="B7C21090"/>
@@ -8971,7 +10072,7 @@
       </w:rPr>
     </w:lvl>
   </w:abstractNum>
-  <w:abstractNum w:abstractNumId="16" w15:restartNumberingAfterBreak="0">
+  <w:abstractNum w:abstractNumId="17" w15:restartNumberingAfterBreak="0">
     <w:nsid w:val="4DB57103"/>
     <w:multiLevelType w:val="hybridMultilevel"/>
     <w:tmpl w:val="2982DE68"/>
@@ -9060,7 +10161,7 @@
       </w:pPr>
     </w:lvl>
   </w:abstractNum>
-  <w:abstractNum w:abstractNumId="17" w15:restartNumberingAfterBreak="0">
+  <w:abstractNum w:abstractNumId="18" w15:restartNumberingAfterBreak="0">
     <w:nsid w:val="5B2B5167"/>
     <w:multiLevelType w:val="hybridMultilevel"/>
     <w:tmpl w:val="50762342"/>
@@ -9173,7 +10274,7 @@
       </w:rPr>
     </w:lvl>
   </w:abstractNum>
-  <w:abstractNum w:abstractNumId="18" w15:restartNumberingAfterBreak="0">
+  <w:abstractNum w:abstractNumId="19" w15:restartNumberingAfterBreak="0">
     <w:nsid w:val="5D666330"/>
     <w:multiLevelType w:val="hybridMultilevel"/>
     <w:tmpl w:val="08C2732A"/>
@@ -9262,7 +10363,96 @@
       </w:pPr>
     </w:lvl>
   </w:abstractNum>
-  <w:abstractNum w:abstractNumId="19" w15:restartNumberingAfterBreak="0">
+  <w:abstractNum w:abstractNumId="20" w15:restartNumberingAfterBreak="0">
+    <w:nsid w:val="5F0D5025"/>
+    <w:multiLevelType w:val="hybridMultilevel"/>
+    <w:tmpl w:val="75C20B5A"/>
+    <w:lvl w:ilvl="0" w:tplc="04190011">
+      <w:start w:val="1"/>
+      <w:numFmt w:val="decimal"/>
+      <w:lvlText w:val="%1)"/>
+      <w:lvlJc w:val="left"/>
+      <w:pPr>
+        <w:ind w:left="720" w:hanging="360"/>
+      </w:pPr>
+      <w:rPr>
+        <w:rFonts w:hint="default"/>
+      </w:rPr>
+    </w:lvl>
+    <w:lvl w:ilvl="1" w:tplc="04190019" w:tentative="1">
+      <w:start w:val="1"/>
+      <w:numFmt w:val="lowerLetter"/>
+      <w:lvlText w:val="%2."/>
+      <w:lvlJc w:val="left"/>
+      <w:pPr>
+        <w:ind w:left="1440" w:hanging="360"/>
+      </w:pPr>
+    </w:lvl>
+    <w:lvl w:ilvl="2" w:tplc="0419001B" w:tentative="1">
+      <w:start w:val="1"/>
+      <w:numFmt w:val="lowerRoman"/>
+      <w:lvlText w:val="%3."/>
+      <w:lvlJc w:val="right"/>
+      <w:pPr>
+        <w:ind w:left="2160" w:hanging="180"/>
+      </w:pPr>
+    </w:lvl>
+    <w:lvl w:ilvl="3" w:tplc="0419000F" w:tentative="1">
+      <w:start w:val="1"/>
+      <w:numFmt w:val="decimal"/>
+      <w:lvlText w:val="%4."/>
+      <w:lvlJc w:val="left"/>
+      <w:pPr>
+        <w:ind w:left="2880" w:hanging="360"/>
+      </w:pPr>
+    </w:lvl>
+    <w:lvl w:ilvl="4" w:tplc="04190019" w:tentative="1">
+      <w:start w:val="1"/>
+      <w:numFmt w:val="lowerLetter"/>
+      <w:lvlText w:val="%5."/>
+      <w:lvlJc w:val="left"/>
+      <w:pPr>
+        <w:ind w:left="3600" w:hanging="360"/>
+      </w:pPr>
+    </w:lvl>
+    <w:lvl w:ilvl="5" w:tplc="0419001B" w:tentative="1">
+      <w:start w:val="1"/>
+      <w:numFmt w:val="lowerRoman"/>
+      <w:lvlText w:val="%6."/>
+      <w:lvlJc w:val="right"/>
+      <w:pPr>
+        <w:ind w:left="4320" w:hanging="180"/>
+      </w:pPr>
+    </w:lvl>
+    <w:lvl w:ilvl="6" w:tplc="0419000F" w:tentative="1">
+      <w:start w:val="1"/>
+      <w:numFmt w:val="decimal"/>
+      <w:lvlText w:val="%7."/>
+      <w:lvlJc w:val="left"/>
+      <w:pPr>
+        <w:ind w:left="5040" w:hanging="360"/>
+      </w:pPr>
+    </w:lvl>
+    <w:lvl w:ilvl="7" w:tplc="04190019" w:tentative="1">
+      <w:start w:val="1"/>
+      <w:numFmt w:val="lowerLetter"/>
+      <w:lvlText w:val="%8."/>
+      <w:lvlJc w:val="left"/>
+      <w:pPr>
+        <w:ind w:left="5760" w:hanging="360"/>
+      </w:pPr>
+    </w:lvl>
+    <w:lvl w:ilvl="8" w:tplc="0419001B" w:tentative="1">
+      <w:start w:val="1"/>
+      <w:numFmt w:val="lowerRoman"/>
+      <w:lvlText w:val="%9."/>
+      <w:lvlJc w:val="right"/>
+      <w:pPr>
+        <w:ind w:left="6480" w:hanging="180"/>
+      </w:pPr>
+    </w:lvl>
+  </w:abstractNum>
+  <w:abstractNum w:abstractNumId="21" w15:restartNumberingAfterBreak="0">
     <w:nsid w:val="60770483"/>
     <w:multiLevelType w:val="hybridMultilevel"/>
     <w:tmpl w:val="68BEA04A"/>
@@ -9375,7 +10565,7 @@
       </w:rPr>
     </w:lvl>
   </w:abstractNum>
-  <w:abstractNum w:abstractNumId="20" w15:restartNumberingAfterBreak="0">
+  <w:abstractNum w:abstractNumId="22" w15:restartNumberingAfterBreak="0">
     <w:nsid w:val="7CA34C88"/>
     <w:multiLevelType w:val="hybridMultilevel"/>
     <w:tmpl w:val="A19434A6"/>
@@ -9488,7 +10678,7 @@
       </w:rPr>
     </w:lvl>
   </w:abstractNum>
-  <w:abstractNum w:abstractNumId="21" w15:restartNumberingAfterBreak="0">
+  <w:abstractNum w:abstractNumId="23" w15:restartNumberingAfterBreak="0">
     <w:nsid w:val="7DC9527B"/>
     <w:multiLevelType w:val="hybridMultilevel"/>
     <w:tmpl w:val="73D0592E"/>
@@ -9581,7 +10771,7 @@
     <w:abstractNumId w:val="3"/>
   </w:num>
   <w:num w:numId="2">
-    <w:abstractNumId w:val="9"/>
+    <w:abstractNumId w:val="10"/>
     <w:lvlOverride w:ilvl="0">
       <w:startOverride w:val="2"/>
     </w:lvlOverride>
@@ -9617,64 +10807,70 @@
     <w:abstractNumId w:val="1"/>
   </w:num>
   <w:num w:numId="5">
-    <w:abstractNumId w:val="5"/>
+    <w:abstractNumId w:val="6"/>
   </w:num>
   <w:num w:numId="6">
-    <w:abstractNumId w:val="16"/>
+    <w:abstractNumId w:val="17"/>
   </w:num>
   <w:num w:numId="7">
-    <w:abstractNumId w:val="21"/>
+    <w:abstractNumId w:val="23"/>
   </w:num>
   <w:num w:numId="8">
-    <w:abstractNumId w:val="20"/>
+    <w:abstractNumId w:val="22"/>
   </w:num>
   <w:num w:numId="9">
-    <w:abstractNumId w:val="17"/>
+    <w:abstractNumId w:val="18"/>
   </w:num>
   <w:num w:numId="10">
-    <w:abstractNumId w:val="14"/>
+    <w:abstractNumId w:val="15"/>
   </w:num>
   <w:num w:numId="11">
     <w:abstractNumId w:val="2"/>
   </w:num>
   <w:num w:numId="12">
+    <w:abstractNumId w:val="21"/>
+  </w:num>
+  <w:num w:numId="13">
+    <w:abstractNumId w:val="9"/>
+  </w:num>
+  <w:num w:numId="14">
+    <w:abstractNumId w:val="14"/>
+  </w:num>
+  <w:num w:numId="15">
+    <w:abstractNumId w:val="12"/>
+  </w:num>
+  <w:num w:numId="16">
+    <w:abstractNumId w:val="8"/>
+  </w:num>
+  <w:num w:numId="17">
     <w:abstractNumId w:val="19"/>
   </w:num>
-  <w:num w:numId="13">
-    <w:abstractNumId w:val="8"/>
+  <w:num w:numId="18">
+    <w:abstractNumId w:val="7"/>
   </w:num>
-  <w:num w:numId="14">
-    <w:abstractNumId w:val="13"/>
-  </w:num>
-  <w:num w:numId="15">
+  <w:num w:numId="19">
     <w:abstractNumId w:val="11"/>
   </w:num>
-  <w:num w:numId="16">
-    <w:abstractNumId w:val="7"/>
-  </w:num>
-  <w:num w:numId="17">
-    <w:abstractNumId w:val="18"/>
-  </w:num>
-  <w:num w:numId="18">
-    <w:abstractNumId w:val="6"/>
-  </w:num>
-  <w:num w:numId="19">
-    <w:abstractNumId w:val="10"/>
-  </w:num>
   <w:num w:numId="20">
-    <w:abstractNumId w:val="15"/>
+    <w:abstractNumId w:val="16"/>
   </w:num>
   <w:num w:numId="21">
     <w:abstractNumId w:val="4"/>
   </w:num>
   <w:num w:numId="22">
-    <w:abstractNumId w:val="12"/>
+    <w:abstractNumId w:val="13"/>
+  </w:num>
+  <w:num w:numId="23">
+    <w:abstractNumId w:val="5"/>
+  </w:num>
+  <w:num w:numId="24">
+    <w:abstractNumId w:val="20"/>
   </w:num>
 </w:numbering>
 </file>
 
 <file path=word/styles.xml><?xml version="1.0" encoding="utf-8"?>
-<w:styles xmlns:mc="http://schemas.openxmlformats.org/markup-compatibility/2006" xmlns:r="http://schemas.openxmlformats.org/officeDocument/2006/relationships" xmlns:w="http://schemas.openxmlformats.org/wordprocessingml/2006/main" xmlns:w14="http://schemas.microsoft.com/office/word/2010/wordml" xmlns:w15="http://schemas.microsoft.com/office/word/2012/wordml" xmlns:w16se="http://schemas.microsoft.com/office/word/2015/wordml/symex" mc:Ignorable="w14 w15 w16se">
+<w:styles xmlns:mc="http://schemas.openxmlformats.org/markup-compatibility/2006" xmlns:r="http://schemas.openxmlformats.org/officeDocument/2006/relationships" xmlns:w="http://schemas.openxmlformats.org/wordprocessingml/2006/main" xmlns:w14="http://schemas.microsoft.com/office/word/2010/wordml" xmlns:w15="http://schemas.microsoft.com/office/word/2012/wordml" xmlns:w16cex="http://schemas.microsoft.com/office/word/2018/wordml/cex" xmlns:w16cid="http://schemas.microsoft.com/office/word/2016/wordml/cid" xmlns:w16="http://schemas.microsoft.com/office/word/2018/wordml" xmlns:w16sdtdh="http://schemas.microsoft.com/office/word/2020/wordml/sdtdatahash" xmlns:w16se="http://schemas.microsoft.com/office/word/2015/wordml/symex" mc:Ignorable="w14 w15 w16se w16cid w16 w16cex w16sdtdh">
   <w:docDefaults>
     <w:rPrDefault>
       <w:rPr>
@@ -9690,7 +10886,7 @@
       </w:pPr>
     </w:pPrDefault>
   </w:docDefaults>
-  <w:latentStyles w:defLockedState="0" w:defUIPriority="99" w:defSemiHidden="0" w:defUnhideWhenUsed="0" w:defQFormat="0" w:count="371">
+  <w:latentStyles w:defLockedState="0" w:defUIPriority="99" w:defSemiHidden="0" w:defUnhideWhenUsed="0" w:defQFormat="0" w:count="376">
     <w:lsdException w:name="Normal" w:uiPriority="0" w:qFormat="1"/>
     <w:lsdException w:name="heading 1" w:uiPriority="9" w:qFormat="1"/>
     <w:lsdException w:name="heading 2" w:semiHidden="1" w:uiPriority="9" w:unhideWhenUsed="1" w:qFormat="1"/>
@@ -9796,7 +10992,6 @@
     <w:lsdException w:name="HTML Sample" w:semiHidden="1" w:unhideWhenUsed="1"/>
     <w:lsdException w:name="HTML Typewriter" w:semiHidden="1" w:unhideWhenUsed="1"/>
     <w:lsdException w:name="HTML Variable" w:semiHidden="1" w:unhideWhenUsed="1"/>
-    <w:lsdException w:name="Normal Table" w:semiHidden="1" w:unhideWhenUsed="1"/>
     <w:lsdException w:name="annotation subject" w:semiHidden="1" w:unhideWhenUsed="1"/>
     <w:lsdException w:name="No List" w:semiHidden="1" w:unhideWhenUsed="1"/>
     <w:lsdException w:name="Outline List 1" w:semiHidden="1" w:unhideWhenUsed="1"/>
@@ -9839,11 +11034,8 @@
     <w:lsdException w:name="Table Contemporary" w:semiHidden="1" w:unhideWhenUsed="1"/>
     <w:lsdException w:name="Table Elegant" w:semiHidden="1" w:unhideWhenUsed="1"/>
     <w:lsdException w:name="Table Professional" w:semiHidden="1" w:unhideWhenUsed="1"/>
-    <w:lsdException w:name="Table Subtle 1" w:semiHidden="1" w:unhideWhenUsed="1"/>
     <w:lsdException w:name="Table Subtle 2" w:semiHidden="1" w:unhideWhenUsed="1"/>
     <w:lsdException w:name="Table Web 1" w:semiHidden="1" w:unhideWhenUsed="1"/>
-    <w:lsdException w:name="Table Web 2" w:semiHidden="1" w:unhideWhenUsed="1"/>
-    <w:lsdException w:name="Table Web 3" w:semiHidden="1" w:unhideWhenUsed="1"/>
     <w:lsdException w:name="Balloon Text" w:semiHidden="1" w:unhideWhenUsed="1"/>
     <w:lsdException w:name="Table Grid" w:uiPriority="39"/>
     <w:lsdException w:name="Table Theme" w:semiHidden="1" w:unhideWhenUsed="1"/>
@@ -10062,6 +11254,11 @@
     <w:lsdException w:name="List Table 5 Dark Accent 6" w:uiPriority="50"/>
     <w:lsdException w:name="List Table 6 Colorful Accent 6" w:uiPriority="51"/>
     <w:lsdException w:name="List Table 7 Colorful Accent 6" w:uiPriority="52"/>
+    <w:lsdException w:name="Mention" w:semiHidden="1" w:unhideWhenUsed="1"/>
+    <w:lsdException w:name="Smart Hyperlink" w:semiHidden="1" w:unhideWhenUsed="1"/>
+    <w:lsdException w:name="Hashtag" w:semiHidden="1" w:unhideWhenUsed="1"/>
+    <w:lsdException w:name="Unresolved Mention" w:semiHidden="1" w:unhideWhenUsed="1"/>
+    <w:lsdException w:name="Smart Link" w:semiHidden="1" w:unhideWhenUsed="1"/>
   </w:latentStyles>
   <w:style w:type="paragraph" w:default="1" w:styleId="a">
     <w:name w:val="Normal"/>
@@ -10406,13 +11603,25 @@
       <w:szCs w:val="24"/>
     </w:rPr>
   </w:style>
-  <w:style w:type="character" w:customStyle="1" w:styleId="UnresolvedMention">
+  <w:style w:type="character" w:customStyle="1" w:styleId="12">
+    <w:name w:val="Неразрешенное упоминание1"/>
+    <w:basedOn w:val="a0"/>
+    <w:uiPriority w:val="99"/>
+    <w:semiHidden/>
+    <w:unhideWhenUsed/>
+    <w:rsid w:val="00A94D58"/>
+    <w:rPr>
+      <w:color w:val="605E5C"/>
+      <w:shd w:val="clear" w:color="auto" w:fill="E1DFDD"/>
+    </w:rPr>
+  </w:style>
+  <w:style w:type="character" w:styleId="af">
     <w:name w:val="Unresolved Mention"/>
     <w:basedOn w:val="a0"/>
     <w:uiPriority w:val="99"/>
     <w:semiHidden/>
     <w:unhideWhenUsed/>
-    <w:rsid w:val="00A94D58"/>
+    <w:rsid w:val="0078534D"/>
     <w:rPr>
       <w:color w:val="605E5C"/>
       <w:shd w:val="clear" w:color="auto" w:fill="E1DFDD"/>

</xml_diff>